<commit_message>
update command & query movie service
</commit_message>
<xml_diff>
--- a/Document.docx
+++ b/Document.docx
@@ -4651,6 +4651,9 @@
     </w:p>
     <w:p>
       <w:r>
+        <w:rPr>
+          <w:noProof/>
+        </w:rPr>
         <w:drawing>
           <wp:inline distT="0" distB="0" distL="0" distR="0" wp14:anchorId="623A7EFC" wp14:editId="4D6C59DA">
             <wp:extent cx="5943600" cy="3106420"/>
@@ -5189,7 +5192,7 @@
     <w:p>
       <w:r>
         <w:pict w14:anchorId="7A9F77A5">
-          <v:rect id="_x0000_i1166" style="width:0;height:1.5pt" o:hralign="center" o:hrstd="t" o:hr="t" fillcolor="#a0a0a0" stroked="f"/>
+          <v:rect id="_x0000_i1058" style="width:0;height:1.5pt" o:hralign="center" o:hrstd="t" o:hr="t" fillcolor="#a0a0a0" stroked="f"/>
         </w:pict>
       </w:r>
     </w:p>
@@ -5486,7 +5489,7 @@
     <w:p>
       <w:r>
         <w:pict w14:anchorId="52BDF345">
-          <v:rect id="_x0000_i1167" style="width:0;height:1.5pt" o:hralign="center" o:hrstd="t" o:hr="t" fillcolor="#a0a0a0" stroked="f"/>
+          <v:rect id="_x0000_i1059" style="width:0;height:1.5pt" o:hralign="center" o:hrstd="t" o:hr="t" fillcolor="#a0a0a0" stroked="f"/>
         </w:pict>
       </w:r>
     </w:p>
@@ -5630,7 +5633,7 @@
     <w:p>
       <w:r>
         <w:pict w14:anchorId="5C2A817F">
-          <v:rect id="_x0000_i1168" style="width:0;height:1.5pt" o:hralign="center" o:hrstd="t" o:hr="t" fillcolor="#a0a0a0" stroked="f"/>
+          <v:rect id="_x0000_i1060" style="width:0;height:1.5pt" o:hralign="center" o:hrstd="t" o:hr="t" fillcolor="#a0a0a0" stroked="f"/>
         </w:pict>
       </w:r>
     </w:p>
@@ -5739,7 +5742,7 @@
     <w:p>
       <w:r>
         <w:pict w14:anchorId="65B6C066">
-          <v:rect id="_x0000_i1169" style="width:0;height:1.5pt" o:hralign="center" o:hrstd="t" o:hr="t" fillcolor="#a0a0a0" stroked="f"/>
+          <v:rect id="_x0000_i1061" style="width:0;height:1.5pt" o:hralign="center" o:hrstd="t" o:hr="t" fillcolor="#a0a0a0" stroked="f"/>
         </w:pict>
       </w:r>
     </w:p>
@@ -5826,7 +5829,7 @@
     <w:p>
       <w:r>
         <w:pict w14:anchorId="2EFFEC09">
-          <v:rect id="_x0000_i1170" style="width:0;height:1.5pt" o:hralign="center" o:hrstd="t" o:hr="t" fillcolor="#a0a0a0" stroked="f"/>
+          <v:rect id="_x0000_i1062" style="width:0;height:1.5pt" o:hralign="center" o:hrstd="t" o:hr="t" fillcolor="#a0a0a0" stroked="f"/>
         </w:pict>
       </w:r>
     </w:p>
@@ -5952,7 +5955,7 @@
     <w:p>
       <w:r>
         <w:pict w14:anchorId="2B0EED16">
-          <v:rect id="_x0000_i1171" style="width:0;height:1.5pt" o:hralign="center" o:hrstd="t" o:hr="t" fillcolor="#a0a0a0" stroked="f"/>
+          <v:rect id="_x0000_i1063" style="width:0;height:1.5pt" o:hralign="center" o:hrstd="t" o:hr="t" fillcolor="#a0a0a0" stroked="f"/>
         </w:pict>
       </w:r>
     </w:p>
@@ -6051,7 +6054,7 @@
     <w:p>
       <w:r>
         <w:pict w14:anchorId="76AA3A55">
-          <v:rect id="_x0000_i1172" style="width:0;height:1.5pt" o:hralign="center" o:hrstd="t" o:hr="t" fillcolor="#a0a0a0" stroked="f"/>
+          <v:rect id="_x0000_i1064" style="width:0;height:1.5pt" o:hralign="center" o:hrstd="t" o:hr="t" fillcolor="#a0a0a0" stroked="f"/>
         </w:pict>
       </w:r>
     </w:p>
@@ -6156,7 +6159,7 @@
     <w:p>
       <w:r>
         <w:pict w14:anchorId="7B8CCACF">
-          <v:rect id="_x0000_i1173" style="width:0;height:1.5pt" o:hralign="center" o:hrstd="t" o:hr="t" fillcolor="#a0a0a0" stroked="f"/>
+          <v:rect id="_x0000_i1065" style="width:0;height:1.5pt" o:hralign="center" o:hrstd="t" o:hr="t" fillcolor="#a0a0a0" stroked="f"/>
         </w:pict>
       </w:r>
     </w:p>
@@ -6381,7 +6384,7 @@
     <w:p>
       <w:r>
         <w:pict w14:anchorId="634D51D2">
-          <v:rect id="_x0000_i1174" style="width:0;height:1.5pt" o:hralign="center" o:hrstd="t" o:hr="t" fillcolor="#a0a0a0" stroked="f"/>
+          <v:rect id="_x0000_i1066" style="width:0;height:1.5pt" o:hralign="center" o:hrstd="t" o:hr="t" fillcolor="#a0a0a0" stroked="f"/>
         </w:pict>
       </w:r>
     </w:p>
@@ -6491,7 +6494,7 @@
     <w:p>
       <w:r>
         <w:pict w14:anchorId="2848D16A">
-          <v:rect id="_x0000_i1175" style="width:0;height:1.5pt" o:hralign="center" o:hrstd="t" o:hr="t" fillcolor="#a0a0a0" stroked="f"/>
+          <v:rect id="_x0000_i1067" style="width:0;height:1.5pt" o:hralign="center" o:hrstd="t" o:hr="t" fillcolor="#a0a0a0" stroked="f"/>
         </w:pict>
       </w:r>
     </w:p>
@@ -6676,7 +6679,7 @@
     <w:p>
       <w:r>
         <w:pict w14:anchorId="0C96871C">
-          <v:rect id="_x0000_i1176" style="width:0;height:1.5pt" o:hralign="center" o:hrstd="t" o:hr="t" fillcolor="#a0a0a0" stroked="f"/>
+          <v:rect id="_x0000_i1068" style="width:0;height:1.5pt" o:hralign="center" o:hrstd="t" o:hr="t" fillcolor="#a0a0a0" stroked="f"/>
         </w:pict>
       </w:r>
     </w:p>
@@ -6850,7 +6853,7 @@
     <w:p>
       <w:r>
         <w:pict w14:anchorId="05C9E81C">
-          <v:rect id="_x0000_i1177" style="width:0;height:1.5pt" o:hralign="center" o:hrstd="t" o:hr="t" fillcolor="#a0a0a0" stroked="f"/>
+          <v:rect id="_x0000_i1069" style="width:0;height:1.5pt" o:hralign="center" o:hrstd="t" o:hr="t" fillcolor="#a0a0a0" stroked="f"/>
         </w:pict>
       </w:r>
     </w:p>
@@ -7011,7 +7014,7 @@
     <w:p>
       <w:r>
         <w:pict w14:anchorId="2DDA30B9">
-          <v:rect id="_x0000_i1178" style="width:0;height:1.5pt" o:hralign="center" o:hrstd="t" o:hr="t" fillcolor="#a0a0a0" stroked="f"/>
+          <v:rect id="_x0000_i1070" style="width:0;height:1.5pt" o:hralign="center" o:hrstd="t" o:hr="t" fillcolor="#a0a0a0" stroked="f"/>
         </w:pict>
       </w:r>
     </w:p>
@@ -7132,7 +7135,7 @@
     <w:p>
       <w:r>
         <w:pict w14:anchorId="268BE5AD">
-          <v:rect id="_x0000_i1179" style="width:0;height:1.5pt" o:hralign="center" o:hrstd="t" o:hr="t" fillcolor="#a0a0a0" stroked="f"/>
+          <v:rect id="_x0000_i1071" style="width:0;height:1.5pt" o:hralign="center" o:hrstd="t" o:hr="t" fillcolor="#a0a0a0" stroked="f"/>
         </w:pict>
       </w:r>
     </w:p>
@@ -7229,7 +7232,7 @@
     <w:p>
       <w:r>
         <w:pict w14:anchorId="5FF6E7BA">
-          <v:rect id="_x0000_i1180" style="width:0;height:1.5pt" o:hralign="center" o:hrstd="t" o:hr="t" fillcolor="#a0a0a0" stroked="f"/>
+          <v:rect id="_x0000_i1072" style="width:0;height:1.5pt" o:hralign="center" o:hrstd="t" o:hr="t" fillcolor="#a0a0a0" stroked="f"/>
         </w:pict>
       </w:r>
     </w:p>
@@ -7342,7 +7345,7 @@
     <w:p>
       <w:r>
         <w:pict w14:anchorId="1E24A828">
-          <v:rect id="_x0000_i1181" style="width:0;height:1.5pt" o:hralign="center" o:hrstd="t" o:hr="t" fillcolor="#a0a0a0" stroked="f"/>
+          <v:rect id="_x0000_i1073" style="width:0;height:1.5pt" o:hralign="center" o:hrstd="t" o:hr="t" fillcolor="#a0a0a0" stroked="f"/>
         </w:pict>
       </w:r>
     </w:p>
@@ -7606,7 +7609,7 @@
     <w:p>
       <w:r>
         <w:pict w14:anchorId="7F53DB59">
-          <v:rect id="_x0000_i1182" style="width:0;height:1.5pt" o:hralign="center" o:hrstd="t" o:hr="t" fillcolor="#a0a0a0" stroked="f"/>
+          <v:rect id="_x0000_i1074" style="width:0;height:1.5pt" o:hralign="center" o:hrstd="t" o:hr="t" fillcolor="#a0a0a0" stroked="f"/>
         </w:pict>
       </w:r>
     </w:p>
@@ -7643,7 +7646,7 @@
     <w:p>
       <w:r>
         <w:pict w14:anchorId="4F12D6D9">
-          <v:rect id="_x0000_i1183" style="width:0;height:1.5pt" o:hralign="center" o:hrstd="t" o:hr="t" fillcolor="#a0a0a0" stroked="f"/>
+          <v:rect id="_x0000_i1075" style="width:0;height:1.5pt" o:hralign="center" o:hrstd="t" o:hr="t" fillcolor="#a0a0a0" stroked="f"/>
         </w:pict>
       </w:r>
     </w:p>
@@ -7778,6 +7781,2063 @@
         <w:t>java -jar axonserver-2024.2.12.jar</w:t>
       </w:r>
     </w:p>
+    <w:p/>
+    <w:p>
+      <w:r>
+        <w:t>Cấu trúc dự án và luồn hoạt động</w:t>
+      </w:r>
+    </w:p>
+    <w:p>
+      <w:r>
+        <w:lastRenderedPageBreak/>
+        <w:drawing>
+          <wp:inline distT="0" distB="0" distL="0" distR="0" wp14:anchorId="5942C588" wp14:editId="71A0C7E6">
+            <wp:extent cx="3620005" cy="4744112"/>
+            <wp:effectExtent l="0" t="0" r="0" b="0"/>
+            <wp:docPr id="514181169" name="Picture 1"/>
+            <wp:cNvGraphicFramePr>
+              <a:graphicFrameLocks xmlns:a="http://schemas.openxmlformats.org/drawingml/2006/main" noChangeAspect="1"/>
+            </wp:cNvGraphicFramePr>
+            <a:graphic xmlns:a="http://schemas.openxmlformats.org/drawingml/2006/main">
+              <a:graphicData uri="http://schemas.openxmlformats.org/drawingml/2006/picture">
+                <pic:pic xmlns:pic="http://schemas.openxmlformats.org/drawingml/2006/picture">
+                  <pic:nvPicPr>
+                    <pic:cNvPr id="514181169" name=""/>
+                    <pic:cNvPicPr/>
+                  </pic:nvPicPr>
+                  <pic:blipFill>
+                    <a:blip r:embed="rId7"/>
+                    <a:stretch>
+                      <a:fillRect/>
+                    </a:stretch>
+                  </pic:blipFill>
+                  <pic:spPr>
+                    <a:xfrm>
+                      <a:off x="0" y="0"/>
+                      <a:ext cx="3620005" cy="4744112"/>
+                    </a:xfrm>
+                    <a:prstGeom prst="rect">
+                      <a:avLst/>
+                    </a:prstGeom>
+                  </pic:spPr>
+                </pic:pic>
+              </a:graphicData>
+            </a:graphic>
+          </wp:inline>
+        </w:drawing>
+      </w:r>
+    </w:p>
+    <w:p/>
+    <w:p>
+      <w:pPr>
+        <w:rPr>
+          <w:b/>
+          <w:bCs/>
+        </w:rPr>
+      </w:pPr>
+      <w:r>
+        <w:rPr>
+          <w:rFonts w:ascii="Segoe UI Emoji" w:hAnsi="Segoe UI Emoji" w:cs="Segoe UI Emoji"/>
+          <w:b/>
+          <w:bCs/>
+        </w:rPr>
+        <w:t>🧱</w:t>
+      </w:r>
+      <w:r>
+        <w:rPr>
+          <w:b/>
+          <w:bCs/>
+        </w:rPr>
+        <w:t xml:space="preserve"> 1. Giải thích CẤU TRÚC THƯ MỤC</w:t>
+      </w:r>
+    </w:p>
+    <w:p>
+      <w:r>
+        <w:t>com.cinema.movies</w:t>
+      </w:r>
+    </w:p>
+    <w:p>
+      <w:r>
+        <w:rPr>
+          <w:rFonts w:ascii="MS Gothic" w:eastAsia="MS Gothic" w:hAnsi="MS Gothic" w:cs="MS Gothic" w:hint="eastAsia"/>
+        </w:rPr>
+        <w:t>├</w:t>
+      </w:r>
+      <w:r>
+        <w:rPr>
+          <w:rFonts w:ascii="Calibri" w:hAnsi="Calibri" w:cs="Calibri"/>
+        </w:rPr>
+        <w:t>──</w:t>
+      </w:r>
+      <w:r>
+        <w:t xml:space="preserve"> command        </w:t>
+      </w:r>
+      <w:r>
+        <w:rPr>
+          <w:rFonts w:ascii="Calibri" w:hAnsi="Calibri" w:cs="Calibri"/>
+        </w:rPr>
+        <w:t>←</w:t>
+      </w:r>
+      <w:r>
+        <w:t xml:space="preserve"> WRITE SIDE (ghi dữ liệu)</w:t>
+      </w:r>
+    </w:p>
+    <w:p>
+      <w:r>
+        <w:t xml:space="preserve">│   </w:t>
+      </w:r>
+      <w:r>
+        <w:rPr>
+          <w:rFonts w:ascii="MS Gothic" w:eastAsia="MS Gothic" w:hAnsi="MS Gothic" w:cs="MS Gothic" w:hint="eastAsia"/>
+        </w:rPr>
+        <w:t>├</w:t>
+      </w:r>
+      <w:r>
+        <w:rPr>
+          <w:rFonts w:ascii="Calibri" w:hAnsi="Calibri" w:cs="Calibri"/>
+        </w:rPr>
+        <w:t>──</w:t>
+      </w:r>
+      <w:r>
+        <w:t xml:space="preserve"> aggregate</w:t>
+      </w:r>
+    </w:p>
+    <w:p>
+      <w:r>
+        <w:t xml:space="preserve">│   </w:t>
+      </w:r>
+      <w:r>
+        <w:rPr>
+          <w:rFonts w:ascii="MS Gothic" w:eastAsia="MS Gothic" w:hAnsi="MS Gothic" w:cs="MS Gothic" w:hint="eastAsia"/>
+        </w:rPr>
+        <w:t>├</w:t>
+      </w:r>
+      <w:r>
+        <w:rPr>
+          <w:rFonts w:ascii="Calibri" w:hAnsi="Calibri" w:cs="Calibri"/>
+        </w:rPr>
+        <w:t>──</w:t>
+      </w:r>
+      <w:r>
+        <w:t xml:space="preserve"> command</w:t>
+      </w:r>
+    </w:p>
+    <w:p>
+      <w:r>
+        <w:t xml:space="preserve">│   </w:t>
+      </w:r>
+      <w:r>
+        <w:rPr>
+          <w:rFonts w:ascii="MS Gothic" w:eastAsia="MS Gothic" w:hAnsi="MS Gothic" w:cs="MS Gothic" w:hint="eastAsia"/>
+        </w:rPr>
+        <w:t>├</w:t>
+      </w:r>
+      <w:r>
+        <w:rPr>
+          <w:rFonts w:ascii="Calibri" w:hAnsi="Calibri" w:cs="Calibri"/>
+        </w:rPr>
+        <w:t>──</w:t>
+      </w:r>
+      <w:r>
+        <w:t xml:space="preserve"> controller</w:t>
+      </w:r>
+    </w:p>
+    <w:p>
+      <w:r>
+        <w:t xml:space="preserve">│   </w:t>
+      </w:r>
+      <w:r>
+        <w:rPr>
+          <w:rFonts w:ascii="MS Gothic" w:eastAsia="MS Gothic" w:hAnsi="MS Gothic" w:cs="MS Gothic" w:hint="eastAsia"/>
+        </w:rPr>
+        <w:t>├</w:t>
+      </w:r>
+      <w:r>
+        <w:rPr>
+          <w:rFonts w:ascii="Calibri" w:hAnsi="Calibri" w:cs="Calibri"/>
+        </w:rPr>
+        <w:t>──</w:t>
+      </w:r>
+      <w:r>
+        <w:t xml:space="preserve"> data</w:t>
+      </w:r>
+    </w:p>
+    <w:p>
+      <w:r>
+        <w:t xml:space="preserve">│   </w:t>
+      </w:r>
+      <w:r>
+        <w:rPr>
+          <w:rFonts w:ascii="MS Gothic" w:eastAsia="MS Gothic" w:hAnsi="MS Gothic" w:cs="MS Gothic" w:hint="eastAsia"/>
+        </w:rPr>
+        <w:t>├</w:t>
+      </w:r>
+      <w:r>
+        <w:rPr>
+          <w:rFonts w:ascii="Calibri" w:hAnsi="Calibri" w:cs="Calibri"/>
+        </w:rPr>
+        <w:t>──</w:t>
+      </w:r>
+      <w:r>
+        <w:t xml:space="preserve"> event</w:t>
+      </w:r>
+    </w:p>
+    <w:p>
+      <w:r>
+        <w:t>│   └── model</w:t>
+      </w:r>
+    </w:p>
+    <w:p>
+      <w:r>
+        <w:lastRenderedPageBreak/>
+        <w:t>│</w:t>
+      </w:r>
+    </w:p>
+    <w:p>
+      <w:r>
+        <w:rPr>
+          <w:rFonts w:ascii="MS Gothic" w:eastAsia="MS Gothic" w:hAnsi="MS Gothic" w:cs="MS Gothic" w:hint="eastAsia"/>
+        </w:rPr>
+        <w:t>├</w:t>
+      </w:r>
+      <w:r>
+        <w:rPr>
+          <w:rFonts w:ascii="Calibri" w:hAnsi="Calibri" w:cs="Calibri"/>
+        </w:rPr>
+        <w:t>──</w:t>
+      </w:r>
+      <w:r>
+        <w:t xml:space="preserve"> query          </w:t>
+      </w:r>
+      <w:r>
+        <w:rPr>
+          <w:rFonts w:ascii="Calibri" w:hAnsi="Calibri" w:cs="Calibri"/>
+        </w:rPr>
+        <w:t>←</w:t>
+      </w:r>
+      <w:r>
+        <w:t xml:space="preserve"> READ SIDE (đọc dữ liệu)</w:t>
+      </w:r>
+    </w:p>
+    <w:p>
+      <w:r>
+        <w:t xml:space="preserve">│   </w:t>
+      </w:r>
+      <w:r>
+        <w:rPr>
+          <w:rFonts w:ascii="MS Gothic" w:eastAsia="MS Gothic" w:hAnsi="MS Gothic" w:cs="MS Gothic" w:hint="eastAsia"/>
+        </w:rPr>
+        <w:t>├</w:t>
+      </w:r>
+      <w:r>
+        <w:rPr>
+          <w:rFonts w:ascii="Calibri" w:hAnsi="Calibri" w:cs="Calibri"/>
+        </w:rPr>
+        <w:t>──</w:t>
+      </w:r>
+      <w:r>
+        <w:t xml:space="preserve"> controller</w:t>
+      </w:r>
+    </w:p>
+    <w:p>
+      <w:r>
+        <w:t xml:space="preserve">│   </w:t>
+      </w:r>
+      <w:r>
+        <w:rPr>
+          <w:rFonts w:ascii="MS Gothic" w:eastAsia="MS Gothic" w:hAnsi="MS Gothic" w:cs="MS Gothic" w:hint="eastAsia"/>
+        </w:rPr>
+        <w:t>├</w:t>
+      </w:r>
+      <w:r>
+        <w:rPr>
+          <w:rFonts w:ascii="Calibri" w:hAnsi="Calibri" w:cs="Calibri"/>
+        </w:rPr>
+        <w:t>──</w:t>
+      </w:r>
+      <w:r>
+        <w:t xml:space="preserve"> model</w:t>
+      </w:r>
+    </w:p>
+    <w:p>
+      <w:r>
+        <w:t xml:space="preserve">│   </w:t>
+      </w:r>
+      <w:r>
+        <w:rPr>
+          <w:rFonts w:ascii="MS Gothic" w:eastAsia="MS Gothic" w:hAnsi="MS Gothic" w:cs="MS Gothic" w:hint="eastAsia"/>
+        </w:rPr>
+        <w:t>├</w:t>
+      </w:r>
+      <w:r>
+        <w:rPr>
+          <w:rFonts w:ascii="Calibri" w:hAnsi="Calibri" w:cs="Calibri"/>
+        </w:rPr>
+        <w:t>──</w:t>
+      </w:r>
+      <w:r>
+        <w:t xml:space="preserve"> projection</w:t>
+      </w:r>
+    </w:p>
+    <w:p>
+      <w:r>
+        <w:t>│   └── queries</w:t>
+      </w:r>
+    </w:p>
+    <w:p>
+      <w:r>
+        <w:t>│</w:t>
+      </w:r>
+    </w:p>
+    <w:p>
+      <w:r>
+        <w:t>└── MoviesApplication.java</w:t>
+      </w:r>
+    </w:p>
+    <w:p>
+      <w:r>
+        <w:rPr>
+          <w:rFonts w:ascii="Segoe UI Emoji" w:hAnsi="Segoe UI Emoji" w:cs="Segoe UI Emoji"/>
+        </w:rPr>
+        <w:t>👉</w:t>
+      </w:r>
+      <w:r>
+        <w:t xml:space="preserve"> Tách rõ:</w:t>
+      </w:r>
+    </w:p>
+    <w:p>
+      <w:pPr>
+        <w:numPr>
+          <w:ilvl w:val="0"/>
+          <w:numId w:val="34"/>
+        </w:numPr>
+      </w:pPr>
+      <w:r>
+        <w:rPr>
+          <w:b/>
+          <w:bCs/>
+        </w:rPr>
+        <w:t>command = ghi / thay đổi trạng thái</w:t>
+      </w:r>
+    </w:p>
+    <w:p>
+      <w:pPr>
+        <w:numPr>
+          <w:ilvl w:val="0"/>
+          <w:numId w:val="34"/>
+        </w:numPr>
+      </w:pPr>
+      <w:r>
+        <w:rPr>
+          <w:b/>
+          <w:bCs/>
+        </w:rPr>
+        <w:t>query = đọc / hiển thị</w:t>
+      </w:r>
+    </w:p>
+    <w:p>
+      <w:r>
+        <w:pict w14:anchorId="4DBBF078">
+          <v:rect id="_x0000_i1166" style="width:0;height:1.5pt" o:hralign="center" o:hrstd="t" o:hr="t" fillcolor="#a0a0a0" stroked="f"/>
+        </w:pict>
+      </w:r>
+    </w:p>
+    <w:p>
+      <w:pPr>
+        <w:rPr>
+          <w:b/>
+          <w:bCs/>
+        </w:rPr>
+      </w:pPr>
+      <w:r>
+        <w:rPr>
+          <w:rFonts w:ascii="Segoe UI Emoji" w:hAnsi="Segoe UI Emoji" w:cs="Segoe UI Emoji"/>
+          <w:b/>
+          <w:bCs/>
+        </w:rPr>
+        <w:t>🔴</w:t>
+      </w:r>
+      <w:r>
+        <w:rPr>
+          <w:b/>
+          <w:bCs/>
+        </w:rPr>
+        <w:t xml:space="preserve"> COMMAND SIDE (Write side)</w:t>
+      </w:r>
+    </w:p>
+    <w:p>
+      <w:pPr>
+        <w:rPr>
+          <w:b/>
+          <w:bCs/>
+        </w:rPr>
+      </w:pPr>
+      <w:r>
+        <w:rPr>
+          <w:b/>
+          <w:bCs/>
+        </w:rPr>
+        <w:t>1️</w:t>
+      </w:r>
+      <w:r>
+        <w:rPr>
+          <w:rFonts w:ascii="Segoe UI Symbol" w:hAnsi="Segoe UI Symbol" w:cs="Segoe UI Symbol"/>
+          <w:b/>
+          <w:bCs/>
+        </w:rPr>
+        <w:t>⃣</w:t>
+      </w:r>
+      <w:r>
+        <w:rPr>
+          <w:b/>
+          <w:bCs/>
+        </w:rPr>
+        <w:t xml:space="preserve"> command/controller</w:t>
+      </w:r>
+    </w:p>
+    <w:p>
+      <w:r>
+        <w:rPr>
+          <w:rFonts w:ascii="Segoe UI Emoji" w:hAnsi="Segoe UI Emoji" w:cs="Segoe UI Emoji"/>
+        </w:rPr>
+        <w:t>👉</w:t>
+      </w:r>
+      <w:r>
+        <w:t xml:space="preserve"> Nhận request từ client (REST API)</w:t>
+      </w:r>
+    </w:p>
+    <w:p>
+      <w:r>
+        <w:t>Ví dụ:</w:t>
+      </w:r>
+    </w:p>
+    <w:p>
+      <w:r>
+        <w:t>POST /movies</w:t>
+      </w:r>
+    </w:p>
+    <w:p>
+      <w:r>
+        <w:t>POST /movies/{id}/publish</w:t>
+      </w:r>
+    </w:p>
+    <w:p>
+      <w:r>
+        <w:t>Nhiệm vụ:</w:t>
+      </w:r>
+    </w:p>
+    <w:p>
+      <w:pPr>
+        <w:numPr>
+          <w:ilvl w:val="0"/>
+          <w:numId w:val="35"/>
+        </w:numPr>
+      </w:pPr>
+      <w:r>
+        <w:t>Nhận input</w:t>
+      </w:r>
+    </w:p>
+    <w:p>
+      <w:pPr>
+        <w:numPr>
+          <w:ilvl w:val="0"/>
+          <w:numId w:val="35"/>
+        </w:numPr>
+      </w:pPr>
+      <w:r>
+        <w:t>Validate cơ bản</w:t>
+      </w:r>
+    </w:p>
+    <w:p>
+      <w:pPr>
+        <w:numPr>
+          <w:ilvl w:val="0"/>
+          <w:numId w:val="35"/>
+        </w:numPr>
+      </w:pPr>
+      <w:r>
+        <w:t xml:space="preserve">Gửi </w:t>
+      </w:r>
+      <w:r>
+        <w:rPr>
+          <w:b/>
+          <w:bCs/>
+        </w:rPr>
+        <w:t>Command</w:t>
+      </w:r>
+    </w:p>
+    <w:p>
+      <w:r>
+        <w:rPr>
+          <w:rFonts w:ascii="Segoe UI Emoji" w:hAnsi="Segoe UI Emoji" w:cs="Segoe UI Emoji"/>
+        </w:rPr>
+        <w:t>❌</w:t>
+      </w:r>
+      <w:r>
+        <w:t xml:space="preserve"> Không xử lý business logic</w:t>
+      </w:r>
+    </w:p>
+    <w:p>
+      <w:r>
+        <w:pict w14:anchorId="3E0501E9">
+          <v:rect id="_x0000_i1167" style="width:0;height:1.5pt" o:hralign="center" o:hrstd="t" o:hr="t" fillcolor="#a0a0a0" stroked="f"/>
+        </w:pict>
+      </w:r>
+    </w:p>
+    <w:p>
+      <w:pPr>
+        <w:rPr>
+          <w:b/>
+          <w:bCs/>
+        </w:rPr>
+      </w:pPr>
+      <w:r>
+        <w:rPr>
+          <w:b/>
+          <w:bCs/>
+        </w:rPr>
+        <w:t>2️</w:t>
+      </w:r>
+      <w:r>
+        <w:rPr>
+          <w:rFonts w:ascii="Segoe UI Symbol" w:hAnsi="Segoe UI Symbol" w:cs="Segoe UI Symbol"/>
+          <w:b/>
+          <w:bCs/>
+        </w:rPr>
+        <w:t>⃣</w:t>
+      </w:r>
+      <w:r>
+        <w:rPr>
+          <w:b/>
+          <w:bCs/>
+        </w:rPr>
+        <w:t xml:space="preserve"> command/command</w:t>
+      </w:r>
+    </w:p>
+    <w:p>
+      <w:r>
+        <w:rPr>
+          <w:rFonts w:ascii="Segoe UI Emoji" w:hAnsi="Segoe UI Emoji" w:cs="Segoe UI Emoji"/>
+        </w:rPr>
+        <w:lastRenderedPageBreak/>
+        <w:t>👉</w:t>
+      </w:r>
+      <w:r>
+        <w:t xml:space="preserve"> Các </w:t>
+      </w:r>
+      <w:r>
+        <w:rPr>
+          <w:b/>
+          <w:bCs/>
+        </w:rPr>
+        <w:t>Command</w:t>
+      </w:r>
+      <w:r>
+        <w:t xml:space="preserve"> (ý định của người dùng)</w:t>
+      </w:r>
+    </w:p>
+    <w:p>
+      <w:r>
+        <w:t>Ví dụ:</w:t>
+      </w:r>
+    </w:p>
+    <w:p>
+      <w:r>
+        <w:t>CreateMovieCommand</w:t>
+      </w:r>
+    </w:p>
+    <w:p>
+      <w:r>
+        <w:t>PublishMovieCommand</w:t>
+      </w:r>
+    </w:p>
+    <w:p>
+      <w:r>
+        <w:t>DeleteMovieCommand</w:t>
+      </w:r>
+    </w:p>
+    <w:p>
+      <w:r>
+        <w:rPr>
+          <w:rFonts w:ascii="Segoe UI Emoji" w:hAnsi="Segoe UI Emoji" w:cs="Segoe UI Emoji"/>
+        </w:rPr>
+        <w:t>📌</w:t>
+      </w:r>
+      <w:r>
+        <w:t xml:space="preserve"> Command = </w:t>
+      </w:r>
+      <w:r>
+        <w:rPr>
+          <w:b/>
+          <w:bCs/>
+        </w:rPr>
+        <w:t>"Tôi muốn làm gì"</w:t>
+      </w:r>
+    </w:p>
+    <w:p>
+      <w:r>
+        <w:pict w14:anchorId="61272B13">
+          <v:rect id="_x0000_i1168" style="width:0;height:1.5pt" o:hralign="center" o:hrstd="t" o:hr="t" fillcolor="#a0a0a0" stroked="f"/>
+        </w:pict>
+      </w:r>
+    </w:p>
+    <w:p>
+      <w:pPr>
+        <w:rPr>
+          <w:b/>
+          <w:bCs/>
+        </w:rPr>
+      </w:pPr>
+      <w:r>
+        <w:rPr>
+          <w:b/>
+          <w:bCs/>
+        </w:rPr>
+        <w:t>3️</w:t>
+      </w:r>
+      <w:r>
+        <w:rPr>
+          <w:rFonts w:ascii="Segoe UI Symbol" w:hAnsi="Segoe UI Symbol" w:cs="Segoe UI Symbol"/>
+          <w:b/>
+          <w:bCs/>
+        </w:rPr>
+        <w:t>⃣</w:t>
+      </w:r>
+      <w:r>
+        <w:rPr>
+          <w:b/>
+          <w:bCs/>
+        </w:rPr>
+        <w:t xml:space="preserve"> command/aggregate</w:t>
+      </w:r>
+    </w:p>
+    <w:p>
+      <w:r>
+        <w:rPr>
+          <w:rFonts w:ascii="Segoe UI Emoji" w:hAnsi="Segoe UI Emoji" w:cs="Segoe UI Emoji"/>
+        </w:rPr>
+        <w:t>👉</w:t>
+      </w:r>
+      <w:r>
+        <w:t xml:space="preserve"> </w:t>
+      </w:r>
+      <w:r>
+        <w:rPr>
+          <w:b/>
+          <w:bCs/>
+        </w:rPr>
+        <w:t>Domain chính</w:t>
+      </w:r>
+      <w:r>
+        <w:t>, trung tâm business</w:t>
+      </w:r>
+    </w:p>
+    <w:p>
+      <w:pPr>
+        <w:numPr>
+          <w:ilvl w:val="0"/>
+          <w:numId w:val="36"/>
+        </w:numPr>
+      </w:pPr>
+      <w:r>
+        <w:t>Chứa:</w:t>
+      </w:r>
+    </w:p>
+    <w:p>
+      <w:pPr>
+        <w:numPr>
+          <w:ilvl w:val="1"/>
+          <w:numId w:val="36"/>
+        </w:numPr>
+      </w:pPr>
+      <w:r>
+        <w:t>CommandHandler</w:t>
+      </w:r>
+    </w:p>
+    <w:p>
+      <w:pPr>
+        <w:numPr>
+          <w:ilvl w:val="1"/>
+          <w:numId w:val="36"/>
+        </w:numPr>
+      </w:pPr>
+      <w:r>
+        <w:t>Business rules</w:t>
+      </w:r>
+    </w:p>
+    <w:p>
+      <w:pPr>
+        <w:numPr>
+          <w:ilvl w:val="1"/>
+          <w:numId w:val="36"/>
+        </w:numPr>
+      </w:pPr>
+      <w:r>
+        <w:t>Apply Event</w:t>
+      </w:r>
+    </w:p>
+    <w:p>
+      <w:r>
+        <w:t>Ví dụ:</w:t>
+      </w:r>
+    </w:p>
+    <w:p>
+      <w:r>
+        <w:t>MovieAggregate</w:t>
+      </w:r>
+    </w:p>
+    <w:p>
+      <w:r>
+        <w:rPr>
+          <w:rFonts w:ascii="Segoe UI Emoji" w:hAnsi="Segoe UI Emoji" w:cs="Segoe UI Emoji"/>
+        </w:rPr>
+        <w:t>📌</w:t>
+      </w:r>
+      <w:r>
+        <w:t xml:space="preserve"> Aggregate:</w:t>
+      </w:r>
+    </w:p>
+    <w:p>
+      <w:pPr>
+        <w:numPr>
+          <w:ilvl w:val="0"/>
+          <w:numId w:val="37"/>
+        </w:numPr>
+      </w:pPr>
+      <w:r>
+        <w:t>Không gọi DB trực tiếp</w:t>
+      </w:r>
+    </w:p>
+    <w:p>
+      <w:pPr>
+        <w:numPr>
+          <w:ilvl w:val="0"/>
+          <w:numId w:val="37"/>
+        </w:numPr>
+      </w:pPr>
+      <w:r>
+        <w:t>Không return DTO</w:t>
+      </w:r>
+    </w:p>
+    <w:p>
+      <w:pPr>
+        <w:numPr>
+          <w:ilvl w:val="0"/>
+          <w:numId w:val="37"/>
+        </w:numPr>
+      </w:pPr>
+      <w:r>
+        <w:t>Chỉ:</w:t>
+      </w:r>
+    </w:p>
+    <w:p>
+      <w:pPr>
+        <w:numPr>
+          <w:ilvl w:val="1"/>
+          <w:numId w:val="37"/>
+        </w:numPr>
+      </w:pPr>
+      <w:r>
+        <w:t>Nhận Command</w:t>
+      </w:r>
+    </w:p>
+    <w:p>
+      <w:pPr>
+        <w:numPr>
+          <w:ilvl w:val="1"/>
+          <w:numId w:val="37"/>
+        </w:numPr>
+      </w:pPr>
+      <w:r>
+        <w:t>Phát Event</w:t>
+      </w:r>
+    </w:p>
+    <w:p>
+      <w:r>
+        <w:pict w14:anchorId="36AC532A">
+          <v:rect id="_x0000_i1169" style="width:0;height:1.5pt" o:hralign="center" o:hrstd="t" o:hr="t" fillcolor="#a0a0a0" stroked="f"/>
+        </w:pict>
+      </w:r>
+    </w:p>
+    <w:p>
+      <w:pPr>
+        <w:rPr>
+          <w:b/>
+          <w:bCs/>
+        </w:rPr>
+      </w:pPr>
+      <w:r>
+        <w:rPr>
+          <w:b/>
+          <w:bCs/>
+        </w:rPr>
+        <w:t>4️</w:t>
+      </w:r>
+      <w:r>
+        <w:rPr>
+          <w:rFonts w:ascii="Segoe UI Symbol" w:hAnsi="Segoe UI Symbol" w:cs="Segoe UI Symbol"/>
+          <w:b/>
+          <w:bCs/>
+        </w:rPr>
+        <w:t>⃣</w:t>
+      </w:r>
+      <w:r>
+        <w:rPr>
+          <w:b/>
+          <w:bCs/>
+        </w:rPr>
+        <w:t xml:space="preserve"> command/event</w:t>
+      </w:r>
+    </w:p>
+    <w:p>
+      <w:r>
+        <w:rPr>
+          <w:rFonts w:ascii="Segoe UI Emoji" w:hAnsi="Segoe UI Emoji" w:cs="Segoe UI Emoji"/>
+        </w:rPr>
+        <w:t>👉</w:t>
+      </w:r>
+      <w:r>
+        <w:t xml:space="preserve"> </w:t>
+      </w:r>
+      <w:r>
+        <w:rPr>
+          <w:b/>
+          <w:bCs/>
+        </w:rPr>
+        <w:t>Domain Event</w:t>
+      </w:r>
+      <w:r>
+        <w:t xml:space="preserve"> – thứ đã xảy ra</w:t>
+      </w:r>
+    </w:p>
+    <w:p>
+      <w:r>
+        <w:t>Ví dụ:</w:t>
+      </w:r>
+    </w:p>
+    <w:p>
+      <w:r>
+        <w:lastRenderedPageBreak/>
+        <w:t>MovieCreatedEvent</w:t>
+      </w:r>
+    </w:p>
+    <w:p>
+      <w:r>
+        <w:t>MoviePublishedEvent</w:t>
+      </w:r>
+    </w:p>
+    <w:p>
+      <w:r>
+        <w:rPr>
+          <w:rFonts w:ascii="Segoe UI Emoji" w:hAnsi="Segoe UI Emoji" w:cs="Segoe UI Emoji"/>
+        </w:rPr>
+        <w:t>📌</w:t>
+      </w:r>
+      <w:r>
+        <w:t xml:space="preserve"> Event = </w:t>
+      </w:r>
+      <w:r>
+        <w:rPr>
+          <w:b/>
+          <w:bCs/>
+        </w:rPr>
+        <w:t>sự thật, không thay đổi</w:t>
+      </w:r>
+    </w:p>
+    <w:p>
+      <w:r>
+        <w:pict w14:anchorId="0BFF553E">
+          <v:rect id="_x0000_i1170" style="width:0;height:1.5pt" o:hralign="center" o:hrstd="t" o:hr="t" fillcolor="#a0a0a0" stroked="f"/>
+        </w:pict>
+      </w:r>
+    </w:p>
+    <w:p>
+      <w:pPr>
+        <w:rPr>
+          <w:b/>
+          <w:bCs/>
+        </w:rPr>
+      </w:pPr>
+      <w:r>
+        <w:rPr>
+          <w:b/>
+          <w:bCs/>
+        </w:rPr>
+        <w:t>5️</w:t>
+      </w:r>
+      <w:r>
+        <w:rPr>
+          <w:rFonts w:ascii="Segoe UI Symbol" w:hAnsi="Segoe UI Symbol" w:cs="Segoe UI Symbol"/>
+          <w:b/>
+          <w:bCs/>
+        </w:rPr>
+        <w:t>⃣</w:t>
+      </w:r>
+      <w:r>
+        <w:rPr>
+          <w:b/>
+          <w:bCs/>
+        </w:rPr>
+        <w:t xml:space="preserve"> command/model</w:t>
+      </w:r>
+    </w:p>
+    <w:p>
+      <w:r>
+        <w:rPr>
+          <w:rFonts w:ascii="Segoe UI Emoji" w:hAnsi="Segoe UI Emoji" w:cs="Segoe UI Emoji"/>
+        </w:rPr>
+        <w:t>👉</w:t>
+      </w:r>
+      <w:r>
+        <w:t xml:space="preserve"> Domain model (Value Object, Entity phụ)</w:t>
+      </w:r>
+    </w:p>
+    <w:p>
+      <w:r>
+        <w:t>Ví dụ:</w:t>
+      </w:r>
+    </w:p>
+    <w:p>
+      <w:r>
+        <w:t>MovieStatus</w:t>
+      </w:r>
+    </w:p>
+    <w:p>
+      <w:r>
+        <w:t>MovieInfo</w:t>
+      </w:r>
+    </w:p>
+    <w:p>
+      <w:r>
+        <w:pict w14:anchorId="5D75DCFA">
+          <v:rect id="_x0000_i1171" style="width:0;height:1.5pt" o:hralign="center" o:hrstd="t" o:hr="t" fillcolor="#a0a0a0" stroked="f"/>
+        </w:pict>
+      </w:r>
+    </w:p>
+    <w:p>
+      <w:pPr>
+        <w:rPr>
+          <w:b/>
+          <w:bCs/>
+        </w:rPr>
+      </w:pPr>
+      <w:r>
+        <w:rPr>
+          <w:b/>
+          <w:bCs/>
+        </w:rPr>
+        <w:t>6️</w:t>
+      </w:r>
+      <w:r>
+        <w:rPr>
+          <w:rFonts w:ascii="Segoe UI Symbol" w:hAnsi="Segoe UI Symbol" w:cs="Segoe UI Symbol"/>
+          <w:b/>
+          <w:bCs/>
+        </w:rPr>
+        <w:t>⃣</w:t>
+      </w:r>
+      <w:r>
+        <w:rPr>
+          <w:b/>
+          <w:bCs/>
+        </w:rPr>
+        <w:t xml:space="preserve"> command/data</w:t>
+      </w:r>
+    </w:p>
+    <w:p>
+      <w:r>
+        <w:rPr>
+          <w:rFonts w:ascii="Segoe UI Emoji" w:hAnsi="Segoe UI Emoji" w:cs="Segoe UI Emoji"/>
+        </w:rPr>
+        <w:t>👉</w:t>
+      </w:r>
+      <w:r>
+        <w:t xml:space="preserve"> Event Store / Repository (nếu có)</w:t>
+      </w:r>
+    </w:p>
+    <w:p>
+      <w:pPr>
+        <w:numPr>
+          <w:ilvl w:val="0"/>
+          <w:numId w:val="38"/>
+        </w:numPr>
+      </w:pPr>
+      <w:r>
+        <w:t>Lưu event</w:t>
+      </w:r>
+    </w:p>
+    <w:p>
+      <w:pPr>
+        <w:numPr>
+          <w:ilvl w:val="0"/>
+          <w:numId w:val="38"/>
+        </w:numPr>
+      </w:pPr>
+      <w:r>
+        <w:t>Hoặc mapping persistence</w:t>
+      </w:r>
+    </w:p>
+    <w:p>
+      <w:r>
+        <w:pict w14:anchorId="0DAB382B">
+          <v:rect id="_x0000_i1172" style="width:0;height:1.5pt" o:hralign="center" o:hrstd="t" o:hr="t" fillcolor="#a0a0a0" stroked="f"/>
+        </w:pict>
+      </w:r>
+    </w:p>
+    <w:p>
+      <w:pPr>
+        <w:rPr>
+          <w:b/>
+          <w:bCs/>
+        </w:rPr>
+      </w:pPr>
+      <w:r>
+        <w:rPr>
+          <w:rFonts w:ascii="Segoe UI Emoji" w:hAnsi="Segoe UI Emoji" w:cs="Segoe UI Emoji"/>
+          <w:b/>
+          <w:bCs/>
+        </w:rPr>
+        <w:t>🔵</w:t>
+      </w:r>
+      <w:r>
+        <w:rPr>
+          <w:b/>
+          <w:bCs/>
+        </w:rPr>
+        <w:t xml:space="preserve"> QUERY SIDE (Read side)</w:t>
+      </w:r>
+    </w:p>
+    <w:p>
+      <w:pPr>
+        <w:rPr>
+          <w:b/>
+          <w:bCs/>
+        </w:rPr>
+      </w:pPr>
+      <w:r>
+        <w:rPr>
+          <w:b/>
+          <w:bCs/>
+        </w:rPr>
+        <w:t>1️</w:t>
+      </w:r>
+      <w:r>
+        <w:rPr>
+          <w:rFonts w:ascii="Segoe UI Symbol" w:hAnsi="Segoe UI Symbol" w:cs="Segoe UI Symbol"/>
+          <w:b/>
+          <w:bCs/>
+        </w:rPr>
+        <w:t>⃣</w:t>
+      </w:r>
+      <w:r>
+        <w:rPr>
+          <w:b/>
+          <w:bCs/>
+        </w:rPr>
+        <w:t xml:space="preserve"> query/controller</w:t>
+      </w:r>
+    </w:p>
+    <w:p>
+      <w:r>
+        <w:rPr>
+          <w:rFonts w:ascii="Segoe UI Emoji" w:hAnsi="Segoe UI Emoji" w:cs="Segoe UI Emoji"/>
+        </w:rPr>
+        <w:t>👉</w:t>
+      </w:r>
+      <w:r>
+        <w:t xml:space="preserve"> API đọc dữ liệu</w:t>
+      </w:r>
+    </w:p>
+    <w:p>
+      <w:r>
+        <w:t>Ví dụ:</w:t>
+      </w:r>
+    </w:p>
+    <w:p>
+      <w:r>
+        <w:t>GET /movies</w:t>
+      </w:r>
+    </w:p>
+    <w:p>
+      <w:r>
+        <w:t>GET /movies/{id}</w:t>
+      </w:r>
+    </w:p>
+    <w:p>
+      <w:r>
+        <w:rPr>
+          <w:rFonts w:ascii="Segoe UI Emoji" w:hAnsi="Segoe UI Emoji" w:cs="Segoe UI Emoji"/>
+        </w:rPr>
+        <w:t>📌</w:t>
+      </w:r>
+      <w:r>
+        <w:t xml:space="preserve"> Không liên quan Command</w:t>
+      </w:r>
+    </w:p>
+    <w:p>
+      <w:r>
+        <w:pict w14:anchorId="7C9678D3">
+          <v:rect id="_x0000_i1173" style="width:0;height:1.5pt" o:hralign="center" o:hrstd="t" o:hr="t" fillcolor="#a0a0a0" stroked="f"/>
+        </w:pict>
+      </w:r>
+    </w:p>
+    <w:p>
+      <w:pPr>
+        <w:rPr>
+          <w:b/>
+          <w:bCs/>
+        </w:rPr>
+      </w:pPr>
+      <w:r>
+        <w:rPr>
+          <w:b/>
+          <w:bCs/>
+        </w:rPr>
+        <w:t>2️</w:t>
+      </w:r>
+      <w:r>
+        <w:rPr>
+          <w:rFonts w:ascii="Segoe UI Symbol" w:hAnsi="Segoe UI Symbol" w:cs="Segoe UI Symbol"/>
+          <w:b/>
+          <w:bCs/>
+        </w:rPr>
+        <w:t>⃣</w:t>
+      </w:r>
+      <w:r>
+        <w:rPr>
+          <w:b/>
+          <w:bCs/>
+        </w:rPr>
+        <w:t xml:space="preserve"> query/queries</w:t>
+      </w:r>
+    </w:p>
+    <w:p>
+      <w:r>
+        <w:rPr>
+          <w:rFonts w:ascii="Segoe UI Emoji" w:hAnsi="Segoe UI Emoji" w:cs="Segoe UI Emoji"/>
+        </w:rPr>
+        <w:t>👉</w:t>
+      </w:r>
+      <w:r>
+        <w:t xml:space="preserve"> Query object</w:t>
+      </w:r>
+    </w:p>
+    <w:p>
+      <w:r>
+        <w:lastRenderedPageBreak/>
+        <w:t>Ví dụ:</w:t>
+      </w:r>
+    </w:p>
+    <w:p>
+      <w:r>
+        <w:t>GetMovieByIdQuery</w:t>
+      </w:r>
+    </w:p>
+    <w:p>
+      <w:r>
+        <w:t>GetAllMoviesQuery</w:t>
+      </w:r>
+    </w:p>
+    <w:p>
+      <w:r>
+        <w:rPr>
+          <w:rFonts w:ascii="Segoe UI Emoji" w:hAnsi="Segoe UI Emoji" w:cs="Segoe UI Emoji"/>
+        </w:rPr>
+        <w:t>📌</w:t>
+      </w:r>
+      <w:r>
+        <w:t xml:space="preserve"> Query = </w:t>
+      </w:r>
+      <w:r>
+        <w:rPr>
+          <w:b/>
+          <w:bCs/>
+        </w:rPr>
+        <w:t>"Tôi muốn xem gì"</w:t>
+      </w:r>
+    </w:p>
+    <w:p>
+      <w:r>
+        <w:pict w14:anchorId="33A62120">
+          <v:rect id="_x0000_i1174" style="width:0;height:1.5pt" o:hralign="center" o:hrstd="t" o:hr="t" fillcolor="#a0a0a0" stroked="f"/>
+        </w:pict>
+      </w:r>
+    </w:p>
+    <w:p>
+      <w:pPr>
+        <w:rPr>
+          <w:b/>
+          <w:bCs/>
+        </w:rPr>
+      </w:pPr>
+      <w:r>
+        <w:rPr>
+          <w:b/>
+          <w:bCs/>
+        </w:rPr>
+        <w:t>3️</w:t>
+      </w:r>
+      <w:r>
+        <w:rPr>
+          <w:rFonts w:ascii="Segoe UI Symbol" w:hAnsi="Segoe UI Symbol" w:cs="Segoe UI Symbol"/>
+          <w:b/>
+          <w:bCs/>
+        </w:rPr>
+        <w:t>⃣</w:t>
+      </w:r>
+      <w:r>
+        <w:rPr>
+          <w:b/>
+          <w:bCs/>
+        </w:rPr>
+        <w:t xml:space="preserve"> query/projection</w:t>
+      </w:r>
+    </w:p>
+    <w:p>
+      <w:r>
+        <w:rPr>
+          <w:rFonts w:ascii="Segoe UI Emoji" w:hAnsi="Segoe UI Emoji" w:cs="Segoe UI Emoji"/>
+        </w:rPr>
+        <w:t>👉</w:t>
+      </w:r>
+      <w:r>
+        <w:t xml:space="preserve"> </w:t>
+      </w:r>
+      <w:r>
+        <w:rPr>
+          <w:b/>
+          <w:bCs/>
+        </w:rPr>
+        <w:t>Event Handler cho Read DB</w:t>
+      </w:r>
+    </w:p>
+    <w:p>
+      <w:pPr>
+        <w:numPr>
+          <w:ilvl w:val="0"/>
+          <w:numId w:val="39"/>
+        </w:numPr>
+      </w:pPr>
+      <w:r>
+        <w:t>Nghe event từ Command side</w:t>
+      </w:r>
+    </w:p>
+    <w:p>
+      <w:pPr>
+        <w:numPr>
+          <w:ilvl w:val="0"/>
+          <w:numId w:val="39"/>
+        </w:numPr>
+      </w:pPr>
+      <w:r>
+        <w:t>Cập nhật DB đọc</w:t>
+      </w:r>
+    </w:p>
+    <w:p>
+      <w:r>
+        <w:t>Ví dụ:</w:t>
+      </w:r>
+    </w:p>
+    <w:p>
+      <w:r>
+        <w:t>@EventHandler</w:t>
+      </w:r>
+    </w:p>
+    <w:p>
+      <w:r>
+        <w:t>public void on(MovieCreatedEvent e) {</w:t>
+      </w:r>
+    </w:p>
+    <w:p>
+      <w:r>
+        <w:t xml:space="preserve">    movieViewRepository.save(...)</w:t>
+      </w:r>
+    </w:p>
+    <w:p>
+      <w:r>
+        <w:t>}</w:t>
+      </w:r>
+    </w:p>
+    <w:p>
+      <w:r>
+        <w:rPr>
+          <w:rFonts w:ascii="Segoe UI Emoji" w:hAnsi="Segoe UI Emoji" w:cs="Segoe UI Emoji"/>
+        </w:rPr>
+        <w:t>📌</w:t>
+      </w:r>
+      <w:r>
+        <w:t xml:space="preserve"> Đây là </w:t>
+      </w:r>
+      <w:r>
+        <w:rPr>
+          <w:b/>
+          <w:bCs/>
+        </w:rPr>
+        <w:t>chỗ đồng bộ dữ liệu qua event</w:t>
+      </w:r>
+    </w:p>
+    <w:p>
+      <w:r>
+        <w:pict w14:anchorId="0751A6D0">
+          <v:rect id="_x0000_i1175" style="width:0;height:1.5pt" o:hralign="center" o:hrstd="t" o:hr="t" fillcolor="#a0a0a0" stroked="f"/>
+        </w:pict>
+      </w:r>
+    </w:p>
+    <w:p>
+      <w:pPr>
+        <w:rPr>
+          <w:b/>
+          <w:bCs/>
+        </w:rPr>
+      </w:pPr>
+      <w:r>
+        <w:rPr>
+          <w:b/>
+          <w:bCs/>
+        </w:rPr>
+        <w:t>4️</w:t>
+      </w:r>
+      <w:r>
+        <w:rPr>
+          <w:rFonts w:ascii="Segoe UI Symbol" w:hAnsi="Segoe UI Symbol" w:cs="Segoe UI Symbol"/>
+          <w:b/>
+          <w:bCs/>
+        </w:rPr>
+        <w:t>⃣</w:t>
+      </w:r>
+      <w:r>
+        <w:rPr>
+          <w:b/>
+          <w:bCs/>
+        </w:rPr>
+        <w:t xml:space="preserve"> query/model</w:t>
+      </w:r>
+    </w:p>
+    <w:p>
+      <w:r>
+        <w:rPr>
+          <w:rFonts w:ascii="Segoe UI Emoji" w:hAnsi="Segoe UI Emoji" w:cs="Segoe UI Emoji"/>
+        </w:rPr>
+        <w:t>👉</w:t>
+      </w:r>
+      <w:r>
+        <w:t xml:space="preserve"> Read Model / DTO</w:t>
+      </w:r>
+    </w:p>
+    <w:p>
+      <w:pPr>
+        <w:numPr>
+          <w:ilvl w:val="0"/>
+          <w:numId w:val="40"/>
+        </w:numPr>
+      </w:pPr>
+      <w:r>
+        <w:t>Tối ưu cho UI</w:t>
+      </w:r>
+    </w:p>
+    <w:p>
+      <w:pPr>
+        <w:numPr>
+          <w:ilvl w:val="0"/>
+          <w:numId w:val="40"/>
+        </w:numPr>
+      </w:pPr>
+      <w:r>
+        <w:t>Không chứa business logic</w:t>
+      </w:r>
+    </w:p>
+    <w:p>
+      <w:r>
+        <w:pict w14:anchorId="62793966">
+          <v:rect id="_x0000_i1176" style="width:0;height:1.5pt" o:hralign="center" o:hrstd="t" o:hr="t" fillcolor="#a0a0a0" stroked="f"/>
+        </w:pict>
+      </w:r>
+    </w:p>
+    <w:p>
+      <w:pPr>
+        <w:rPr>
+          <w:b/>
+          <w:bCs/>
+        </w:rPr>
+      </w:pPr>
+      <w:r>
+        <w:rPr>
+          <w:rFonts w:ascii="Segoe UI Emoji" w:hAnsi="Segoe UI Emoji" w:cs="Segoe UI Emoji"/>
+          <w:b/>
+          <w:bCs/>
+        </w:rPr>
+        <w:t>🔁</w:t>
+      </w:r>
+      <w:r>
+        <w:rPr>
+          <w:b/>
+          <w:bCs/>
+        </w:rPr>
+        <w:t xml:space="preserve"> 2. LUỒNG HOẠT ĐỘNG CHI TIẾT</w:t>
+      </w:r>
+    </w:p>
+    <w:p>
+      <w:pPr>
+        <w:rPr>
+          <w:b/>
+          <w:bCs/>
+        </w:rPr>
+      </w:pPr>
+      <w:r>
+        <w:rPr>
+          <w:rFonts w:ascii="Segoe UI Emoji" w:hAnsi="Segoe UI Emoji" w:cs="Segoe UI Emoji"/>
+          <w:b/>
+          <w:bCs/>
+        </w:rPr>
+        <w:t>🟢</w:t>
+      </w:r>
+      <w:r>
+        <w:rPr>
+          <w:b/>
+          <w:bCs/>
+        </w:rPr>
+        <w:t xml:space="preserve"> LUỒNG GHI (CREATE / UPDATE)</w:t>
+      </w:r>
+    </w:p>
+    <w:p>
+      <w:pPr>
+        <w:rPr>
+          <w:b/>
+          <w:bCs/>
+        </w:rPr>
+      </w:pPr>
+      <w:r>
+        <w:rPr>
+          <w:b/>
+          <w:bCs/>
+        </w:rPr>
+        <w:t>Ví dụ: Tạo movie mới</w:t>
+      </w:r>
+    </w:p>
+    <w:p>
+      <w:r>
+        <w:t>Client</w:t>
+      </w:r>
+    </w:p>
+    <w:p>
+      <w:r>
+        <w:lastRenderedPageBreak/>
+        <w:t xml:space="preserve"> ↓</w:t>
+      </w:r>
+    </w:p>
+    <w:p>
+      <w:r>
+        <w:t>command/controller</w:t>
+      </w:r>
+    </w:p>
+    <w:p>
+      <w:r>
+        <w:t xml:space="preserve"> ↓</w:t>
+      </w:r>
+    </w:p>
+    <w:p>
+      <w:r>
+        <w:t>CreateMovieCommand</w:t>
+      </w:r>
+    </w:p>
+    <w:p>
+      <w:r>
+        <w:t xml:space="preserve"> ↓</w:t>
+      </w:r>
+    </w:p>
+    <w:p>
+      <w:r>
+        <w:t>MovieAggregate (@CommandHandler)</w:t>
+      </w:r>
+    </w:p>
+    <w:p>
+      <w:r>
+        <w:t xml:space="preserve"> ↓</w:t>
+      </w:r>
+    </w:p>
+    <w:p>
+      <w:r>
+        <w:t>MovieCreatedEvent</w:t>
+      </w:r>
+    </w:p>
+    <w:p>
+      <w:r>
+        <w:t xml:space="preserve"> ↓</w:t>
+      </w:r>
+    </w:p>
+    <w:p>
+      <w:r>
+        <w:t>Event Store</w:t>
+      </w:r>
+    </w:p>
+    <w:p>
+      <w:r>
+        <w:t xml:space="preserve"> ↓</w:t>
+      </w:r>
+    </w:p>
+    <w:p>
+      <w:r>
+        <w:t>Event Bus</w:t>
+      </w:r>
+    </w:p>
+    <w:p>
+      <w:r>
+        <w:t xml:space="preserve"> ↓</w:t>
+      </w:r>
+    </w:p>
+    <w:p>
+      <w:r>
+        <w:t>query/projection</w:t>
+      </w:r>
+    </w:p>
+    <w:p>
+      <w:r>
+        <w:t xml:space="preserve"> ↓</w:t>
+      </w:r>
+    </w:p>
+    <w:p>
+      <w:r>
+        <w:t>Read Database</w:t>
+      </w:r>
+    </w:p>
+    <w:p>
+      <w:r>
+        <w:rPr>
+          <w:rFonts w:ascii="Segoe UI Emoji" w:hAnsi="Segoe UI Emoji" w:cs="Segoe UI Emoji"/>
+        </w:rPr>
+        <w:t>📌</w:t>
+      </w:r>
+      <w:r>
+        <w:t xml:space="preserve"> </w:t>
+      </w:r>
+      <w:r>
+        <w:rPr>
+          <w:b/>
+          <w:bCs/>
+        </w:rPr>
+        <w:t>KHÔNG trả data ngay</w:t>
+      </w:r>
+      <w:r>
+        <w:t>, chỉ trả OK / ID</w:t>
+      </w:r>
+    </w:p>
+    <w:p>
+      <w:r>
+        <w:pict w14:anchorId="5F9BF4F7">
+          <v:rect id="_x0000_i1177" style="width:0;height:1.5pt" o:hralign="center" o:hrstd="t" o:hr="t" fillcolor="#a0a0a0" stroked="f"/>
+        </w:pict>
+      </w:r>
+    </w:p>
+    <w:p>
+      <w:pPr>
+        <w:rPr>
+          <w:b/>
+          <w:bCs/>
+        </w:rPr>
+      </w:pPr>
+      <w:r>
+        <w:rPr>
+          <w:rFonts w:ascii="Segoe UI Emoji" w:hAnsi="Segoe UI Emoji" w:cs="Segoe UI Emoji"/>
+          <w:b/>
+          <w:bCs/>
+        </w:rPr>
+        <w:t>🔵</w:t>
+      </w:r>
+      <w:r>
+        <w:rPr>
+          <w:b/>
+          <w:bCs/>
+        </w:rPr>
+        <w:t xml:space="preserve"> LUỒNG ĐỌC (GET)</w:t>
+      </w:r>
+    </w:p>
+    <w:p>
+      <w:r>
+        <w:t>Client</w:t>
+      </w:r>
+    </w:p>
+    <w:p>
+      <w:r>
+        <w:t xml:space="preserve"> ↓</w:t>
+      </w:r>
+    </w:p>
+    <w:p>
+      <w:r>
+        <w:t>query/controller</w:t>
+      </w:r>
+    </w:p>
+    <w:p>
+      <w:r>
+        <w:t xml:space="preserve"> ↓</w:t>
+      </w:r>
+    </w:p>
+    <w:p>
+      <w:r>
+        <w:t>Query Handler</w:t>
+      </w:r>
+    </w:p>
+    <w:p>
+      <w:r>
+        <w:t xml:space="preserve"> ↓</w:t>
+      </w:r>
+    </w:p>
+    <w:p>
+      <w:r>
+        <w:t>Read Database</w:t>
+      </w:r>
+    </w:p>
+    <w:p>
+      <w:r>
+        <w:lastRenderedPageBreak/>
+        <w:t xml:space="preserve"> ↓</w:t>
+      </w:r>
+    </w:p>
+    <w:p>
+      <w:r>
+        <w:t>DTO</w:t>
+      </w:r>
+    </w:p>
+    <w:p>
+      <w:r>
+        <w:t xml:space="preserve"> ↓</w:t>
+      </w:r>
+    </w:p>
+    <w:p>
+      <w:r>
+        <w:t>Client</w:t>
+      </w:r>
+    </w:p>
+    <w:p>
+      <w:r>
+        <w:rPr>
+          <w:rFonts w:ascii="Segoe UI Emoji" w:hAnsi="Segoe UI Emoji" w:cs="Segoe UI Emoji"/>
+        </w:rPr>
+        <w:t>📌</w:t>
+      </w:r>
+      <w:r>
+        <w:t xml:space="preserve"> Rất nhanh, không dính business</w:t>
+      </w:r>
+    </w:p>
+    <w:p>
+      <w:r>
+        <w:pict w14:anchorId="7D118BAE">
+          <v:rect id="_x0000_i1178" style="width:0;height:1.5pt" o:hralign="center" o:hrstd="t" o:hr="t" fillcolor="#a0a0a0" stroked="f"/>
+        </w:pict>
+      </w:r>
+    </w:p>
+    <w:p>
+      <w:pPr>
+        <w:rPr>
+          <w:b/>
+          <w:bCs/>
+        </w:rPr>
+      </w:pPr>
+      <w:r>
+        <w:rPr>
+          <w:rFonts w:ascii="Segoe UI Emoji" w:hAnsi="Segoe UI Emoji" w:cs="Segoe UI Emoji"/>
+          <w:b/>
+          <w:bCs/>
+        </w:rPr>
+        <w:t>🧠</w:t>
+      </w:r>
+      <w:r>
+        <w:rPr>
+          <w:b/>
+          <w:bCs/>
+        </w:rPr>
+        <w:t xml:space="preserve"> 3. Vì sao thiết kế như vậy?</w:t>
+      </w:r>
+    </w:p>
+    <w:tbl>
+      <w:tblPr>
+        <w:tblW w:w="0" w:type="auto"/>
+        <w:tblCellSpacing w:w="15" w:type="dxa"/>
+        <w:tblCellMar>
+          <w:top w:w="15" w:type="dxa"/>
+          <w:left w:w="15" w:type="dxa"/>
+          <w:bottom w:w="15" w:type="dxa"/>
+          <w:right w:w="15" w:type="dxa"/>
+        </w:tblCellMar>
+        <w:tblLook w:val="04A0" w:firstRow="1" w:lastRow="0" w:firstColumn="1" w:lastColumn="0" w:noHBand="0" w:noVBand="1"/>
+      </w:tblPr>
+      <w:tblGrid>
+        <w:gridCol w:w="1498"/>
+        <w:gridCol w:w="2627"/>
+      </w:tblGrid>
+      <w:tr>
+        <w:trPr>
+          <w:tblHeader/>
+          <w:tblCellSpacing w:w="15" w:type="dxa"/>
+        </w:trPr>
+        <w:tc>
+          <w:tcPr>
+            <w:tcW w:w="0" w:type="auto"/>
+            <w:vAlign w:val="center"/>
+            <w:hideMark/>
+          </w:tcPr>
+          <w:p>
+            <w:pPr>
+              <w:rPr>
+                <w:b/>
+                <w:bCs/>
+              </w:rPr>
+            </w:pPr>
+            <w:r>
+              <w:rPr>
+                <w:b/>
+                <w:bCs/>
+              </w:rPr>
+              <w:t>Mục tiêu</w:t>
+            </w:r>
+          </w:p>
+        </w:tc>
+        <w:tc>
+          <w:tcPr>
+            <w:tcW w:w="0" w:type="auto"/>
+            <w:vAlign w:val="center"/>
+            <w:hideMark/>
+          </w:tcPr>
+          <w:p>
+            <w:pPr>
+              <w:rPr>
+                <w:b/>
+                <w:bCs/>
+              </w:rPr>
+            </w:pPr>
+            <w:r>
+              <w:rPr>
+                <w:b/>
+                <w:bCs/>
+              </w:rPr>
+              <w:t>Giải pháp</w:t>
+            </w:r>
+          </w:p>
+        </w:tc>
+      </w:tr>
+      <w:tr>
+        <w:trPr>
+          <w:tblCellSpacing w:w="15" w:type="dxa"/>
+        </w:trPr>
+        <w:tc>
+          <w:tcPr>
+            <w:tcW w:w="0" w:type="auto"/>
+            <w:vAlign w:val="center"/>
+            <w:hideMark/>
+          </w:tcPr>
+          <w:p>
+            <w:r>
+              <w:t>Tách đọc / ghi</w:t>
+            </w:r>
+          </w:p>
+        </w:tc>
+        <w:tc>
+          <w:tcPr>
+            <w:tcW w:w="0" w:type="auto"/>
+            <w:vAlign w:val="center"/>
+            <w:hideMark/>
+          </w:tcPr>
+          <w:p>
+            <w:r>
+              <w:t>CQRS</w:t>
+            </w:r>
+          </w:p>
+        </w:tc>
+      </w:tr>
+      <w:tr>
+        <w:trPr>
+          <w:tblCellSpacing w:w="15" w:type="dxa"/>
+        </w:trPr>
+        <w:tc>
+          <w:tcPr>
+            <w:tcW w:w="0" w:type="auto"/>
+            <w:vAlign w:val="center"/>
+            <w:hideMark/>
+          </w:tcPr>
+          <w:p>
+            <w:r>
+              <w:t>Logic phức tạp</w:t>
+            </w:r>
+          </w:p>
+        </w:tc>
+        <w:tc>
+          <w:tcPr>
+            <w:tcW w:w="0" w:type="auto"/>
+            <w:vAlign w:val="center"/>
+            <w:hideMark/>
+          </w:tcPr>
+          <w:p>
+            <w:r>
+              <w:t>Aggregate</w:t>
+            </w:r>
+          </w:p>
+        </w:tc>
+      </w:tr>
+      <w:tr>
+        <w:trPr>
+          <w:tblCellSpacing w:w="15" w:type="dxa"/>
+        </w:trPr>
+        <w:tc>
+          <w:tcPr>
+            <w:tcW w:w="0" w:type="auto"/>
+            <w:vAlign w:val="center"/>
+            <w:hideMark/>
+          </w:tcPr>
+          <w:p>
+            <w:r>
+              <w:t>Bất đồng bộ</w:t>
+            </w:r>
+          </w:p>
+        </w:tc>
+        <w:tc>
+          <w:tcPr>
+            <w:tcW w:w="0" w:type="auto"/>
+            <w:vAlign w:val="center"/>
+            <w:hideMark/>
+          </w:tcPr>
+          <w:p>
+            <w:r>
+              <w:t>Event</w:t>
+            </w:r>
+          </w:p>
+        </w:tc>
+      </w:tr>
+      <w:tr>
+        <w:trPr>
+          <w:tblCellSpacing w:w="15" w:type="dxa"/>
+        </w:trPr>
+        <w:tc>
+          <w:tcPr>
+            <w:tcW w:w="0" w:type="auto"/>
+            <w:vAlign w:val="center"/>
+            <w:hideMark/>
+          </w:tcPr>
+          <w:p>
+            <w:r>
+              <w:t>Scale tốt</w:t>
+            </w:r>
+          </w:p>
+        </w:tc>
+        <w:tc>
+          <w:tcPr>
+            <w:tcW w:w="0" w:type="auto"/>
+            <w:vAlign w:val="center"/>
+            <w:hideMark/>
+          </w:tcPr>
+          <w:p>
+            <w:r>
+              <w:t>Event-Driven</w:t>
+            </w:r>
+          </w:p>
+        </w:tc>
+      </w:tr>
+      <w:tr>
+        <w:trPr>
+          <w:tblCellSpacing w:w="15" w:type="dxa"/>
+        </w:trPr>
+        <w:tc>
+          <w:tcPr>
+            <w:tcW w:w="0" w:type="auto"/>
+            <w:vAlign w:val="center"/>
+            <w:hideMark/>
+          </w:tcPr>
+          <w:p>
+            <w:r>
+              <w:t>Audit</w:t>
+            </w:r>
+          </w:p>
+        </w:tc>
+        <w:tc>
+          <w:tcPr>
+            <w:tcW w:w="0" w:type="auto"/>
+            <w:vAlign w:val="center"/>
+            <w:hideMark/>
+          </w:tcPr>
+          <w:p>
+            <w:r>
+              <w:t>Event Sourcing (nếu dùng)</w:t>
+            </w:r>
+          </w:p>
+        </w:tc>
+      </w:tr>
+    </w:tbl>
+    <w:p>
+      <w:r>
+        <w:pict w14:anchorId="25289E41">
+          <v:rect id="_x0000_i1179" style="width:0;height:1.5pt" o:hralign="center" o:hrstd="t" o:hr="t" fillcolor="#a0a0a0" stroked="f"/>
+        </w:pict>
+      </w:r>
+    </w:p>
+    <w:p>
+      <w:pPr>
+        <w:rPr>
+          <w:b/>
+          <w:bCs/>
+        </w:rPr>
+      </w:pPr>
+      <w:r>
+        <w:rPr>
+          <w:rFonts w:ascii="Segoe UI Emoji" w:hAnsi="Segoe UI Emoji" w:cs="Segoe UI Emoji"/>
+          <w:b/>
+          <w:bCs/>
+        </w:rPr>
+        <w:t>🔥</w:t>
+      </w:r>
+      <w:r>
+        <w:rPr>
+          <w:b/>
+          <w:bCs/>
+        </w:rPr>
+        <w:t xml:space="preserve"> 4. Liên hệ câu hỏi trước của bạn</w:t>
+      </w:r>
+    </w:p>
+    <w:p>
+      <w:r>
+        <w:rPr>
+          <w:rFonts w:ascii="Segoe UI Symbol" w:hAnsi="Segoe UI Symbol" w:cs="Segoe UI Symbol"/>
+        </w:rPr>
+        <w:t>✔</w:t>
+      </w:r>
+      <w:r>
+        <w:t xml:space="preserve"> Có phải hướng sự kiện không? → </w:t>
+      </w:r>
+      <w:r>
+        <w:rPr>
+          <w:b/>
+          <w:bCs/>
+        </w:rPr>
+        <w:t>ĐÚNG</w:t>
+      </w:r>
+      <w:r>
+        <w:br/>
+      </w:r>
+      <w:r>
+        <w:rPr>
+          <w:rFonts w:ascii="Segoe UI Symbol" w:hAnsi="Segoe UI Symbol" w:cs="Segoe UI Symbol"/>
+        </w:rPr>
+        <w:t>✔</w:t>
+      </w:r>
+      <w:r>
+        <w:t xml:space="preserve"> C</w:t>
+      </w:r>
+      <w:r>
+        <w:rPr>
+          <w:rFonts w:ascii="Calibri" w:hAnsi="Calibri" w:cs="Calibri"/>
+        </w:rPr>
+        <w:t>ó</w:t>
+      </w:r>
+      <w:r>
+        <w:t xml:space="preserve"> chậm hơn OOP không? → </w:t>
+      </w:r>
+      <w:r>
+        <w:rPr>
+          <w:b/>
+          <w:bCs/>
+        </w:rPr>
+        <w:t>KHÔNG</w:t>
+      </w:r>
+      <w:r>
+        <w:t>, chỉ khác mô hình</w:t>
+      </w:r>
+      <w:r>
+        <w:br/>
+      </w:r>
+      <w:r>
+        <w:rPr>
+          <w:rFonts w:ascii="Segoe UI Symbol" w:hAnsi="Segoe UI Symbol" w:cs="Segoe UI Symbol"/>
+        </w:rPr>
+        <w:t>✔</w:t>
+      </w:r>
+      <w:r>
+        <w:t xml:space="preserve"> Dự án lớn nên dùng? → </w:t>
+      </w:r>
+      <w:r>
+        <w:rPr>
+          <w:b/>
+          <w:bCs/>
+        </w:rPr>
+        <w:t>CÓ, NHƯNG KHÔNG PHẢI LÚC NÀO CŨNG</w:t>
+      </w:r>
+    </w:p>
+    <w:p>
+      <w:r>
+        <w:pict w14:anchorId="224BE9D3">
+          <v:rect id="_x0000_i1180" style="width:0;height:1.5pt" o:hralign="center" o:hrstd="t" o:hr="t" fillcolor="#a0a0a0" stroked="f"/>
+        </w:pict>
+      </w:r>
+    </w:p>
+    <w:p>
+      <w:pPr>
+        <w:rPr>
+          <w:b/>
+          <w:bCs/>
+        </w:rPr>
+      </w:pPr>
+      <w:r>
+        <w:rPr>
+          <w:rFonts w:ascii="Segoe UI Emoji" w:hAnsi="Segoe UI Emoji" w:cs="Segoe UI Emoji"/>
+          <w:b/>
+          <w:bCs/>
+        </w:rPr>
+        <w:t>📝</w:t>
+      </w:r>
+      <w:r>
+        <w:rPr>
+          <w:b/>
+          <w:bCs/>
+        </w:rPr>
+        <w:t xml:space="preserve"> 5. Câu ghi nhớ nhanh</w:t>
+      </w:r>
+    </w:p>
+    <w:p>
+      <w:r>
+        <w:rPr>
+          <w:b/>
+          <w:bCs/>
+        </w:rPr>
+        <w:t>Command thay đổi dữ liệu</w:t>
+      </w:r>
+      <w:r>
+        <w:br/>
+      </w:r>
+      <w:r>
+        <w:rPr>
+          <w:b/>
+          <w:bCs/>
+        </w:rPr>
+        <w:t>Event mô tả điều đã xảy ra</w:t>
+      </w:r>
+      <w:r>
+        <w:br/>
+      </w:r>
+      <w:r>
+        <w:rPr>
+          <w:b/>
+          <w:bCs/>
+        </w:rPr>
+        <w:t>Query chỉ để đọc</w:t>
+      </w:r>
+      <w:r>
+        <w:br/>
+      </w:r>
+      <w:r>
+        <w:rPr>
+          <w:b/>
+          <w:bCs/>
+        </w:rPr>
+        <w:t>Aggregate giữ luật nghiệp vụ</w:t>
+      </w:r>
+      <w:r>
+        <w:br/>
+      </w:r>
+      <w:r>
+        <w:rPr>
+          <w:b/>
+          <w:bCs/>
+        </w:rPr>
+        <w:t>Projection đồng bộ dữ liệu đọc</w:t>
+      </w:r>
+    </w:p>
+    <w:p/>
     <w:sectPr>
       <w:pgSz w:w="12240" w:h="15840"/>
       <w:pgMar w:top="1440" w:right="1440" w:bottom="1440" w:left="1440" w:header="708" w:footer="708" w:gutter="0"/>
@@ -8026,6 +10086,155 @@
     </w:lvl>
   </w:abstractNum>
   <w:abstractNum w:abstractNumId="2" w15:restartNumberingAfterBreak="0">
+    <w:nsid w:val="045E4C1E"/>
+    <w:multiLevelType w:val="multilevel"/>
+    <w:tmpl w:val="DB6C3870"/>
+    <w:lvl w:ilvl="0">
+      <w:start w:val="1"/>
+      <w:numFmt w:val="bullet"/>
+      <w:lvlText w:val=""/>
+      <w:lvlJc w:val="left"/>
+      <w:pPr>
+        <w:tabs>
+          <w:tab w:val="num" w:pos="720"/>
+        </w:tabs>
+        <w:ind w:left="720" w:hanging="360"/>
+      </w:pPr>
+      <w:rPr>
+        <w:rFonts w:ascii="Symbol" w:hAnsi="Symbol" w:hint="default"/>
+        <w:sz w:val="20"/>
+      </w:rPr>
+    </w:lvl>
+    <w:lvl w:ilvl="1" w:tentative="1">
+      <w:start w:val="1"/>
+      <w:numFmt w:val="bullet"/>
+      <w:lvlText w:val="o"/>
+      <w:lvlJc w:val="left"/>
+      <w:pPr>
+        <w:tabs>
+          <w:tab w:val="num" w:pos="1440"/>
+        </w:tabs>
+        <w:ind w:left="1440" w:hanging="360"/>
+      </w:pPr>
+      <w:rPr>
+        <w:rFonts w:ascii="Courier New" w:hAnsi="Courier New" w:hint="default"/>
+        <w:sz w:val="20"/>
+      </w:rPr>
+    </w:lvl>
+    <w:lvl w:ilvl="2" w:tentative="1">
+      <w:start w:val="1"/>
+      <w:numFmt w:val="bullet"/>
+      <w:lvlText w:val=""/>
+      <w:lvlJc w:val="left"/>
+      <w:pPr>
+        <w:tabs>
+          <w:tab w:val="num" w:pos="2160"/>
+        </w:tabs>
+        <w:ind w:left="2160" w:hanging="360"/>
+      </w:pPr>
+      <w:rPr>
+        <w:rFonts w:ascii="Wingdings" w:hAnsi="Wingdings" w:hint="default"/>
+        <w:sz w:val="20"/>
+      </w:rPr>
+    </w:lvl>
+    <w:lvl w:ilvl="3" w:tentative="1">
+      <w:start w:val="1"/>
+      <w:numFmt w:val="bullet"/>
+      <w:lvlText w:val=""/>
+      <w:lvlJc w:val="left"/>
+      <w:pPr>
+        <w:tabs>
+          <w:tab w:val="num" w:pos="2880"/>
+        </w:tabs>
+        <w:ind w:left="2880" w:hanging="360"/>
+      </w:pPr>
+      <w:rPr>
+        <w:rFonts w:ascii="Wingdings" w:hAnsi="Wingdings" w:hint="default"/>
+        <w:sz w:val="20"/>
+      </w:rPr>
+    </w:lvl>
+    <w:lvl w:ilvl="4" w:tentative="1">
+      <w:start w:val="1"/>
+      <w:numFmt w:val="bullet"/>
+      <w:lvlText w:val=""/>
+      <w:lvlJc w:val="left"/>
+      <w:pPr>
+        <w:tabs>
+          <w:tab w:val="num" w:pos="3600"/>
+        </w:tabs>
+        <w:ind w:left="3600" w:hanging="360"/>
+      </w:pPr>
+      <w:rPr>
+        <w:rFonts w:ascii="Wingdings" w:hAnsi="Wingdings" w:hint="default"/>
+        <w:sz w:val="20"/>
+      </w:rPr>
+    </w:lvl>
+    <w:lvl w:ilvl="5" w:tentative="1">
+      <w:start w:val="1"/>
+      <w:numFmt w:val="bullet"/>
+      <w:lvlText w:val=""/>
+      <w:lvlJc w:val="left"/>
+      <w:pPr>
+        <w:tabs>
+          <w:tab w:val="num" w:pos="4320"/>
+        </w:tabs>
+        <w:ind w:left="4320" w:hanging="360"/>
+      </w:pPr>
+      <w:rPr>
+        <w:rFonts w:ascii="Wingdings" w:hAnsi="Wingdings" w:hint="default"/>
+        <w:sz w:val="20"/>
+      </w:rPr>
+    </w:lvl>
+    <w:lvl w:ilvl="6" w:tentative="1">
+      <w:start w:val="1"/>
+      <w:numFmt w:val="bullet"/>
+      <w:lvlText w:val=""/>
+      <w:lvlJc w:val="left"/>
+      <w:pPr>
+        <w:tabs>
+          <w:tab w:val="num" w:pos="5040"/>
+        </w:tabs>
+        <w:ind w:left="5040" w:hanging="360"/>
+      </w:pPr>
+      <w:rPr>
+        <w:rFonts w:ascii="Wingdings" w:hAnsi="Wingdings" w:hint="default"/>
+        <w:sz w:val="20"/>
+      </w:rPr>
+    </w:lvl>
+    <w:lvl w:ilvl="7" w:tentative="1">
+      <w:start w:val="1"/>
+      <w:numFmt w:val="bullet"/>
+      <w:lvlText w:val=""/>
+      <w:lvlJc w:val="left"/>
+      <w:pPr>
+        <w:tabs>
+          <w:tab w:val="num" w:pos="5760"/>
+        </w:tabs>
+        <w:ind w:left="5760" w:hanging="360"/>
+      </w:pPr>
+      <w:rPr>
+        <w:rFonts w:ascii="Wingdings" w:hAnsi="Wingdings" w:hint="default"/>
+        <w:sz w:val="20"/>
+      </w:rPr>
+    </w:lvl>
+    <w:lvl w:ilvl="8" w:tentative="1">
+      <w:start w:val="1"/>
+      <w:numFmt w:val="bullet"/>
+      <w:lvlText w:val=""/>
+      <w:lvlJc w:val="left"/>
+      <w:pPr>
+        <w:tabs>
+          <w:tab w:val="num" w:pos="6480"/>
+        </w:tabs>
+        <w:ind w:left="6480" w:hanging="360"/>
+      </w:pPr>
+      <w:rPr>
+        <w:rFonts w:ascii="Wingdings" w:hAnsi="Wingdings" w:hint="default"/>
+        <w:sz w:val="20"/>
+      </w:rPr>
+    </w:lvl>
+  </w:abstractNum>
+  <w:abstractNum w:abstractNumId="3" w15:restartNumberingAfterBreak="0">
     <w:nsid w:val="094E36FD"/>
     <w:multiLevelType w:val="multilevel"/>
     <w:tmpl w:val="A3E624F2"/>
@@ -8174,7 +10383,156 @@
       </w:rPr>
     </w:lvl>
   </w:abstractNum>
-  <w:abstractNum w:abstractNumId="3" w15:restartNumberingAfterBreak="0">
+  <w:abstractNum w:abstractNumId="4" w15:restartNumberingAfterBreak="0">
+    <w:nsid w:val="0A976423"/>
+    <w:multiLevelType w:val="multilevel"/>
+    <w:tmpl w:val="AEDCD912"/>
+    <w:lvl w:ilvl="0">
+      <w:start w:val="1"/>
+      <w:numFmt w:val="bullet"/>
+      <w:lvlText w:val=""/>
+      <w:lvlJc w:val="left"/>
+      <w:pPr>
+        <w:tabs>
+          <w:tab w:val="num" w:pos="720"/>
+        </w:tabs>
+        <w:ind w:left="720" w:hanging="360"/>
+      </w:pPr>
+      <w:rPr>
+        <w:rFonts w:ascii="Symbol" w:hAnsi="Symbol" w:hint="default"/>
+        <w:sz w:val="20"/>
+      </w:rPr>
+    </w:lvl>
+    <w:lvl w:ilvl="1" w:tentative="1">
+      <w:start w:val="1"/>
+      <w:numFmt w:val="bullet"/>
+      <w:lvlText w:val="o"/>
+      <w:lvlJc w:val="left"/>
+      <w:pPr>
+        <w:tabs>
+          <w:tab w:val="num" w:pos="1440"/>
+        </w:tabs>
+        <w:ind w:left="1440" w:hanging="360"/>
+      </w:pPr>
+      <w:rPr>
+        <w:rFonts w:ascii="Courier New" w:hAnsi="Courier New" w:hint="default"/>
+        <w:sz w:val="20"/>
+      </w:rPr>
+    </w:lvl>
+    <w:lvl w:ilvl="2" w:tentative="1">
+      <w:start w:val="1"/>
+      <w:numFmt w:val="bullet"/>
+      <w:lvlText w:val=""/>
+      <w:lvlJc w:val="left"/>
+      <w:pPr>
+        <w:tabs>
+          <w:tab w:val="num" w:pos="2160"/>
+        </w:tabs>
+        <w:ind w:left="2160" w:hanging="360"/>
+      </w:pPr>
+      <w:rPr>
+        <w:rFonts w:ascii="Wingdings" w:hAnsi="Wingdings" w:hint="default"/>
+        <w:sz w:val="20"/>
+      </w:rPr>
+    </w:lvl>
+    <w:lvl w:ilvl="3" w:tentative="1">
+      <w:start w:val="1"/>
+      <w:numFmt w:val="bullet"/>
+      <w:lvlText w:val=""/>
+      <w:lvlJc w:val="left"/>
+      <w:pPr>
+        <w:tabs>
+          <w:tab w:val="num" w:pos="2880"/>
+        </w:tabs>
+        <w:ind w:left="2880" w:hanging="360"/>
+      </w:pPr>
+      <w:rPr>
+        <w:rFonts w:ascii="Wingdings" w:hAnsi="Wingdings" w:hint="default"/>
+        <w:sz w:val="20"/>
+      </w:rPr>
+    </w:lvl>
+    <w:lvl w:ilvl="4" w:tentative="1">
+      <w:start w:val="1"/>
+      <w:numFmt w:val="bullet"/>
+      <w:lvlText w:val=""/>
+      <w:lvlJc w:val="left"/>
+      <w:pPr>
+        <w:tabs>
+          <w:tab w:val="num" w:pos="3600"/>
+        </w:tabs>
+        <w:ind w:left="3600" w:hanging="360"/>
+      </w:pPr>
+      <w:rPr>
+        <w:rFonts w:ascii="Wingdings" w:hAnsi="Wingdings" w:hint="default"/>
+        <w:sz w:val="20"/>
+      </w:rPr>
+    </w:lvl>
+    <w:lvl w:ilvl="5" w:tentative="1">
+      <w:start w:val="1"/>
+      <w:numFmt w:val="bullet"/>
+      <w:lvlText w:val=""/>
+      <w:lvlJc w:val="left"/>
+      <w:pPr>
+        <w:tabs>
+          <w:tab w:val="num" w:pos="4320"/>
+        </w:tabs>
+        <w:ind w:left="4320" w:hanging="360"/>
+      </w:pPr>
+      <w:rPr>
+        <w:rFonts w:ascii="Wingdings" w:hAnsi="Wingdings" w:hint="default"/>
+        <w:sz w:val="20"/>
+      </w:rPr>
+    </w:lvl>
+    <w:lvl w:ilvl="6" w:tentative="1">
+      <w:start w:val="1"/>
+      <w:numFmt w:val="bullet"/>
+      <w:lvlText w:val=""/>
+      <w:lvlJc w:val="left"/>
+      <w:pPr>
+        <w:tabs>
+          <w:tab w:val="num" w:pos="5040"/>
+        </w:tabs>
+        <w:ind w:left="5040" w:hanging="360"/>
+      </w:pPr>
+      <w:rPr>
+        <w:rFonts w:ascii="Wingdings" w:hAnsi="Wingdings" w:hint="default"/>
+        <w:sz w:val="20"/>
+      </w:rPr>
+    </w:lvl>
+    <w:lvl w:ilvl="7" w:tentative="1">
+      <w:start w:val="1"/>
+      <w:numFmt w:val="bullet"/>
+      <w:lvlText w:val=""/>
+      <w:lvlJc w:val="left"/>
+      <w:pPr>
+        <w:tabs>
+          <w:tab w:val="num" w:pos="5760"/>
+        </w:tabs>
+        <w:ind w:left="5760" w:hanging="360"/>
+      </w:pPr>
+      <w:rPr>
+        <w:rFonts w:ascii="Wingdings" w:hAnsi="Wingdings" w:hint="default"/>
+        <w:sz w:val="20"/>
+      </w:rPr>
+    </w:lvl>
+    <w:lvl w:ilvl="8" w:tentative="1">
+      <w:start w:val="1"/>
+      <w:numFmt w:val="bullet"/>
+      <w:lvlText w:val=""/>
+      <w:lvlJc w:val="left"/>
+      <w:pPr>
+        <w:tabs>
+          <w:tab w:val="num" w:pos="6480"/>
+        </w:tabs>
+        <w:ind w:left="6480" w:hanging="360"/>
+      </w:pPr>
+      <w:rPr>
+        <w:rFonts w:ascii="Wingdings" w:hAnsi="Wingdings" w:hint="default"/>
+        <w:sz w:val="20"/>
+      </w:rPr>
+    </w:lvl>
+  </w:abstractNum>
+  <w:abstractNum w:abstractNumId="5" w15:restartNumberingAfterBreak="0">
     <w:nsid w:val="135150D3"/>
     <w:multiLevelType w:val="multilevel"/>
     <w:tmpl w:val="F912D6E8"/>
@@ -8323,7 +10681,305 @@
       </w:rPr>
     </w:lvl>
   </w:abstractNum>
-  <w:abstractNum w:abstractNumId="4" w15:restartNumberingAfterBreak="0">
+  <w:abstractNum w:abstractNumId="6" w15:restartNumberingAfterBreak="0">
+    <w:nsid w:val="14AB216C"/>
+    <w:multiLevelType w:val="multilevel"/>
+    <w:tmpl w:val="ACA6F4EC"/>
+    <w:lvl w:ilvl="0">
+      <w:start w:val="1"/>
+      <w:numFmt w:val="bullet"/>
+      <w:lvlText w:val=""/>
+      <w:lvlJc w:val="left"/>
+      <w:pPr>
+        <w:tabs>
+          <w:tab w:val="num" w:pos="720"/>
+        </w:tabs>
+        <w:ind w:left="720" w:hanging="360"/>
+      </w:pPr>
+      <w:rPr>
+        <w:rFonts w:ascii="Symbol" w:hAnsi="Symbol" w:hint="default"/>
+        <w:sz w:val="20"/>
+      </w:rPr>
+    </w:lvl>
+    <w:lvl w:ilvl="1">
+      <w:start w:val="1"/>
+      <w:numFmt w:val="bullet"/>
+      <w:lvlText w:val="o"/>
+      <w:lvlJc w:val="left"/>
+      <w:pPr>
+        <w:tabs>
+          <w:tab w:val="num" w:pos="1440"/>
+        </w:tabs>
+        <w:ind w:left="1440" w:hanging="360"/>
+      </w:pPr>
+      <w:rPr>
+        <w:rFonts w:ascii="Courier New" w:hAnsi="Courier New" w:hint="default"/>
+        <w:sz w:val="20"/>
+      </w:rPr>
+    </w:lvl>
+    <w:lvl w:ilvl="2" w:tentative="1">
+      <w:start w:val="1"/>
+      <w:numFmt w:val="bullet"/>
+      <w:lvlText w:val=""/>
+      <w:lvlJc w:val="left"/>
+      <w:pPr>
+        <w:tabs>
+          <w:tab w:val="num" w:pos="2160"/>
+        </w:tabs>
+        <w:ind w:left="2160" w:hanging="360"/>
+      </w:pPr>
+      <w:rPr>
+        <w:rFonts w:ascii="Wingdings" w:hAnsi="Wingdings" w:hint="default"/>
+        <w:sz w:val="20"/>
+      </w:rPr>
+    </w:lvl>
+    <w:lvl w:ilvl="3" w:tentative="1">
+      <w:start w:val="1"/>
+      <w:numFmt w:val="bullet"/>
+      <w:lvlText w:val=""/>
+      <w:lvlJc w:val="left"/>
+      <w:pPr>
+        <w:tabs>
+          <w:tab w:val="num" w:pos="2880"/>
+        </w:tabs>
+        <w:ind w:left="2880" w:hanging="360"/>
+      </w:pPr>
+      <w:rPr>
+        <w:rFonts w:ascii="Wingdings" w:hAnsi="Wingdings" w:hint="default"/>
+        <w:sz w:val="20"/>
+      </w:rPr>
+    </w:lvl>
+    <w:lvl w:ilvl="4" w:tentative="1">
+      <w:start w:val="1"/>
+      <w:numFmt w:val="bullet"/>
+      <w:lvlText w:val=""/>
+      <w:lvlJc w:val="left"/>
+      <w:pPr>
+        <w:tabs>
+          <w:tab w:val="num" w:pos="3600"/>
+        </w:tabs>
+        <w:ind w:left="3600" w:hanging="360"/>
+      </w:pPr>
+      <w:rPr>
+        <w:rFonts w:ascii="Wingdings" w:hAnsi="Wingdings" w:hint="default"/>
+        <w:sz w:val="20"/>
+      </w:rPr>
+    </w:lvl>
+    <w:lvl w:ilvl="5" w:tentative="1">
+      <w:start w:val="1"/>
+      <w:numFmt w:val="bullet"/>
+      <w:lvlText w:val=""/>
+      <w:lvlJc w:val="left"/>
+      <w:pPr>
+        <w:tabs>
+          <w:tab w:val="num" w:pos="4320"/>
+        </w:tabs>
+        <w:ind w:left="4320" w:hanging="360"/>
+      </w:pPr>
+      <w:rPr>
+        <w:rFonts w:ascii="Wingdings" w:hAnsi="Wingdings" w:hint="default"/>
+        <w:sz w:val="20"/>
+      </w:rPr>
+    </w:lvl>
+    <w:lvl w:ilvl="6" w:tentative="1">
+      <w:start w:val="1"/>
+      <w:numFmt w:val="bullet"/>
+      <w:lvlText w:val=""/>
+      <w:lvlJc w:val="left"/>
+      <w:pPr>
+        <w:tabs>
+          <w:tab w:val="num" w:pos="5040"/>
+        </w:tabs>
+        <w:ind w:left="5040" w:hanging="360"/>
+      </w:pPr>
+      <w:rPr>
+        <w:rFonts w:ascii="Wingdings" w:hAnsi="Wingdings" w:hint="default"/>
+        <w:sz w:val="20"/>
+      </w:rPr>
+    </w:lvl>
+    <w:lvl w:ilvl="7" w:tentative="1">
+      <w:start w:val="1"/>
+      <w:numFmt w:val="bullet"/>
+      <w:lvlText w:val=""/>
+      <w:lvlJc w:val="left"/>
+      <w:pPr>
+        <w:tabs>
+          <w:tab w:val="num" w:pos="5760"/>
+        </w:tabs>
+        <w:ind w:left="5760" w:hanging="360"/>
+      </w:pPr>
+      <w:rPr>
+        <w:rFonts w:ascii="Wingdings" w:hAnsi="Wingdings" w:hint="default"/>
+        <w:sz w:val="20"/>
+      </w:rPr>
+    </w:lvl>
+    <w:lvl w:ilvl="8" w:tentative="1">
+      <w:start w:val="1"/>
+      <w:numFmt w:val="bullet"/>
+      <w:lvlText w:val=""/>
+      <w:lvlJc w:val="left"/>
+      <w:pPr>
+        <w:tabs>
+          <w:tab w:val="num" w:pos="6480"/>
+        </w:tabs>
+        <w:ind w:left="6480" w:hanging="360"/>
+      </w:pPr>
+      <w:rPr>
+        <w:rFonts w:ascii="Wingdings" w:hAnsi="Wingdings" w:hint="default"/>
+        <w:sz w:val="20"/>
+      </w:rPr>
+    </w:lvl>
+  </w:abstractNum>
+  <w:abstractNum w:abstractNumId="7" w15:restartNumberingAfterBreak="0">
+    <w:nsid w:val="14C74131"/>
+    <w:multiLevelType w:val="multilevel"/>
+    <w:tmpl w:val="5E544650"/>
+    <w:lvl w:ilvl="0">
+      <w:start w:val="1"/>
+      <w:numFmt w:val="bullet"/>
+      <w:lvlText w:val=""/>
+      <w:lvlJc w:val="left"/>
+      <w:pPr>
+        <w:tabs>
+          <w:tab w:val="num" w:pos="720"/>
+        </w:tabs>
+        <w:ind w:left="720" w:hanging="360"/>
+      </w:pPr>
+      <w:rPr>
+        <w:rFonts w:ascii="Symbol" w:hAnsi="Symbol" w:hint="default"/>
+        <w:sz w:val="20"/>
+      </w:rPr>
+    </w:lvl>
+    <w:lvl w:ilvl="1" w:tentative="1">
+      <w:start w:val="1"/>
+      <w:numFmt w:val="bullet"/>
+      <w:lvlText w:val="o"/>
+      <w:lvlJc w:val="left"/>
+      <w:pPr>
+        <w:tabs>
+          <w:tab w:val="num" w:pos="1440"/>
+        </w:tabs>
+        <w:ind w:left="1440" w:hanging="360"/>
+      </w:pPr>
+      <w:rPr>
+        <w:rFonts w:ascii="Courier New" w:hAnsi="Courier New" w:hint="default"/>
+        <w:sz w:val="20"/>
+      </w:rPr>
+    </w:lvl>
+    <w:lvl w:ilvl="2" w:tentative="1">
+      <w:start w:val="1"/>
+      <w:numFmt w:val="bullet"/>
+      <w:lvlText w:val=""/>
+      <w:lvlJc w:val="left"/>
+      <w:pPr>
+        <w:tabs>
+          <w:tab w:val="num" w:pos="2160"/>
+        </w:tabs>
+        <w:ind w:left="2160" w:hanging="360"/>
+      </w:pPr>
+      <w:rPr>
+        <w:rFonts w:ascii="Wingdings" w:hAnsi="Wingdings" w:hint="default"/>
+        <w:sz w:val="20"/>
+      </w:rPr>
+    </w:lvl>
+    <w:lvl w:ilvl="3" w:tentative="1">
+      <w:start w:val="1"/>
+      <w:numFmt w:val="bullet"/>
+      <w:lvlText w:val=""/>
+      <w:lvlJc w:val="left"/>
+      <w:pPr>
+        <w:tabs>
+          <w:tab w:val="num" w:pos="2880"/>
+        </w:tabs>
+        <w:ind w:left="2880" w:hanging="360"/>
+      </w:pPr>
+      <w:rPr>
+        <w:rFonts w:ascii="Wingdings" w:hAnsi="Wingdings" w:hint="default"/>
+        <w:sz w:val="20"/>
+      </w:rPr>
+    </w:lvl>
+    <w:lvl w:ilvl="4" w:tentative="1">
+      <w:start w:val="1"/>
+      <w:numFmt w:val="bullet"/>
+      <w:lvlText w:val=""/>
+      <w:lvlJc w:val="left"/>
+      <w:pPr>
+        <w:tabs>
+          <w:tab w:val="num" w:pos="3600"/>
+        </w:tabs>
+        <w:ind w:left="3600" w:hanging="360"/>
+      </w:pPr>
+      <w:rPr>
+        <w:rFonts w:ascii="Wingdings" w:hAnsi="Wingdings" w:hint="default"/>
+        <w:sz w:val="20"/>
+      </w:rPr>
+    </w:lvl>
+    <w:lvl w:ilvl="5" w:tentative="1">
+      <w:start w:val="1"/>
+      <w:numFmt w:val="bullet"/>
+      <w:lvlText w:val=""/>
+      <w:lvlJc w:val="left"/>
+      <w:pPr>
+        <w:tabs>
+          <w:tab w:val="num" w:pos="4320"/>
+        </w:tabs>
+        <w:ind w:left="4320" w:hanging="360"/>
+      </w:pPr>
+      <w:rPr>
+        <w:rFonts w:ascii="Wingdings" w:hAnsi="Wingdings" w:hint="default"/>
+        <w:sz w:val="20"/>
+      </w:rPr>
+    </w:lvl>
+    <w:lvl w:ilvl="6" w:tentative="1">
+      <w:start w:val="1"/>
+      <w:numFmt w:val="bullet"/>
+      <w:lvlText w:val=""/>
+      <w:lvlJc w:val="left"/>
+      <w:pPr>
+        <w:tabs>
+          <w:tab w:val="num" w:pos="5040"/>
+        </w:tabs>
+        <w:ind w:left="5040" w:hanging="360"/>
+      </w:pPr>
+      <w:rPr>
+        <w:rFonts w:ascii="Wingdings" w:hAnsi="Wingdings" w:hint="default"/>
+        <w:sz w:val="20"/>
+      </w:rPr>
+    </w:lvl>
+    <w:lvl w:ilvl="7" w:tentative="1">
+      <w:start w:val="1"/>
+      <w:numFmt w:val="bullet"/>
+      <w:lvlText w:val=""/>
+      <w:lvlJc w:val="left"/>
+      <w:pPr>
+        <w:tabs>
+          <w:tab w:val="num" w:pos="5760"/>
+        </w:tabs>
+        <w:ind w:left="5760" w:hanging="360"/>
+      </w:pPr>
+      <w:rPr>
+        <w:rFonts w:ascii="Wingdings" w:hAnsi="Wingdings" w:hint="default"/>
+        <w:sz w:val="20"/>
+      </w:rPr>
+    </w:lvl>
+    <w:lvl w:ilvl="8" w:tentative="1">
+      <w:start w:val="1"/>
+      <w:numFmt w:val="bullet"/>
+      <w:lvlText w:val=""/>
+      <w:lvlJc w:val="left"/>
+      <w:pPr>
+        <w:tabs>
+          <w:tab w:val="num" w:pos="6480"/>
+        </w:tabs>
+        <w:ind w:left="6480" w:hanging="360"/>
+      </w:pPr>
+      <w:rPr>
+        <w:rFonts w:ascii="Wingdings" w:hAnsi="Wingdings" w:hint="default"/>
+        <w:sz w:val="20"/>
+      </w:rPr>
+    </w:lvl>
+  </w:abstractNum>
+  <w:abstractNum w:abstractNumId="8" w15:restartNumberingAfterBreak="0">
     <w:nsid w:val="162713E3"/>
     <w:multiLevelType w:val="multilevel"/>
     <w:tmpl w:val="5CE4351A"/>
@@ -8472,7 +11128,7 @@
       </w:rPr>
     </w:lvl>
   </w:abstractNum>
-  <w:abstractNum w:abstractNumId="5" w15:restartNumberingAfterBreak="0">
+  <w:abstractNum w:abstractNumId="9" w15:restartNumberingAfterBreak="0">
     <w:nsid w:val="1A81763B"/>
     <w:multiLevelType w:val="multilevel"/>
     <w:tmpl w:val="E822E208"/>
@@ -8621,7 +11277,7 @@
       </w:rPr>
     </w:lvl>
   </w:abstractNum>
-  <w:abstractNum w:abstractNumId="6" w15:restartNumberingAfterBreak="0">
+  <w:abstractNum w:abstractNumId="10" w15:restartNumberingAfterBreak="0">
     <w:nsid w:val="1C6921BA"/>
     <w:multiLevelType w:val="multilevel"/>
     <w:tmpl w:val="385EBE36"/>
@@ -8770,7 +11426,7 @@
       </w:rPr>
     </w:lvl>
   </w:abstractNum>
-  <w:abstractNum w:abstractNumId="7" w15:restartNumberingAfterBreak="0">
+  <w:abstractNum w:abstractNumId="11" w15:restartNumberingAfterBreak="0">
     <w:nsid w:val="238B3912"/>
     <w:multiLevelType w:val="multilevel"/>
     <w:tmpl w:val="4FBA0370"/>
@@ -8919,7 +11575,7 @@
       </w:rPr>
     </w:lvl>
   </w:abstractNum>
-  <w:abstractNum w:abstractNumId="8" w15:restartNumberingAfterBreak="0">
+  <w:abstractNum w:abstractNumId="12" w15:restartNumberingAfterBreak="0">
     <w:nsid w:val="2A0E2223"/>
     <w:multiLevelType w:val="multilevel"/>
     <w:tmpl w:val="BABC417C"/>
@@ -9068,7 +11724,7 @@
       </w:rPr>
     </w:lvl>
   </w:abstractNum>
-  <w:abstractNum w:abstractNumId="9" w15:restartNumberingAfterBreak="0">
+  <w:abstractNum w:abstractNumId="13" w15:restartNumberingAfterBreak="0">
     <w:nsid w:val="322B4C59"/>
     <w:multiLevelType w:val="multilevel"/>
     <w:tmpl w:val="5AFE44B4"/>
@@ -9217,7 +11873,7 @@
       </w:rPr>
     </w:lvl>
   </w:abstractNum>
-  <w:abstractNum w:abstractNumId="10" w15:restartNumberingAfterBreak="0">
+  <w:abstractNum w:abstractNumId="14" w15:restartNumberingAfterBreak="0">
     <w:nsid w:val="325D5FE1"/>
     <w:multiLevelType w:val="multilevel"/>
     <w:tmpl w:val="EA2AF38C"/>
@@ -9366,7 +12022,7 @@
       </w:rPr>
     </w:lvl>
   </w:abstractNum>
-  <w:abstractNum w:abstractNumId="11" w15:restartNumberingAfterBreak="0">
+  <w:abstractNum w:abstractNumId="15" w15:restartNumberingAfterBreak="0">
     <w:nsid w:val="35F94708"/>
     <w:multiLevelType w:val="multilevel"/>
     <w:tmpl w:val="7576CC62"/>
@@ -9515,7 +12171,7 @@
       </w:rPr>
     </w:lvl>
   </w:abstractNum>
-  <w:abstractNum w:abstractNumId="12" w15:restartNumberingAfterBreak="0">
+  <w:abstractNum w:abstractNumId="16" w15:restartNumberingAfterBreak="0">
     <w:nsid w:val="36911B21"/>
     <w:multiLevelType w:val="multilevel"/>
     <w:tmpl w:val="D7DEEE94"/>
@@ -9664,7 +12320,7 @@
       </w:rPr>
     </w:lvl>
   </w:abstractNum>
-  <w:abstractNum w:abstractNumId="13" w15:restartNumberingAfterBreak="0">
+  <w:abstractNum w:abstractNumId="17" w15:restartNumberingAfterBreak="0">
     <w:nsid w:val="38585826"/>
     <w:multiLevelType w:val="multilevel"/>
     <w:tmpl w:val="E79A940C"/>
@@ -9781,7 +12437,7 @@
       </w:pPr>
     </w:lvl>
   </w:abstractNum>
-  <w:abstractNum w:abstractNumId="14" w15:restartNumberingAfterBreak="0">
+  <w:abstractNum w:abstractNumId="18" w15:restartNumberingAfterBreak="0">
     <w:nsid w:val="38B06D14"/>
     <w:multiLevelType w:val="multilevel"/>
     <w:tmpl w:val="A9A822D6"/>
@@ -9930,7 +12586,7 @@
       </w:rPr>
     </w:lvl>
   </w:abstractNum>
-  <w:abstractNum w:abstractNumId="15" w15:restartNumberingAfterBreak="0">
+  <w:abstractNum w:abstractNumId="19" w15:restartNumberingAfterBreak="0">
     <w:nsid w:val="3C763D34"/>
     <w:multiLevelType w:val="multilevel"/>
     <w:tmpl w:val="606A47B8"/>
@@ -10079,7 +12735,305 @@
       </w:rPr>
     </w:lvl>
   </w:abstractNum>
-  <w:abstractNum w:abstractNumId="16" w15:restartNumberingAfterBreak="0">
+  <w:abstractNum w:abstractNumId="20" w15:restartNumberingAfterBreak="0">
+    <w:nsid w:val="3E89528C"/>
+    <w:multiLevelType w:val="multilevel"/>
+    <w:tmpl w:val="0E5E767E"/>
+    <w:lvl w:ilvl="0">
+      <w:start w:val="1"/>
+      <w:numFmt w:val="bullet"/>
+      <w:lvlText w:val=""/>
+      <w:lvlJc w:val="left"/>
+      <w:pPr>
+        <w:tabs>
+          <w:tab w:val="num" w:pos="720"/>
+        </w:tabs>
+        <w:ind w:left="720" w:hanging="360"/>
+      </w:pPr>
+      <w:rPr>
+        <w:rFonts w:ascii="Symbol" w:hAnsi="Symbol" w:hint="default"/>
+        <w:sz w:val="20"/>
+      </w:rPr>
+    </w:lvl>
+    <w:lvl w:ilvl="1" w:tentative="1">
+      <w:start w:val="1"/>
+      <w:numFmt w:val="bullet"/>
+      <w:lvlText w:val="o"/>
+      <w:lvlJc w:val="left"/>
+      <w:pPr>
+        <w:tabs>
+          <w:tab w:val="num" w:pos="1440"/>
+        </w:tabs>
+        <w:ind w:left="1440" w:hanging="360"/>
+      </w:pPr>
+      <w:rPr>
+        <w:rFonts w:ascii="Courier New" w:hAnsi="Courier New" w:hint="default"/>
+        <w:sz w:val="20"/>
+      </w:rPr>
+    </w:lvl>
+    <w:lvl w:ilvl="2" w:tentative="1">
+      <w:start w:val="1"/>
+      <w:numFmt w:val="bullet"/>
+      <w:lvlText w:val=""/>
+      <w:lvlJc w:val="left"/>
+      <w:pPr>
+        <w:tabs>
+          <w:tab w:val="num" w:pos="2160"/>
+        </w:tabs>
+        <w:ind w:left="2160" w:hanging="360"/>
+      </w:pPr>
+      <w:rPr>
+        <w:rFonts w:ascii="Wingdings" w:hAnsi="Wingdings" w:hint="default"/>
+        <w:sz w:val="20"/>
+      </w:rPr>
+    </w:lvl>
+    <w:lvl w:ilvl="3" w:tentative="1">
+      <w:start w:val="1"/>
+      <w:numFmt w:val="bullet"/>
+      <w:lvlText w:val=""/>
+      <w:lvlJc w:val="left"/>
+      <w:pPr>
+        <w:tabs>
+          <w:tab w:val="num" w:pos="2880"/>
+        </w:tabs>
+        <w:ind w:left="2880" w:hanging="360"/>
+      </w:pPr>
+      <w:rPr>
+        <w:rFonts w:ascii="Wingdings" w:hAnsi="Wingdings" w:hint="default"/>
+        <w:sz w:val="20"/>
+      </w:rPr>
+    </w:lvl>
+    <w:lvl w:ilvl="4" w:tentative="1">
+      <w:start w:val="1"/>
+      <w:numFmt w:val="bullet"/>
+      <w:lvlText w:val=""/>
+      <w:lvlJc w:val="left"/>
+      <w:pPr>
+        <w:tabs>
+          <w:tab w:val="num" w:pos="3600"/>
+        </w:tabs>
+        <w:ind w:left="3600" w:hanging="360"/>
+      </w:pPr>
+      <w:rPr>
+        <w:rFonts w:ascii="Wingdings" w:hAnsi="Wingdings" w:hint="default"/>
+        <w:sz w:val="20"/>
+      </w:rPr>
+    </w:lvl>
+    <w:lvl w:ilvl="5" w:tentative="1">
+      <w:start w:val="1"/>
+      <w:numFmt w:val="bullet"/>
+      <w:lvlText w:val=""/>
+      <w:lvlJc w:val="left"/>
+      <w:pPr>
+        <w:tabs>
+          <w:tab w:val="num" w:pos="4320"/>
+        </w:tabs>
+        <w:ind w:left="4320" w:hanging="360"/>
+      </w:pPr>
+      <w:rPr>
+        <w:rFonts w:ascii="Wingdings" w:hAnsi="Wingdings" w:hint="default"/>
+        <w:sz w:val="20"/>
+      </w:rPr>
+    </w:lvl>
+    <w:lvl w:ilvl="6" w:tentative="1">
+      <w:start w:val="1"/>
+      <w:numFmt w:val="bullet"/>
+      <w:lvlText w:val=""/>
+      <w:lvlJc w:val="left"/>
+      <w:pPr>
+        <w:tabs>
+          <w:tab w:val="num" w:pos="5040"/>
+        </w:tabs>
+        <w:ind w:left="5040" w:hanging="360"/>
+      </w:pPr>
+      <w:rPr>
+        <w:rFonts w:ascii="Wingdings" w:hAnsi="Wingdings" w:hint="default"/>
+        <w:sz w:val="20"/>
+      </w:rPr>
+    </w:lvl>
+    <w:lvl w:ilvl="7" w:tentative="1">
+      <w:start w:val="1"/>
+      <w:numFmt w:val="bullet"/>
+      <w:lvlText w:val=""/>
+      <w:lvlJc w:val="left"/>
+      <w:pPr>
+        <w:tabs>
+          <w:tab w:val="num" w:pos="5760"/>
+        </w:tabs>
+        <w:ind w:left="5760" w:hanging="360"/>
+      </w:pPr>
+      <w:rPr>
+        <w:rFonts w:ascii="Wingdings" w:hAnsi="Wingdings" w:hint="default"/>
+        <w:sz w:val="20"/>
+      </w:rPr>
+    </w:lvl>
+    <w:lvl w:ilvl="8" w:tentative="1">
+      <w:start w:val="1"/>
+      <w:numFmt w:val="bullet"/>
+      <w:lvlText w:val=""/>
+      <w:lvlJc w:val="left"/>
+      <w:pPr>
+        <w:tabs>
+          <w:tab w:val="num" w:pos="6480"/>
+        </w:tabs>
+        <w:ind w:left="6480" w:hanging="360"/>
+      </w:pPr>
+      <w:rPr>
+        <w:rFonts w:ascii="Wingdings" w:hAnsi="Wingdings" w:hint="default"/>
+        <w:sz w:val="20"/>
+      </w:rPr>
+    </w:lvl>
+  </w:abstractNum>
+  <w:abstractNum w:abstractNumId="21" w15:restartNumberingAfterBreak="0">
+    <w:nsid w:val="477B76D3"/>
+    <w:multiLevelType w:val="multilevel"/>
+    <w:tmpl w:val="9140E5CC"/>
+    <w:lvl w:ilvl="0">
+      <w:start w:val="1"/>
+      <w:numFmt w:val="bullet"/>
+      <w:lvlText w:val=""/>
+      <w:lvlJc w:val="left"/>
+      <w:pPr>
+        <w:tabs>
+          <w:tab w:val="num" w:pos="720"/>
+        </w:tabs>
+        <w:ind w:left="720" w:hanging="360"/>
+      </w:pPr>
+      <w:rPr>
+        <w:rFonts w:ascii="Symbol" w:hAnsi="Symbol" w:hint="default"/>
+        <w:sz w:val="20"/>
+      </w:rPr>
+    </w:lvl>
+    <w:lvl w:ilvl="1" w:tentative="1">
+      <w:start w:val="1"/>
+      <w:numFmt w:val="bullet"/>
+      <w:lvlText w:val="o"/>
+      <w:lvlJc w:val="left"/>
+      <w:pPr>
+        <w:tabs>
+          <w:tab w:val="num" w:pos="1440"/>
+        </w:tabs>
+        <w:ind w:left="1440" w:hanging="360"/>
+      </w:pPr>
+      <w:rPr>
+        <w:rFonts w:ascii="Courier New" w:hAnsi="Courier New" w:hint="default"/>
+        <w:sz w:val="20"/>
+      </w:rPr>
+    </w:lvl>
+    <w:lvl w:ilvl="2" w:tentative="1">
+      <w:start w:val="1"/>
+      <w:numFmt w:val="bullet"/>
+      <w:lvlText w:val=""/>
+      <w:lvlJc w:val="left"/>
+      <w:pPr>
+        <w:tabs>
+          <w:tab w:val="num" w:pos="2160"/>
+        </w:tabs>
+        <w:ind w:left="2160" w:hanging="360"/>
+      </w:pPr>
+      <w:rPr>
+        <w:rFonts w:ascii="Wingdings" w:hAnsi="Wingdings" w:hint="default"/>
+        <w:sz w:val="20"/>
+      </w:rPr>
+    </w:lvl>
+    <w:lvl w:ilvl="3" w:tentative="1">
+      <w:start w:val="1"/>
+      <w:numFmt w:val="bullet"/>
+      <w:lvlText w:val=""/>
+      <w:lvlJc w:val="left"/>
+      <w:pPr>
+        <w:tabs>
+          <w:tab w:val="num" w:pos="2880"/>
+        </w:tabs>
+        <w:ind w:left="2880" w:hanging="360"/>
+      </w:pPr>
+      <w:rPr>
+        <w:rFonts w:ascii="Wingdings" w:hAnsi="Wingdings" w:hint="default"/>
+        <w:sz w:val="20"/>
+      </w:rPr>
+    </w:lvl>
+    <w:lvl w:ilvl="4" w:tentative="1">
+      <w:start w:val="1"/>
+      <w:numFmt w:val="bullet"/>
+      <w:lvlText w:val=""/>
+      <w:lvlJc w:val="left"/>
+      <w:pPr>
+        <w:tabs>
+          <w:tab w:val="num" w:pos="3600"/>
+        </w:tabs>
+        <w:ind w:left="3600" w:hanging="360"/>
+      </w:pPr>
+      <w:rPr>
+        <w:rFonts w:ascii="Wingdings" w:hAnsi="Wingdings" w:hint="default"/>
+        <w:sz w:val="20"/>
+      </w:rPr>
+    </w:lvl>
+    <w:lvl w:ilvl="5" w:tentative="1">
+      <w:start w:val="1"/>
+      <w:numFmt w:val="bullet"/>
+      <w:lvlText w:val=""/>
+      <w:lvlJc w:val="left"/>
+      <w:pPr>
+        <w:tabs>
+          <w:tab w:val="num" w:pos="4320"/>
+        </w:tabs>
+        <w:ind w:left="4320" w:hanging="360"/>
+      </w:pPr>
+      <w:rPr>
+        <w:rFonts w:ascii="Wingdings" w:hAnsi="Wingdings" w:hint="default"/>
+        <w:sz w:val="20"/>
+      </w:rPr>
+    </w:lvl>
+    <w:lvl w:ilvl="6" w:tentative="1">
+      <w:start w:val="1"/>
+      <w:numFmt w:val="bullet"/>
+      <w:lvlText w:val=""/>
+      <w:lvlJc w:val="left"/>
+      <w:pPr>
+        <w:tabs>
+          <w:tab w:val="num" w:pos="5040"/>
+        </w:tabs>
+        <w:ind w:left="5040" w:hanging="360"/>
+      </w:pPr>
+      <w:rPr>
+        <w:rFonts w:ascii="Wingdings" w:hAnsi="Wingdings" w:hint="default"/>
+        <w:sz w:val="20"/>
+      </w:rPr>
+    </w:lvl>
+    <w:lvl w:ilvl="7" w:tentative="1">
+      <w:start w:val="1"/>
+      <w:numFmt w:val="bullet"/>
+      <w:lvlText w:val=""/>
+      <w:lvlJc w:val="left"/>
+      <w:pPr>
+        <w:tabs>
+          <w:tab w:val="num" w:pos="5760"/>
+        </w:tabs>
+        <w:ind w:left="5760" w:hanging="360"/>
+      </w:pPr>
+      <w:rPr>
+        <w:rFonts w:ascii="Wingdings" w:hAnsi="Wingdings" w:hint="default"/>
+        <w:sz w:val="20"/>
+      </w:rPr>
+    </w:lvl>
+    <w:lvl w:ilvl="8" w:tentative="1">
+      <w:start w:val="1"/>
+      <w:numFmt w:val="bullet"/>
+      <w:lvlText w:val=""/>
+      <w:lvlJc w:val="left"/>
+      <w:pPr>
+        <w:tabs>
+          <w:tab w:val="num" w:pos="6480"/>
+        </w:tabs>
+        <w:ind w:left="6480" w:hanging="360"/>
+      </w:pPr>
+      <w:rPr>
+        <w:rFonts w:ascii="Wingdings" w:hAnsi="Wingdings" w:hint="default"/>
+        <w:sz w:val="20"/>
+      </w:rPr>
+    </w:lvl>
+  </w:abstractNum>
+  <w:abstractNum w:abstractNumId="22" w15:restartNumberingAfterBreak="0">
     <w:nsid w:val="48E41B5C"/>
     <w:multiLevelType w:val="multilevel"/>
     <w:tmpl w:val="8B7EEF42"/>
@@ -10228,7 +13182,7 @@
       </w:rPr>
     </w:lvl>
   </w:abstractNum>
-  <w:abstractNum w:abstractNumId="17" w15:restartNumberingAfterBreak="0">
+  <w:abstractNum w:abstractNumId="23" w15:restartNumberingAfterBreak="0">
     <w:nsid w:val="4B066687"/>
     <w:multiLevelType w:val="multilevel"/>
     <w:tmpl w:val="25BC0B0C"/>
@@ -10377,7 +13331,7 @@
       </w:rPr>
     </w:lvl>
   </w:abstractNum>
-  <w:abstractNum w:abstractNumId="18" w15:restartNumberingAfterBreak="0">
+  <w:abstractNum w:abstractNumId="24" w15:restartNumberingAfterBreak="0">
     <w:nsid w:val="4C3564B4"/>
     <w:multiLevelType w:val="multilevel"/>
     <w:tmpl w:val="451EF882"/>
@@ -10526,7 +13480,7 @@
       </w:rPr>
     </w:lvl>
   </w:abstractNum>
-  <w:abstractNum w:abstractNumId="19" w15:restartNumberingAfterBreak="0">
+  <w:abstractNum w:abstractNumId="25" w15:restartNumberingAfterBreak="0">
     <w:nsid w:val="4D835BAB"/>
     <w:multiLevelType w:val="multilevel"/>
     <w:tmpl w:val="F6E2C52E"/>
@@ -10675,7 +13629,7 @@
       </w:rPr>
     </w:lvl>
   </w:abstractNum>
-  <w:abstractNum w:abstractNumId="20" w15:restartNumberingAfterBreak="0">
+  <w:abstractNum w:abstractNumId="26" w15:restartNumberingAfterBreak="0">
     <w:nsid w:val="53553397"/>
     <w:multiLevelType w:val="multilevel"/>
     <w:tmpl w:val="E7CADAC6"/>
@@ -10824,7 +13778,7 @@
       </w:rPr>
     </w:lvl>
   </w:abstractNum>
-  <w:abstractNum w:abstractNumId="21" w15:restartNumberingAfterBreak="0">
+  <w:abstractNum w:abstractNumId="27" w15:restartNumberingAfterBreak="0">
     <w:nsid w:val="53DD0F10"/>
     <w:multiLevelType w:val="multilevel"/>
     <w:tmpl w:val="FDDEBAB8"/>
@@ -10973,7 +13927,7 @@
       </w:rPr>
     </w:lvl>
   </w:abstractNum>
-  <w:abstractNum w:abstractNumId="22" w15:restartNumberingAfterBreak="0">
+  <w:abstractNum w:abstractNumId="28" w15:restartNumberingAfterBreak="0">
     <w:nsid w:val="5417337C"/>
     <w:multiLevelType w:val="multilevel"/>
     <w:tmpl w:val="D44E35D2"/>
@@ -11122,7 +14076,7 @@
       </w:rPr>
     </w:lvl>
   </w:abstractNum>
-  <w:abstractNum w:abstractNumId="23" w15:restartNumberingAfterBreak="0">
+  <w:abstractNum w:abstractNumId="29" w15:restartNumberingAfterBreak="0">
     <w:nsid w:val="58020B16"/>
     <w:multiLevelType w:val="multilevel"/>
     <w:tmpl w:val="F1027CEC"/>
@@ -11271,7 +14225,7 @@
       </w:rPr>
     </w:lvl>
   </w:abstractNum>
-  <w:abstractNum w:abstractNumId="24" w15:restartNumberingAfterBreak="0">
+  <w:abstractNum w:abstractNumId="30" w15:restartNumberingAfterBreak="0">
     <w:nsid w:val="5EE2447A"/>
     <w:multiLevelType w:val="multilevel"/>
     <w:tmpl w:val="92BE112E"/>
@@ -11420,7 +14374,7 @@
       </w:rPr>
     </w:lvl>
   </w:abstractNum>
-  <w:abstractNum w:abstractNumId="25" w15:restartNumberingAfterBreak="0">
+  <w:abstractNum w:abstractNumId="31" w15:restartNumberingAfterBreak="0">
     <w:nsid w:val="60CF2B52"/>
     <w:multiLevelType w:val="multilevel"/>
     <w:tmpl w:val="6C16E6BA"/>
@@ -11569,7 +14523,7 @@
       </w:rPr>
     </w:lvl>
   </w:abstractNum>
-  <w:abstractNum w:abstractNumId="26" w15:restartNumberingAfterBreak="0">
+  <w:abstractNum w:abstractNumId="32" w15:restartNumberingAfterBreak="0">
     <w:nsid w:val="61AC5A5C"/>
     <w:multiLevelType w:val="multilevel"/>
     <w:tmpl w:val="A55C3FFC"/>
@@ -11718,7 +14672,7 @@
       </w:rPr>
     </w:lvl>
   </w:abstractNum>
-  <w:abstractNum w:abstractNumId="27" w15:restartNumberingAfterBreak="0">
+  <w:abstractNum w:abstractNumId="33" w15:restartNumberingAfterBreak="0">
     <w:nsid w:val="61E85DDC"/>
     <w:multiLevelType w:val="multilevel"/>
     <w:tmpl w:val="2974D29E"/>
@@ -11867,7 +14821,7 @@
       </w:rPr>
     </w:lvl>
   </w:abstractNum>
-  <w:abstractNum w:abstractNumId="28" w15:restartNumberingAfterBreak="0">
+  <w:abstractNum w:abstractNumId="34" w15:restartNumberingAfterBreak="0">
     <w:nsid w:val="65F52997"/>
     <w:multiLevelType w:val="multilevel"/>
     <w:tmpl w:val="65D037CE"/>
@@ -12016,7 +14970,7 @@
       </w:rPr>
     </w:lvl>
   </w:abstractNum>
-  <w:abstractNum w:abstractNumId="29" w15:restartNumberingAfterBreak="0">
+  <w:abstractNum w:abstractNumId="35" w15:restartNumberingAfterBreak="0">
     <w:nsid w:val="69AE17CE"/>
     <w:multiLevelType w:val="multilevel"/>
     <w:tmpl w:val="E2BE48F6"/>
@@ -12165,7 +15119,156 @@
       </w:rPr>
     </w:lvl>
   </w:abstractNum>
-  <w:abstractNum w:abstractNumId="30" w15:restartNumberingAfterBreak="0">
+  <w:abstractNum w:abstractNumId="36" w15:restartNumberingAfterBreak="0">
+    <w:nsid w:val="6B3B7DB8"/>
+    <w:multiLevelType w:val="multilevel"/>
+    <w:tmpl w:val="AA040FF4"/>
+    <w:lvl w:ilvl="0">
+      <w:start w:val="1"/>
+      <w:numFmt w:val="bullet"/>
+      <w:lvlText w:val=""/>
+      <w:lvlJc w:val="left"/>
+      <w:pPr>
+        <w:tabs>
+          <w:tab w:val="num" w:pos="720"/>
+        </w:tabs>
+        <w:ind w:left="720" w:hanging="360"/>
+      </w:pPr>
+      <w:rPr>
+        <w:rFonts w:ascii="Symbol" w:hAnsi="Symbol" w:hint="default"/>
+        <w:sz w:val="20"/>
+      </w:rPr>
+    </w:lvl>
+    <w:lvl w:ilvl="1">
+      <w:start w:val="1"/>
+      <w:numFmt w:val="bullet"/>
+      <w:lvlText w:val="o"/>
+      <w:lvlJc w:val="left"/>
+      <w:pPr>
+        <w:tabs>
+          <w:tab w:val="num" w:pos="1440"/>
+        </w:tabs>
+        <w:ind w:left="1440" w:hanging="360"/>
+      </w:pPr>
+      <w:rPr>
+        <w:rFonts w:ascii="Courier New" w:hAnsi="Courier New" w:hint="default"/>
+        <w:sz w:val="20"/>
+      </w:rPr>
+    </w:lvl>
+    <w:lvl w:ilvl="2" w:tentative="1">
+      <w:start w:val="1"/>
+      <w:numFmt w:val="bullet"/>
+      <w:lvlText w:val=""/>
+      <w:lvlJc w:val="left"/>
+      <w:pPr>
+        <w:tabs>
+          <w:tab w:val="num" w:pos="2160"/>
+        </w:tabs>
+        <w:ind w:left="2160" w:hanging="360"/>
+      </w:pPr>
+      <w:rPr>
+        <w:rFonts w:ascii="Wingdings" w:hAnsi="Wingdings" w:hint="default"/>
+        <w:sz w:val="20"/>
+      </w:rPr>
+    </w:lvl>
+    <w:lvl w:ilvl="3" w:tentative="1">
+      <w:start w:val="1"/>
+      <w:numFmt w:val="bullet"/>
+      <w:lvlText w:val=""/>
+      <w:lvlJc w:val="left"/>
+      <w:pPr>
+        <w:tabs>
+          <w:tab w:val="num" w:pos="2880"/>
+        </w:tabs>
+        <w:ind w:left="2880" w:hanging="360"/>
+      </w:pPr>
+      <w:rPr>
+        <w:rFonts w:ascii="Wingdings" w:hAnsi="Wingdings" w:hint="default"/>
+        <w:sz w:val="20"/>
+      </w:rPr>
+    </w:lvl>
+    <w:lvl w:ilvl="4" w:tentative="1">
+      <w:start w:val="1"/>
+      <w:numFmt w:val="bullet"/>
+      <w:lvlText w:val=""/>
+      <w:lvlJc w:val="left"/>
+      <w:pPr>
+        <w:tabs>
+          <w:tab w:val="num" w:pos="3600"/>
+        </w:tabs>
+        <w:ind w:left="3600" w:hanging="360"/>
+      </w:pPr>
+      <w:rPr>
+        <w:rFonts w:ascii="Wingdings" w:hAnsi="Wingdings" w:hint="default"/>
+        <w:sz w:val="20"/>
+      </w:rPr>
+    </w:lvl>
+    <w:lvl w:ilvl="5" w:tentative="1">
+      <w:start w:val="1"/>
+      <w:numFmt w:val="bullet"/>
+      <w:lvlText w:val=""/>
+      <w:lvlJc w:val="left"/>
+      <w:pPr>
+        <w:tabs>
+          <w:tab w:val="num" w:pos="4320"/>
+        </w:tabs>
+        <w:ind w:left="4320" w:hanging="360"/>
+      </w:pPr>
+      <w:rPr>
+        <w:rFonts w:ascii="Wingdings" w:hAnsi="Wingdings" w:hint="default"/>
+        <w:sz w:val="20"/>
+      </w:rPr>
+    </w:lvl>
+    <w:lvl w:ilvl="6" w:tentative="1">
+      <w:start w:val="1"/>
+      <w:numFmt w:val="bullet"/>
+      <w:lvlText w:val=""/>
+      <w:lvlJc w:val="left"/>
+      <w:pPr>
+        <w:tabs>
+          <w:tab w:val="num" w:pos="5040"/>
+        </w:tabs>
+        <w:ind w:left="5040" w:hanging="360"/>
+      </w:pPr>
+      <w:rPr>
+        <w:rFonts w:ascii="Wingdings" w:hAnsi="Wingdings" w:hint="default"/>
+        <w:sz w:val="20"/>
+      </w:rPr>
+    </w:lvl>
+    <w:lvl w:ilvl="7" w:tentative="1">
+      <w:start w:val="1"/>
+      <w:numFmt w:val="bullet"/>
+      <w:lvlText w:val=""/>
+      <w:lvlJc w:val="left"/>
+      <w:pPr>
+        <w:tabs>
+          <w:tab w:val="num" w:pos="5760"/>
+        </w:tabs>
+        <w:ind w:left="5760" w:hanging="360"/>
+      </w:pPr>
+      <w:rPr>
+        <w:rFonts w:ascii="Wingdings" w:hAnsi="Wingdings" w:hint="default"/>
+        <w:sz w:val="20"/>
+      </w:rPr>
+    </w:lvl>
+    <w:lvl w:ilvl="8" w:tentative="1">
+      <w:start w:val="1"/>
+      <w:numFmt w:val="bullet"/>
+      <w:lvlText w:val=""/>
+      <w:lvlJc w:val="left"/>
+      <w:pPr>
+        <w:tabs>
+          <w:tab w:val="num" w:pos="6480"/>
+        </w:tabs>
+        <w:ind w:left="6480" w:hanging="360"/>
+      </w:pPr>
+      <w:rPr>
+        <w:rFonts w:ascii="Wingdings" w:hAnsi="Wingdings" w:hint="default"/>
+        <w:sz w:val="20"/>
+      </w:rPr>
+    </w:lvl>
+  </w:abstractNum>
+  <w:abstractNum w:abstractNumId="37" w15:restartNumberingAfterBreak="0">
     <w:nsid w:val="77752113"/>
     <w:multiLevelType w:val="multilevel"/>
     <w:tmpl w:val="20E0BBA2"/>
@@ -12278,7 +15381,7 @@
       </w:pPr>
     </w:lvl>
   </w:abstractNum>
-  <w:abstractNum w:abstractNumId="31" w15:restartNumberingAfterBreak="0">
+  <w:abstractNum w:abstractNumId="38" w15:restartNumberingAfterBreak="0">
     <w:nsid w:val="7D9E7BAB"/>
     <w:multiLevelType w:val="multilevel"/>
     <w:tmpl w:val="333E4654"/>
@@ -12427,7 +15530,7 @@
       </w:rPr>
     </w:lvl>
   </w:abstractNum>
-  <w:abstractNum w:abstractNumId="32" w15:restartNumberingAfterBreak="0">
+  <w:abstractNum w:abstractNumId="39" w15:restartNumberingAfterBreak="0">
     <w:nsid w:val="7E5671D4"/>
     <w:multiLevelType w:val="multilevel"/>
     <w:tmpl w:val="690E984A"/>
@@ -12580,100 +15683,121 @@
     <w:abstractNumId w:val="0"/>
   </w:num>
   <w:num w:numId="2" w16cid:durableId="1847667532">
-    <w:abstractNumId w:val="21"/>
+    <w:abstractNumId w:val="27"/>
   </w:num>
   <w:num w:numId="3" w16cid:durableId="914978668">
-    <w:abstractNumId w:val="16"/>
+    <w:abstractNumId w:val="22"/>
   </w:num>
   <w:num w:numId="4" w16cid:durableId="2142527154">
-    <w:abstractNumId w:val="10"/>
+    <w:abstractNumId w:val="14"/>
   </w:num>
   <w:num w:numId="5" w16cid:durableId="867909741">
+    <w:abstractNumId w:val="34"/>
+  </w:num>
+  <w:num w:numId="6" w16cid:durableId="200899695">
+    <w:abstractNumId w:val="23"/>
+  </w:num>
+  <w:num w:numId="7" w16cid:durableId="525602675">
     <w:abstractNumId w:val="28"/>
   </w:num>
-  <w:num w:numId="6" w16cid:durableId="200899695">
+  <w:num w:numId="8" w16cid:durableId="404449882">
+    <w:abstractNumId w:val="31"/>
+  </w:num>
+  <w:num w:numId="9" w16cid:durableId="218171652">
     <w:abstractNumId w:val="17"/>
   </w:num>
-  <w:num w:numId="7" w16cid:durableId="525602675">
-    <w:abstractNumId w:val="22"/>
+  <w:num w:numId="10" w16cid:durableId="1782646830">
+    <w:abstractNumId w:val="3"/>
   </w:num>
-  <w:num w:numId="8" w16cid:durableId="404449882">
+  <w:num w:numId="11" w16cid:durableId="1676112663">
+    <w:abstractNumId w:val="37"/>
+  </w:num>
+  <w:num w:numId="12" w16cid:durableId="350649421">
     <w:abstractNumId w:val="25"/>
   </w:num>
-  <w:num w:numId="9" w16cid:durableId="218171652">
+  <w:num w:numId="13" w16cid:durableId="145634161">
+    <w:abstractNumId w:val="29"/>
+  </w:num>
+  <w:num w:numId="14" w16cid:durableId="396830030">
     <w:abstractNumId w:val="13"/>
   </w:num>
-  <w:num w:numId="10" w16cid:durableId="1782646830">
-    <w:abstractNumId w:val="2"/>
+  <w:num w:numId="15" w16cid:durableId="1318875219">
+    <w:abstractNumId w:val="33"/>
   </w:num>
-  <w:num w:numId="11" w16cid:durableId="1676112663">
-    <w:abstractNumId w:val="30"/>
+  <w:num w:numId="16" w16cid:durableId="2130541432">
+    <w:abstractNumId w:val="32"/>
   </w:num>
-  <w:num w:numId="12" w16cid:durableId="350649421">
+  <w:num w:numId="17" w16cid:durableId="676731534">
+    <w:abstractNumId w:val="38"/>
+  </w:num>
+  <w:num w:numId="18" w16cid:durableId="1535577605">
+    <w:abstractNumId w:val="12"/>
+  </w:num>
+  <w:num w:numId="19" w16cid:durableId="208691953">
+    <w:abstractNumId w:val="5"/>
+  </w:num>
+  <w:num w:numId="20" w16cid:durableId="1111165675">
+    <w:abstractNumId w:val="8"/>
+  </w:num>
+  <w:num w:numId="21" w16cid:durableId="1722168810">
+    <w:abstractNumId w:val="39"/>
+  </w:num>
+  <w:num w:numId="22" w16cid:durableId="806052140">
+    <w:abstractNumId w:val="11"/>
+  </w:num>
+  <w:num w:numId="23" w16cid:durableId="123741037">
+    <w:abstractNumId w:val="9"/>
+  </w:num>
+  <w:num w:numId="24" w16cid:durableId="1969581554">
     <w:abstractNumId w:val="19"/>
   </w:num>
-  <w:num w:numId="13" w16cid:durableId="145634161">
-    <w:abstractNumId w:val="23"/>
-  </w:num>
-  <w:num w:numId="14" w16cid:durableId="396830030">
-    <w:abstractNumId w:val="9"/>
-  </w:num>
-  <w:num w:numId="15" w16cid:durableId="1318875219">
-    <w:abstractNumId w:val="27"/>
-  </w:num>
-  <w:num w:numId="16" w16cid:durableId="2130541432">
-    <w:abstractNumId w:val="26"/>
-  </w:num>
-  <w:num w:numId="17" w16cid:durableId="676731534">
-    <w:abstractNumId w:val="31"/>
-  </w:num>
-  <w:num w:numId="18" w16cid:durableId="1535577605">
-    <w:abstractNumId w:val="8"/>
-  </w:num>
-  <w:num w:numId="19" w16cid:durableId="208691953">
-    <w:abstractNumId w:val="3"/>
-  </w:num>
-  <w:num w:numId="20" w16cid:durableId="1111165675">
-    <w:abstractNumId w:val="4"/>
-  </w:num>
-  <w:num w:numId="21" w16cid:durableId="1722168810">
-    <w:abstractNumId w:val="32"/>
-  </w:num>
-  <w:num w:numId="22" w16cid:durableId="806052140">
-    <w:abstractNumId w:val="7"/>
-  </w:num>
-  <w:num w:numId="23" w16cid:durableId="123741037">
-    <w:abstractNumId w:val="5"/>
-  </w:num>
-  <w:num w:numId="24" w16cid:durableId="1969581554">
-    <w:abstractNumId w:val="15"/>
-  </w:num>
   <w:num w:numId="25" w16cid:durableId="1402211511">
-    <w:abstractNumId w:val="6"/>
+    <w:abstractNumId w:val="10"/>
   </w:num>
   <w:num w:numId="26" w16cid:durableId="1081948959">
     <w:abstractNumId w:val="1"/>
   </w:num>
   <w:num w:numId="27" w16cid:durableId="1926575299">
-    <w:abstractNumId w:val="14"/>
+    <w:abstractNumId w:val="18"/>
   </w:num>
   <w:num w:numId="28" w16cid:durableId="1322078859">
-    <w:abstractNumId w:val="29"/>
+    <w:abstractNumId w:val="35"/>
   </w:num>
   <w:num w:numId="29" w16cid:durableId="349182232">
-    <w:abstractNumId w:val="12"/>
+    <w:abstractNumId w:val="16"/>
   </w:num>
   <w:num w:numId="30" w16cid:durableId="917446462">
+    <w:abstractNumId w:val="26"/>
+  </w:num>
+  <w:num w:numId="31" w16cid:durableId="1126583402">
+    <w:abstractNumId w:val="15"/>
+  </w:num>
+  <w:num w:numId="32" w16cid:durableId="663242224">
+    <w:abstractNumId w:val="24"/>
+  </w:num>
+  <w:num w:numId="33" w16cid:durableId="935092267">
+    <w:abstractNumId w:val="30"/>
+  </w:num>
+  <w:num w:numId="34" w16cid:durableId="2012560674">
+    <w:abstractNumId w:val="7"/>
+  </w:num>
+  <w:num w:numId="35" w16cid:durableId="1048336329">
+    <w:abstractNumId w:val="2"/>
+  </w:num>
+  <w:num w:numId="36" w16cid:durableId="1314409939">
+    <w:abstractNumId w:val="6"/>
+  </w:num>
+  <w:num w:numId="37" w16cid:durableId="624845902">
+    <w:abstractNumId w:val="36"/>
+  </w:num>
+  <w:num w:numId="38" w16cid:durableId="639384694">
     <w:abstractNumId w:val="20"/>
   </w:num>
-  <w:num w:numId="31" w16cid:durableId="1126583402">
-    <w:abstractNumId w:val="11"/>
+  <w:num w:numId="39" w16cid:durableId="718818198">
+    <w:abstractNumId w:val="21"/>
   </w:num>
-  <w:num w:numId="32" w16cid:durableId="663242224">
-    <w:abstractNumId w:val="18"/>
-  </w:num>
-  <w:num w:numId="33" w16cid:durableId="935092267">
-    <w:abstractNumId w:val="24"/>
+  <w:num w:numId="40" w16cid:durableId="15278389">
+    <w:abstractNumId w:val="4"/>
   </w:num>
 </w:numbering>
 </file>

</xml_diff>

<commit_message>
add common servervice to handle exception & add exception on  movie service
</commit_message>
<xml_diff>
--- a/Document.docx
+++ b/Document.docx
@@ -5157,10 +5157,16 @@
     <w:p/>
     <w:p>
       <w:r>
-        <w:t xml:space="preserve">Lệnh để chạy dự án : </w:t>
-      </w:r>
-      <w:r>
-        <w:t>mvnw clean install -DskipTests</w:t>
+        <w:t>Lệnh để chạy dự án :</w:t>
+      </w:r>
+      <w:r>
+        <w:t xml:space="preserve"> </w:t>
+      </w:r>
+      <w:r>
+        <w:t xml:space="preserve"> </w:t>
+      </w:r>
+      <w:r>
+        <w:t>.\mvnw clean install -DskipTests</w:t>
       </w:r>
     </w:p>
     <w:p/>
@@ -7789,6 +7795,9 @@
     </w:p>
     <w:p>
       <w:r>
+        <w:rPr>
+          <w:noProof/>
+        </w:rPr>
         <w:lastRenderedPageBreak/>
         <w:drawing>
           <wp:inline distT="0" distB="0" distL="0" distR="0" wp14:anchorId="5942C588" wp14:editId="71A0C7E6">
@@ -8138,7 +8147,7 @@
     <w:p>
       <w:r>
         <w:pict w14:anchorId="4DBBF078">
-          <v:rect id="_x0000_i1166" style="width:0;height:1.5pt" o:hralign="center" o:hrstd="t" o:hr="t" fillcolor="#a0a0a0" stroked="f"/>
+          <v:rect id="_x0000_i1076" style="width:0;height:1.5pt" o:hralign="center" o:hrstd="t" o:hr="t" fillcolor="#a0a0a0" stroked="f"/>
         </w:pict>
       </w:r>
     </w:p>
@@ -8280,7 +8289,7 @@
     <w:p>
       <w:r>
         <w:pict w14:anchorId="3E0501E9">
-          <v:rect id="_x0000_i1167" style="width:0;height:1.5pt" o:hralign="center" o:hrstd="t" o:hr="t" fillcolor="#a0a0a0" stroked="f"/>
+          <v:rect id="_x0000_i1077" style="width:0;height:1.5pt" o:hralign="center" o:hrstd="t" o:hr="t" fillcolor="#a0a0a0" stroked="f"/>
         </w:pict>
       </w:r>
     </w:p>
@@ -8377,7 +8386,7 @@
     <w:p>
       <w:r>
         <w:pict w14:anchorId="61272B13">
-          <v:rect id="_x0000_i1168" style="width:0;height:1.5pt" o:hralign="center" o:hrstd="t" o:hr="t" fillcolor="#a0a0a0" stroked="f"/>
+          <v:rect id="_x0000_i1078" style="width:0;height:1.5pt" o:hralign="center" o:hrstd="t" o:hr="t" fillcolor="#a0a0a0" stroked="f"/>
         </w:pict>
       </w:r>
     </w:p>
@@ -8555,7 +8564,7 @@
     <w:p>
       <w:r>
         <w:pict w14:anchorId="36AC532A">
-          <v:rect id="_x0000_i1169" style="width:0;height:1.5pt" o:hralign="center" o:hrstd="t" o:hr="t" fillcolor="#a0a0a0" stroked="f"/>
+          <v:rect id="_x0000_i1079" style="width:0;height:1.5pt" o:hralign="center" o:hrstd="t" o:hr="t" fillcolor="#a0a0a0" stroked="f"/>
         </w:pict>
       </w:r>
     </w:p>
@@ -8647,7 +8656,7 @@
     <w:p>
       <w:r>
         <w:pict w14:anchorId="0BFF553E">
-          <v:rect id="_x0000_i1170" style="width:0;height:1.5pt" o:hralign="center" o:hrstd="t" o:hr="t" fillcolor="#a0a0a0" stroked="f"/>
+          <v:rect id="_x0000_i1080" style="width:0;height:1.5pt" o:hralign="center" o:hrstd="t" o:hr="t" fillcolor="#a0a0a0" stroked="f"/>
         </w:pict>
       </w:r>
     </w:p>
@@ -8710,7 +8719,7 @@
     <w:p>
       <w:r>
         <w:pict w14:anchorId="5D75DCFA">
-          <v:rect id="_x0000_i1171" style="width:0;height:1.5pt" o:hralign="center" o:hrstd="t" o:hr="t" fillcolor="#a0a0a0" stroked="f"/>
+          <v:rect id="_x0000_i1081" style="width:0;height:1.5pt" o:hralign="center" o:hrstd="t" o:hr="t" fillcolor="#a0a0a0" stroked="f"/>
         </w:pict>
       </w:r>
     </w:p>
@@ -8780,7 +8789,7 @@
     <w:p>
       <w:r>
         <w:pict w14:anchorId="0DAB382B">
-          <v:rect id="_x0000_i1172" style="width:0;height:1.5pt" o:hralign="center" o:hrstd="t" o:hr="t" fillcolor="#a0a0a0" stroked="f"/>
+          <v:rect id="_x0000_i1082" style="width:0;height:1.5pt" o:hralign="center" o:hrstd="t" o:hr="t" fillcolor="#a0a0a0" stroked="f"/>
         </w:pict>
       </w:r>
     </w:p>
@@ -8877,7 +8886,7 @@
     <w:p>
       <w:r>
         <w:pict w14:anchorId="7C9678D3">
-          <v:rect id="_x0000_i1173" style="width:0;height:1.5pt" o:hralign="center" o:hrstd="t" o:hr="t" fillcolor="#a0a0a0" stroked="f"/>
+          <v:rect id="_x0000_i1083" style="width:0;height:1.5pt" o:hralign="center" o:hrstd="t" o:hr="t" fillcolor="#a0a0a0" stroked="f"/>
         </w:pict>
       </w:r>
     </w:p>
@@ -8959,7 +8968,7 @@
     <w:p>
       <w:r>
         <w:pict w14:anchorId="33A62120">
-          <v:rect id="_x0000_i1174" style="width:0;height:1.5pt" o:hralign="center" o:hrstd="t" o:hr="t" fillcolor="#a0a0a0" stroked="f"/>
+          <v:rect id="_x0000_i1084" style="width:0;height:1.5pt" o:hralign="center" o:hrstd="t" o:hr="t" fillcolor="#a0a0a0" stroked="f"/>
         </w:pict>
       </w:r>
     </w:p>
@@ -9079,7 +9088,7 @@
     <w:p>
       <w:r>
         <w:pict w14:anchorId="0751A6D0">
-          <v:rect id="_x0000_i1175" style="width:0;height:1.5pt" o:hralign="center" o:hrstd="t" o:hr="t" fillcolor="#a0a0a0" stroked="f"/>
+          <v:rect id="_x0000_i1085" style="width:0;height:1.5pt" o:hralign="center" o:hrstd="t" o:hr="t" fillcolor="#a0a0a0" stroked="f"/>
         </w:pict>
       </w:r>
     </w:p>
@@ -9149,7 +9158,7 @@
     <w:p>
       <w:r>
         <w:pict w14:anchorId="62793966">
-          <v:rect id="_x0000_i1176" style="width:0;height:1.5pt" o:hralign="center" o:hrstd="t" o:hr="t" fillcolor="#a0a0a0" stroked="f"/>
+          <v:rect id="_x0000_i1086" style="width:0;height:1.5pt" o:hralign="center" o:hrstd="t" o:hr="t" fillcolor="#a0a0a0" stroked="f"/>
         </w:pict>
       </w:r>
     </w:p>
@@ -9324,7 +9333,7 @@
     <w:p>
       <w:r>
         <w:pict w14:anchorId="5F9BF4F7">
-          <v:rect id="_x0000_i1177" style="width:0;height:1.5pt" o:hralign="center" o:hrstd="t" o:hr="t" fillcolor="#a0a0a0" stroked="f"/>
+          <v:rect id="_x0000_i1087" style="width:0;height:1.5pt" o:hralign="center" o:hrstd="t" o:hr="t" fillcolor="#a0a0a0" stroked="f"/>
         </w:pict>
       </w:r>
     </w:p>
@@ -9421,7 +9430,7 @@
     <w:p>
       <w:r>
         <w:pict w14:anchorId="7D118BAE">
-          <v:rect id="_x0000_i1178" style="width:0;height:1.5pt" o:hralign="center" o:hrstd="t" o:hr="t" fillcolor="#a0a0a0" stroked="f"/>
+          <v:rect id="_x0000_i1088" style="width:0;height:1.5pt" o:hralign="center" o:hrstd="t" o:hr="t" fillcolor="#a0a0a0" stroked="f"/>
         </w:pict>
       </w:r>
     </w:p>
@@ -9663,7 +9672,7 @@
     <w:p>
       <w:r>
         <w:pict w14:anchorId="25289E41">
-          <v:rect id="_x0000_i1179" style="width:0;height:1.5pt" o:hralign="center" o:hrstd="t" o:hr="t" fillcolor="#a0a0a0" stroked="f"/>
+          <v:rect id="_x0000_i1089" style="width:0;height:1.5pt" o:hralign="center" o:hrstd="t" o:hr="t" fillcolor="#a0a0a0" stroked="f"/>
         </w:pict>
       </w:r>
     </w:p>
@@ -9761,7 +9770,7 @@
     <w:p>
       <w:r>
         <w:pict w14:anchorId="224BE9D3">
-          <v:rect id="_x0000_i1180" style="width:0;height:1.5pt" o:hralign="center" o:hrstd="t" o:hr="t" fillcolor="#a0a0a0" stroked="f"/>
+          <v:rect id="_x0000_i1090" style="width:0;height:1.5pt" o:hralign="center" o:hrstd="t" o:hr="t" fillcolor="#a0a0a0" stroked="f"/>
         </w:pict>
       </w:r>
     </w:p>
@@ -9835,6 +9844,649 @@
           <w:bCs/>
         </w:rPr>
         <w:t>Projection đồng bộ dữ liệu đọc</w:t>
+      </w:r>
+    </w:p>
+    <w:p/>
+    <w:p/>
+    <w:p>
+      <w:r>
+        <w:lastRenderedPageBreak/>
+        <w:t>Tạo common services</w:t>
+      </w:r>
+    </w:p>
+    <w:p>
+      <w:r>
+        <w:t xml:space="preserve">Cấu hình AOP cho common service </w:t>
+      </w:r>
+    </w:p>
+    <w:p/>
+    <w:p/>
+    <w:p>
+      <w:r>
+        <w:t xml:space="preserve">Validation </w:t>
+      </w:r>
+    </w:p>
+    <w:p>
+      <w:pPr>
+        <w:rPr>
+          <w:b/>
+          <w:bCs/>
+        </w:rPr>
+      </w:pPr>
+      <w:r>
+        <w:rPr>
+          <w:b/>
+          <w:bCs/>
+        </w:rPr>
+        <w:t>WORKFLOW XỬ LÝ VALIDATION ERROR TRONG SPRING BOOT</w:t>
+      </w:r>
+    </w:p>
+    <w:p>
+      <w:pPr>
+        <w:rPr>
+          <w:b/>
+          <w:bCs/>
+        </w:rPr>
+      </w:pPr>
+      <w:r>
+        <w:rPr>
+          <w:b/>
+          <w:bCs/>
+        </w:rPr>
+        <w:t>Bước 1: Client gửi request thiếu thông tin</w:t>
+      </w:r>
+    </w:p>
+    <w:p>
+      <w:pPr>
+        <w:numPr>
+          <w:ilvl w:val="0"/>
+          <w:numId w:val="41"/>
+        </w:numPr>
+      </w:pPr>
+    </w:p>
+    <w:p>
+      <w:pPr>
+        <w:numPr>
+          <w:ilvl w:val="0"/>
+          <w:numId w:val="41"/>
+        </w:numPr>
+      </w:pPr>
+    </w:p>
+    <w:p>
+      <w:pPr>
+        <w:numPr>
+          <w:ilvl w:val="0"/>
+          <w:numId w:val="41"/>
+        </w:numPr>
+      </w:pPr>
+    </w:p>
+    <w:p>
+      <w:pPr>
+        <w:numPr>
+          <w:ilvl w:val="0"/>
+          <w:numId w:val="41"/>
+        </w:numPr>
+      </w:pPr>
+    </w:p>
+    <w:p>
+      <w:pPr>
+        <w:rPr>
+          <w:b/>
+          <w:bCs/>
+        </w:rPr>
+      </w:pPr>
+      <w:r>
+        <w:rPr>
+          <w:b/>
+          <w:bCs/>
+        </w:rPr>
+        <w:t>Bước 2: Request đến Controller</w:t>
+      </w:r>
+    </w:p>
+    <w:p>
+      <w:pPr>
+        <w:numPr>
+          <w:ilvl w:val="0"/>
+          <w:numId w:val="42"/>
+        </w:numPr>
+      </w:pPr>
+      <w:r>
+        <w:t>Spring Boot nhận request</w:t>
+      </w:r>
+    </w:p>
+    <w:p>
+      <w:pPr>
+        <w:numPr>
+          <w:ilvl w:val="0"/>
+          <w:numId w:val="42"/>
+        </w:numPr>
+      </w:pPr>
+      <w:r>
+        <w:t>Mapping đến method </w:t>
+      </w:r>
+      <w:hyperlink r:id="rId8" w:history="1">
+        <w:r>
+          <w:rPr>
+            <w:rStyle w:val="Hyperlink"/>
+          </w:rPr>
+          <w:t>createMovie(@Valid @RequestBody MovieRequestModel model)</w:t>
+        </w:r>
+      </w:hyperlink>
+    </w:p>
+    <w:p>
+      <w:pPr>
+        <w:numPr>
+          <w:ilvl w:val="0"/>
+          <w:numId w:val="42"/>
+        </w:numPr>
+      </w:pPr>
+      <w:r>
+        <w:rPr>
+          <w:b/>
+          <w:bCs/>
+        </w:rPr>
+        <w:t>Annotation </w:t>
+      </w:r>
+      <w:hyperlink r:id="rId9" w:history="1">
+        <w:r>
+          <w:rPr>
+            <w:rStyle w:val="Hyperlink"/>
+          </w:rPr>
+          <w:t>@Valid</w:t>
+        </w:r>
+      </w:hyperlink>
+      <w:r>
+        <w:t> kích hoạt quá trình validation</w:t>
+      </w:r>
+    </w:p>
+    <w:p>
+      <w:pPr>
+        <w:rPr>
+          <w:b/>
+          <w:bCs/>
+        </w:rPr>
+      </w:pPr>
+      <w:r>
+        <w:rPr>
+          <w:b/>
+          <w:bCs/>
+        </w:rPr>
+        <w:t>Bước 3: Spring Boot thực hiện Validation</w:t>
+      </w:r>
+    </w:p>
+    <w:p>
+      <w:pPr>
+        <w:numPr>
+          <w:ilvl w:val="0"/>
+          <w:numId w:val="43"/>
+        </w:numPr>
+      </w:pPr>
+      <w:r>
+        <w:t>Spring đọc các annotation trong </w:t>
+      </w:r>
+      <w:hyperlink r:id="rId10" w:history="1">
+        <w:r>
+          <w:rPr>
+            <w:rStyle w:val="Hyperlink"/>
+          </w:rPr>
+          <w:t>MovieRequestModel</w:t>
+        </w:r>
+      </w:hyperlink>
+      <w:r>
+        <w:t>:</w:t>
+      </w:r>
+    </w:p>
+    <w:p>
+      <w:pPr>
+        <w:numPr>
+          <w:ilvl w:val="1"/>
+          <w:numId w:val="43"/>
+        </w:numPr>
+      </w:pPr>
+      <w:hyperlink r:id="rId11" w:history="1">
+        <w:r>
+          <w:rPr>
+            <w:rStyle w:val="Hyperlink"/>
+          </w:rPr>
+          <w:t>@NotBlank</w:t>
+        </w:r>
+      </w:hyperlink>
+      <w:r>
+        <w:t> → kiểm tra field có trống không</w:t>
+      </w:r>
+    </w:p>
+    <w:p>
+      <w:pPr>
+        <w:numPr>
+          <w:ilvl w:val="1"/>
+          <w:numId w:val="43"/>
+        </w:numPr>
+      </w:pPr>
+      <w:hyperlink r:id="rId12" w:history="1">
+        <w:r>
+          <w:rPr>
+            <w:rStyle w:val="Hyperlink"/>
+          </w:rPr>
+          <w:t>@Size</w:t>
+        </w:r>
+      </w:hyperlink>
+      <w:r>
+        <w:t> → kiểm tra độ dài</w:t>
+      </w:r>
+    </w:p>
+    <w:p>
+      <w:pPr>
+        <w:numPr>
+          <w:ilvl w:val="1"/>
+          <w:numId w:val="43"/>
+        </w:numPr>
+      </w:pPr>
+      <w:hyperlink r:id="rId13" w:history="1">
+        <w:r>
+          <w:rPr>
+            <w:rStyle w:val="Hyperlink"/>
+          </w:rPr>
+          <w:t>@NotNull</w:t>
+        </w:r>
+      </w:hyperlink>
+      <w:r>
+        <w:t> → kiểm tra null</w:t>
+      </w:r>
+    </w:p>
+    <w:p>
+      <w:pPr>
+        <w:numPr>
+          <w:ilvl w:val="1"/>
+          <w:numId w:val="43"/>
+        </w:numPr>
+      </w:pPr>
+      <w:hyperlink r:id="rId14" w:history="1">
+        <w:r>
+          <w:rPr>
+            <w:rStyle w:val="Hyperlink"/>
+          </w:rPr>
+          <w:t>@Min</w:t>
+        </w:r>
+      </w:hyperlink>
+      <w:r>
+        <w:t>, </w:t>
+      </w:r>
+      <w:hyperlink r:id="rId15" w:history="1">
+        <w:r>
+          <w:rPr>
+            <w:rStyle w:val="Hyperlink"/>
+          </w:rPr>
+          <w:t>@Max</w:t>
+        </w:r>
+      </w:hyperlink>
+      <w:r>
+        <w:t> → kiểm tra giá trị số</w:t>
+      </w:r>
+    </w:p>
+    <w:p>
+      <w:pPr>
+        <w:numPr>
+          <w:ilvl w:val="0"/>
+          <w:numId w:val="43"/>
+        </w:numPr>
+      </w:pPr>
+      <w:r>
+        <w:t>Spring phát hiện lỗi: field </w:t>
+      </w:r>
+      <w:hyperlink r:id="rId16" w:history="1">
+        <w:r>
+          <w:rPr>
+            <w:rStyle w:val="Hyperlink"/>
+          </w:rPr>
+          <w:t>title</w:t>
+        </w:r>
+      </w:hyperlink>
+      <w:r>
+        <w:t> vi phạm </w:t>
+      </w:r>
+      <w:hyperlink r:id="rId17" w:history="1">
+        <w:r>
+          <w:rPr>
+            <w:rStyle w:val="Hyperlink"/>
+          </w:rPr>
+          <w:t>@NotBlank</w:t>
+        </w:r>
+      </w:hyperlink>
+    </w:p>
+    <w:p>
+      <w:pPr>
+        <w:rPr>
+          <w:b/>
+          <w:bCs/>
+        </w:rPr>
+      </w:pPr>
+      <w:r>
+        <w:rPr>
+          <w:b/>
+          <w:bCs/>
+        </w:rPr>
+        <w:t>Bước 4: Spring throw Exception</w:t>
+      </w:r>
+    </w:p>
+    <w:p>
+      <w:pPr>
+        <w:numPr>
+          <w:ilvl w:val="0"/>
+          <w:numId w:val="44"/>
+        </w:numPr>
+      </w:pPr>
+      <w:r>
+        <w:t>Spring </w:t>
+      </w:r>
+      <w:r>
+        <w:rPr>
+          <w:b/>
+          <w:bCs/>
+        </w:rPr>
+        <w:t>KHÔNG</w:t>
+      </w:r>
+      <w:r>
+        <w:t> cho code vào trong method body</w:t>
+      </w:r>
+    </w:p>
+    <w:p>
+      <w:pPr>
+        <w:numPr>
+          <w:ilvl w:val="0"/>
+          <w:numId w:val="44"/>
+        </w:numPr>
+      </w:pPr>
+      <w:r>
+        <w:t>Throw exception: </w:t>
+      </w:r>
+      <w:hyperlink r:id="rId18" w:history="1">
+        <w:r>
+          <w:rPr>
+            <w:rStyle w:val="Hyperlink"/>
+          </w:rPr>
+          <w:t>MethodArgumentNotValidException</w:t>
+        </w:r>
+      </w:hyperlink>
+    </w:p>
+    <w:p>
+      <w:pPr>
+        <w:numPr>
+          <w:ilvl w:val="0"/>
+          <w:numId w:val="44"/>
+        </w:numPr>
+      </w:pPr>
+      <w:r>
+        <w:t>Exception này chứa:</w:t>
+      </w:r>
+    </w:p>
+    <w:p>
+      <w:pPr>
+        <w:numPr>
+          <w:ilvl w:val="1"/>
+          <w:numId w:val="44"/>
+        </w:numPr>
+      </w:pPr>
+      <w:r>
+        <w:lastRenderedPageBreak/>
+        <w:t>Danh sách field bị lỗi (ví dụ: "title")</w:t>
+      </w:r>
+    </w:p>
+    <w:p>
+      <w:pPr>
+        <w:numPr>
+          <w:ilvl w:val="1"/>
+          <w:numId w:val="44"/>
+        </w:numPr>
+      </w:pPr>
+      <w:r>
+        <w:t>Message tương ứng (ví dụ: "Tiêu đề phim không được để trống")</w:t>
+      </w:r>
+    </w:p>
+    <w:p>
+      <w:pPr>
+        <w:rPr>
+          <w:b/>
+          <w:bCs/>
+        </w:rPr>
+      </w:pPr>
+      <w:r>
+        <w:rPr>
+          <w:b/>
+          <w:bCs/>
+        </w:rPr>
+        <w:t>Bước 5: ExceptionAdvice bắt Exception</w:t>
+      </w:r>
+    </w:p>
+    <w:p>
+      <w:pPr>
+        <w:numPr>
+          <w:ilvl w:val="0"/>
+          <w:numId w:val="45"/>
+        </w:numPr>
+      </w:pPr>
+      <w:r>
+        <w:t>Spring tìm kiếm class có </w:t>
+      </w:r>
+      <w:hyperlink r:id="rId19" w:history="1">
+        <w:r>
+          <w:rPr>
+            <w:rStyle w:val="Hyperlink"/>
+          </w:rPr>
+          <w:t>@ControllerAdvice</w:t>
+        </w:r>
+      </w:hyperlink>
+    </w:p>
+    <w:p>
+      <w:pPr>
+        <w:numPr>
+          <w:ilvl w:val="0"/>
+          <w:numId w:val="45"/>
+        </w:numPr>
+      </w:pPr>
+      <w:r>
+        <w:t>Tìm thấy </w:t>
+      </w:r>
+      <w:hyperlink r:id="rId20" w:history="1">
+        <w:r>
+          <w:rPr>
+            <w:rStyle w:val="Hyperlink"/>
+          </w:rPr>
+          <w:t>ExceptionAdvice</w:t>
+        </w:r>
+      </w:hyperlink>
+      <w:r>
+        <w:t> trong package </w:t>
+      </w:r>
+      <w:hyperlink r:id="rId21" w:history="1">
+        <w:r>
+          <w:rPr>
+            <w:rStyle w:val="Hyperlink"/>
+          </w:rPr>
+          <w:t>com.cinema.commonservice</w:t>
+        </w:r>
+      </w:hyperlink>
+    </w:p>
+    <w:p>
+      <w:pPr>
+        <w:numPr>
+          <w:ilvl w:val="0"/>
+          <w:numId w:val="45"/>
+        </w:numPr>
+      </w:pPr>
+      <w:r>
+        <w:t>ExceptionAdvice có method </w:t>
+      </w:r>
+      <w:hyperlink r:id="rId22" w:history="1">
+        <w:r>
+          <w:rPr>
+            <w:rStyle w:val="Hyperlink"/>
+          </w:rPr>
+          <w:t>handleValiExceptions</w:t>
+        </w:r>
+      </w:hyperlink>
+      <w:r>
+        <w:t> với:</w:t>
+      </w:r>
+    </w:p>
+    <w:p>
+      <w:pPr>
+        <w:numPr>
+          <w:ilvl w:val="1"/>
+          <w:numId w:val="45"/>
+        </w:numPr>
+      </w:pPr>
+      <w:hyperlink r:id="rId23" w:history="1">
+        <w:r>
+          <w:rPr>
+            <w:rStyle w:val="Hyperlink"/>
+          </w:rPr>
+          <w:t>@ExceptionHandler(MethodArgumentNotValidException.class)</w:t>
+        </w:r>
+      </w:hyperlink>
+      <w:r>
+        <w:t> → bắt đúng loại exception này</w:t>
+      </w:r>
+    </w:p>
+    <w:p>
+      <w:pPr>
+        <w:rPr>
+          <w:b/>
+          <w:bCs/>
+        </w:rPr>
+      </w:pPr>
+      <w:r>
+        <w:rPr>
+          <w:b/>
+          <w:bCs/>
+        </w:rPr>
+        <w:t>Bước 6: Xử lý và format lỗi</w:t>
+      </w:r>
+    </w:p>
+    <w:p>
+      <w:pPr>
+        <w:ind w:left="720"/>
+      </w:pPr>
+      <w:r>
+        <w:t>// ExceptionAdvice thực hiện:</w:t>
+      </w:r>
+    </w:p>
+    <w:p>
+      <w:pPr>
+        <w:ind w:left="720"/>
+      </w:pPr>
+      <w:r>
+        <w:t>1. Tạo Map&lt;String, String&gt; để chứa lỗi</w:t>
+      </w:r>
+    </w:p>
+    <w:p>
+      <w:pPr>
+        <w:ind w:left="720"/>
+      </w:pPr>
+      <w:r>
+        <w:t>2. Lặp qua tất cả lỗi trong exception</w:t>
+      </w:r>
+    </w:p>
+    <w:p>
+      <w:pPr>
+        <w:ind w:left="720"/>
+      </w:pPr>
+      <w:r>
+        <w:t>3. Mỗi lỗi lấy ra:</w:t>
+      </w:r>
+    </w:p>
+    <w:p>
+      <w:pPr>
+        <w:ind w:left="720"/>
+      </w:pPr>
+      <w:r>
+        <w:t xml:space="preserve">   - fieldName = "title" </w:t>
+      </w:r>
+    </w:p>
+    <w:p>
+      <w:pPr>
+        <w:ind w:left="720"/>
+      </w:pPr>
+      <w:r>
+        <w:t>   - message = "Tiêu đề phim không được để trống"</w:t>
+      </w:r>
+    </w:p>
+    <w:p>
+      <w:pPr>
+        <w:ind w:left="720"/>
+      </w:pPr>
+      <w:r>
+        <w:t>4. Cho vào Map: errors.put("title", "Tiêu đề phim không được để trống")</w:t>
+      </w:r>
+    </w:p>
+    <w:p>
+      <w:pPr>
+        <w:ind w:left="720"/>
+      </w:pPr>
+      <w:r>
+        <w:t>5. Trả về ResponseEntity với:</w:t>
+      </w:r>
+    </w:p>
+    <w:p>
+      <w:pPr>
+        <w:ind w:left="720"/>
+      </w:pPr>
+      <w:r>
+        <w:t>   - Body: Map chứa các lỗi</w:t>
+      </w:r>
+    </w:p>
+    <w:p>
+      <w:pPr>
+        <w:ind w:left="720"/>
+      </w:pPr>
+      <w:r>
+        <w:t>   - Status: 400 BAD_REQUEST</w:t>
+      </w:r>
+    </w:p>
+    <w:p>
+      <w:pPr>
+        <w:ind w:left="720"/>
+      </w:pPr>
+    </w:p>
+    <w:p>
+      <w:pPr>
+        <w:rPr>
+          <w:b/>
+          <w:bCs/>
+        </w:rPr>
+      </w:pPr>
+      <w:r>
+        <w:rPr>
+          <w:b/>
+          <w:bCs/>
+        </w:rPr>
+        <w:t>Bước 7: Response trả về Client</w:t>
+      </w:r>
+    </w:p>
+    <w:p>
+      <w:r>
+        <w:t>HTTP/1.1 400 Bad Request</w:t>
+      </w:r>
+    </w:p>
+    <w:p>
+      <w:r>
+        <w:t>Content-Type: application/json</w:t>
+      </w:r>
+    </w:p>
+    <w:p/>
+    <w:p>
+      <w:r>
+        <w:t>{</w:t>
+      </w:r>
+    </w:p>
+    <w:p>
+      <w:r>
+        <w:t>  "title": "Tiêu đề phim không được để trống"</w:t>
+      </w:r>
+    </w:p>
+    <w:p>
+      <w:r>
+        <w:lastRenderedPageBreak/>
+        <w:t>}</w:t>
       </w:r>
     </w:p>
     <w:p/>
@@ -10086,6 +10738,155 @@
     </w:lvl>
   </w:abstractNum>
   <w:abstractNum w:abstractNumId="2" w15:restartNumberingAfterBreak="0">
+    <w:nsid w:val="02F941CA"/>
+    <w:multiLevelType w:val="multilevel"/>
+    <w:tmpl w:val="61E03B4A"/>
+    <w:lvl w:ilvl="0">
+      <w:start w:val="1"/>
+      <w:numFmt w:val="bullet"/>
+      <w:lvlText w:val=""/>
+      <w:lvlJc w:val="left"/>
+      <w:pPr>
+        <w:tabs>
+          <w:tab w:val="num" w:pos="720"/>
+        </w:tabs>
+        <w:ind w:left="720" w:hanging="360"/>
+      </w:pPr>
+      <w:rPr>
+        <w:rFonts w:ascii="Symbol" w:hAnsi="Symbol" w:hint="default"/>
+        <w:sz w:val="20"/>
+      </w:rPr>
+    </w:lvl>
+    <w:lvl w:ilvl="1" w:tentative="1">
+      <w:start w:val="1"/>
+      <w:numFmt w:val="bullet"/>
+      <w:lvlText w:val="o"/>
+      <w:lvlJc w:val="left"/>
+      <w:pPr>
+        <w:tabs>
+          <w:tab w:val="num" w:pos="1440"/>
+        </w:tabs>
+        <w:ind w:left="1440" w:hanging="360"/>
+      </w:pPr>
+      <w:rPr>
+        <w:rFonts w:ascii="Courier New" w:hAnsi="Courier New" w:hint="default"/>
+        <w:sz w:val="20"/>
+      </w:rPr>
+    </w:lvl>
+    <w:lvl w:ilvl="2" w:tentative="1">
+      <w:start w:val="1"/>
+      <w:numFmt w:val="bullet"/>
+      <w:lvlText w:val=""/>
+      <w:lvlJc w:val="left"/>
+      <w:pPr>
+        <w:tabs>
+          <w:tab w:val="num" w:pos="2160"/>
+        </w:tabs>
+        <w:ind w:left="2160" w:hanging="360"/>
+      </w:pPr>
+      <w:rPr>
+        <w:rFonts w:ascii="Wingdings" w:hAnsi="Wingdings" w:hint="default"/>
+        <w:sz w:val="20"/>
+      </w:rPr>
+    </w:lvl>
+    <w:lvl w:ilvl="3" w:tentative="1">
+      <w:start w:val="1"/>
+      <w:numFmt w:val="bullet"/>
+      <w:lvlText w:val=""/>
+      <w:lvlJc w:val="left"/>
+      <w:pPr>
+        <w:tabs>
+          <w:tab w:val="num" w:pos="2880"/>
+        </w:tabs>
+        <w:ind w:left="2880" w:hanging="360"/>
+      </w:pPr>
+      <w:rPr>
+        <w:rFonts w:ascii="Wingdings" w:hAnsi="Wingdings" w:hint="default"/>
+        <w:sz w:val="20"/>
+      </w:rPr>
+    </w:lvl>
+    <w:lvl w:ilvl="4" w:tentative="1">
+      <w:start w:val="1"/>
+      <w:numFmt w:val="bullet"/>
+      <w:lvlText w:val=""/>
+      <w:lvlJc w:val="left"/>
+      <w:pPr>
+        <w:tabs>
+          <w:tab w:val="num" w:pos="3600"/>
+        </w:tabs>
+        <w:ind w:left="3600" w:hanging="360"/>
+      </w:pPr>
+      <w:rPr>
+        <w:rFonts w:ascii="Wingdings" w:hAnsi="Wingdings" w:hint="default"/>
+        <w:sz w:val="20"/>
+      </w:rPr>
+    </w:lvl>
+    <w:lvl w:ilvl="5" w:tentative="1">
+      <w:start w:val="1"/>
+      <w:numFmt w:val="bullet"/>
+      <w:lvlText w:val=""/>
+      <w:lvlJc w:val="left"/>
+      <w:pPr>
+        <w:tabs>
+          <w:tab w:val="num" w:pos="4320"/>
+        </w:tabs>
+        <w:ind w:left="4320" w:hanging="360"/>
+      </w:pPr>
+      <w:rPr>
+        <w:rFonts w:ascii="Wingdings" w:hAnsi="Wingdings" w:hint="default"/>
+        <w:sz w:val="20"/>
+      </w:rPr>
+    </w:lvl>
+    <w:lvl w:ilvl="6" w:tentative="1">
+      <w:start w:val="1"/>
+      <w:numFmt w:val="bullet"/>
+      <w:lvlText w:val=""/>
+      <w:lvlJc w:val="left"/>
+      <w:pPr>
+        <w:tabs>
+          <w:tab w:val="num" w:pos="5040"/>
+        </w:tabs>
+        <w:ind w:left="5040" w:hanging="360"/>
+      </w:pPr>
+      <w:rPr>
+        <w:rFonts w:ascii="Wingdings" w:hAnsi="Wingdings" w:hint="default"/>
+        <w:sz w:val="20"/>
+      </w:rPr>
+    </w:lvl>
+    <w:lvl w:ilvl="7" w:tentative="1">
+      <w:start w:val="1"/>
+      <w:numFmt w:val="bullet"/>
+      <w:lvlText w:val=""/>
+      <w:lvlJc w:val="left"/>
+      <w:pPr>
+        <w:tabs>
+          <w:tab w:val="num" w:pos="5760"/>
+        </w:tabs>
+        <w:ind w:left="5760" w:hanging="360"/>
+      </w:pPr>
+      <w:rPr>
+        <w:rFonts w:ascii="Wingdings" w:hAnsi="Wingdings" w:hint="default"/>
+        <w:sz w:val="20"/>
+      </w:rPr>
+    </w:lvl>
+    <w:lvl w:ilvl="8" w:tentative="1">
+      <w:start w:val="1"/>
+      <w:numFmt w:val="bullet"/>
+      <w:lvlText w:val=""/>
+      <w:lvlJc w:val="left"/>
+      <w:pPr>
+        <w:tabs>
+          <w:tab w:val="num" w:pos="6480"/>
+        </w:tabs>
+        <w:ind w:left="6480" w:hanging="360"/>
+      </w:pPr>
+      <w:rPr>
+        <w:rFonts w:ascii="Wingdings" w:hAnsi="Wingdings" w:hint="default"/>
+        <w:sz w:val="20"/>
+      </w:rPr>
+    </w:lvl>
+  </w:abstractNum>
+  <w:abstractNum w:abstractNumId="3" w15:restartNumberingAfterBreak="0">
     <w:nsid w:val="045E4C1E"/>
     <w:multiLevelType w:val="multilevel"/>
     <w:tmpl w:val="DB6C3870"/>
@@ -10234,7 +11035,7 @@
       </w:rPr>
     </w:lvl>
   </w:abstractNum>
-  <w:abstractNum w:abstractNumId="3" w15:restartNumberingAfterBreak="0">
+  <w:abstractNum w:abstractNumId="4" w15:restartNumberingAfterBreak="0">
     <w:nsid w:val="094E36FD"/>
     <w:multiLevelType w:val="multilevel"/>
     <w:tmpl w:val="A3E624F2"/>
@@ -10383,7 +11184,7 @@
       </w:rPr>
     </w:lvl>
   </w:abstractNum>
-  <w:abstractNum w:abstractNumId="4" w15:restartNumberingAfterBreak="0">
+  <w:abstractNum w:abstractNumId="5" w15:restartNumberingAfterBreak="0">
     <w:nsid w:val="0A976423"/>
     <w:multiLevelType w:val="multilevel"/>
     <w:tmpl w:val="AEDCD912"/>
@@ -10532,7 +11333,7 @@
       </w:rPr>
     </w:lvl>
   </w:abstractNum>
-  <w:abstractNum w:abstractNumId="5" w15:restartNumberingAfterBreak="0">
+  <w:abstractNum w:abstractNumId="6" w15:restartNumberingAfterBreak="0">
     <w:nsid w:val="135150D3"/>
     <w:multiLevelType w:val="multilevel"/>
     <w:tmpl w:val="F912D6E8"/>
@@ -10681,7 +11482,7 @@
       </w:rPr>
     </w:lvl>
   </w:abstractNum>
-  <w:abstractNum w:abstractNumId="6" w15:restartNumberingAfterBreak="0">
+  <w:abstractNum w:abstractNumId="7" w15:restartNumberingAfterBreak="0">
     <w:nsid w:val="14AB216C"/>
     <w:multiLevelType w:val="multilevel"/>
     <w:tmpl w:val="ACA6F4EC"/>
@@ -10830,7 +11631,7 @@
       </w:rPr>
     </w:lvl>
   </w:abstractNum>
-  <w:abstractNum w:abstractNumId="7" w15:restartNumberingAfterBreak="0">
+  <w:abstractNum w:abstractNumId="8" w15:restartNumberingAfterBreak="0">
     <w:nsid w:val="14C74131"/>
     <w:multiLevelType w:val="multilevel"/>
     <w:tmpl w:val="5E544650"/>
@@ -10979,7 +11780,7 @@
       </w:rPr>
     </w:lvl>
   </w:abstractNum>
-  <w:abstractNum w:abstractNumId="8" w15:restartNumberingAfterBreak="0">
+  <w:abstractNum w:abstractNumId="9" w15:restartNumberingAfterBreak="0">
     <w:nsid w:val="162713E3"/>
     <w:multiLevelType w:val="multilevel"/>
     <w:tmpl w:val="5CE4351A"/>
@@ -11128,7 +11929,156 @@
       </w:rPr>
     </w:lvl>
   </w:abstractNum>
-  <w:abstractNum w:abstractNumId="9" w15:restartNumberingAfterBreak="0">
+  <w:abstractNum w:abstractNumId="10" w15:restartNumberingAfterBreak="0">
+    <w:nsid w:val="16F31C3C"/>
+    <w:multiLevelType w:val="multilevel"/>
+    <w:tmpl w:val="DD606ADA"/>
+    <w:lvl w:ilvl="0">
+      <w:start w:val="1"/>
+      <w:numFmt w:val="bullet"/>
+      <w:lvlText w:val=""/>
+      <w:lvlJc w:val="left"/>
+      <w:pPr>
+        <w:tabs>
+          <w:tab w:val="num" w:pos="720"/>
+        </w:tabs>
+        <w:ind w:left="720" w:hanging="360"/>
+      </w:pPr>
+      <w:rPr>
+        <w:rFonts w:ascii="Symbol" w:hAnsi="Symbol" w:hint="default"/>
+        <w:sz w:val="20"/>
+      </w:rPr>
+    </w:lvl>
+    <w:lvl w:ilvl="1">
+      <w:start w:val="1"/>
+      <w:numFmt w:val="bullet"/>
+      <w:lvlText w:val="o"/>
+      <w:lvlJc w:val="left"/>
+      <w:pPr>
+        <w:tabs>
+          <w:tab w:val="num" w:pos="1440"/>
+        </w:tabs>
+        <w:ind w:left="1440" w:hanging="360"/>
+      </w:pPr>
+      <w:rPr>
+        <w:rFonts w:ascii="Courier New" w:hAnsi="Courier New" w:hint="default"/>
+        <w:sz w:val="20"/>
+      </w:rPr>
+    </w:lvl>
+    <w:lvl w:ilvl="2" w:tentative="1">
+      <w:start w:val="1"/>
+      <w:numFmt w:val="bullet"/>
+      <w:lvlText w:val=""/>
+      <w:lvlJc w:val="left"/>
+      <w:pPr>
+        <w:tabs>
+          <w:tab w:val="num" w:pos="2160"/>
+        </w:tabs>
+        <w:ind w:left="2160" w:hanging="360"/>
+      </w:pPr>
+      <w:rPr>
+        <w:rFonts w:ascii="Wingdings" w:hAnsi="Wingdings" w:hint="default"/>
+        <w:sz w:val="20"/>
+      </w:rPr>
+    </w:lvl>
+    <w:lvl w:ilvl="3" w:tentative="1">
+      <w:start w:val="1"/>
+      <w:numFmt w:val="bullet"/>
+      <w:lvlText w:val=""/>
+      <w:lvlJc w:val="left"/>
+      <w:pPr>
+        <w:tabs>
+          <w:tab w:val="num" w:pos="2880"/>
+        </w:tabs>
+        <w:ind w:left="2880" w:hanging="360"/>
+      </w:pPr>
+      <w:rPr>
+        <w:rFonts w:ascii="Wingdings" w:hAnsi="Wingdings" w:hint="default"/>
+        <w:sz w:val="20"/>
+      </w:rPr>
+    </w:lvl>
+    <w:lvl w:ilvl="4" w:tentative="1">
+      <w:start w:val="1"/>
+      <w:numFmt w:val="bullet"/>
+      <w:lvlText w:val=""/>
+      <w:lvlJc w:val="left"/>
+      <w:pPr>
+        <w:tabs>
+          <w:tab w:val="num" w:pos="3600"/>
+        </w:tabs>
+        <w:ind w:left="3600" w:hanging="360"/>
+      </w:pPr>
+      <w:rPr>
+        <w:rFonts w:ascii="Wingdings" w:hAnsi="Wingdings" w:hint="default"/>
+        <w:sz w:val="20"/>
+      </w:rPr>
+    </w:lvl>
+    <w:lvl w:ilvl="5" w:tentative="1">
+      <w:start w:val="1"/>
+      <w:numFmt w:val="bullet"/>
+      <w:lvlText w:val=""/>
+      <w:lvlJc w:val="left"/>
+      <w:pPr>
+        <w:tabs>
+          <w:tab w:val="num" w:pos="4320"/>
+        </w:tabs>
+        <w:ind w:left="4320" w:hanging="360"/>
+      </w:pPr>
+      <w:rPr>
+        <w:rFonts w:ascii="Wingdings" w:hAnsi="Wingdings" w:hint="default"/>
+        <w:sz w:val="20"/>
+      </w:rPr>
+    </w:lvl>
+    <w:lvl w:ilvl="6" w:tentative="1">
+      <w:start w:val="1"/>
+      <w:numFmt w:val="bullet"/>
+      <w:lvlText w:val=""/>
+      <w:lvlJc w:val="left"/>
+      <w:pPr>
+        <w:tabs>
+          <w:tab w:val="num" w:pos="5040"/>
+        </w:tabs>
+        <w:ind w:left="5040" w:hanging="360"/>
+      </w:pPr>
+      <w:rPr>
+        <w:rFonts w:ascii="Wingdings" w:hAnsi="Wingdings" w:hint="default"/>
+        <w:sz w:val="20"/>
+      </w:rPr>
+    </w:lvl>
+    <w:lvl w:ilvl="7" w:tentative="1">
+      <w:start w:val="1"/>
+      <w:numFmt w:val="bullet"/>
+      <w:lvlText w:val=""/>
+      <w:lvlJc w:val="left"/>
+      <w:pPr>
+        <w:tabs>
+          <w:tab w:val="num" w:pos="5760"/>
+        </w:tabs>
+        <w:ind w:left="5760" w:hanging="360"/>
+      </w:pPr>
+      <w:rPr>
+        <w:rFonts w:ascii="Wingdings" w:hAnsi="Wingdings" w:hint="default"/>
+        <w:sz w:val="20"/>
+      </w:rPr>
+    </w:lvl>
+    <w:lvl w:ilvl="8" w:tentative="1">
+      <w:start w:val="1"/>
+      <w:numFmt w:val="bullet"/>
+      <w:lvlText w:val=""/>
+      <w:lvlJc w:val="left"/>
+      <w:pPr>
+        <w:tabs>
+          <w:tab w:val="num" w:pos="6480"/>
+        </w:tabs>
+        <w:ind w:left="6480" w:hanging="360"/>
+      </w:pPr>
+      <w:rPr>
+        <w:rFonts w:ascii="Wingdings" w:hAnsi="Wingdings" w:hint="default"/>
+        <w:sz w:val="20"/>
+      </w:rPr>
+    </w:lvl>
+  </w:abstractNum>
+  <w:abstractNum w:abstractNumId="11" w15:restartNumberingAfterBreak="0">
     <w:nsid w:val="1A81763B"/>
     <w:multiLevelType w:val="multilevel"/>
     <w:tmpl w:val="E822E208"/>
@@ -11277,7 +12227,7 @@
       </w:rPr>
     </w:lvl>
   </w:abstractNum>
-  <w:abstractNum w:abstractNumId="10" w15:restartNumberingAfterBreak="0">
+  <w:abstractNum w:abstractNumId="12" w15:restartNumberingAfterBreak="0">
     <w:nsid w:val="1C6921BA"/>
     <w:multiLevelType w:val="multilevel"/>
     <w:tmpl w:val="385EBE36"/>
@@ -11426,7 +12376,156 @@
       </w:rPr>
     </w:lvl>
   </w:abstractNum>
-  <w:abstractNum w:abstractNumId="11" w15:restartNumberingAfterBreak="0">
+  <w:abstractNum w:abstractNumId="13" w15:restartNumberingAfterBreak="0">
+    <w:nsid w:val="2188191D"/>
+    <w:multiLevelType w:val="multilevel"/>
+    <w:tmpl w:val="66BCC48C"/>
+    <w:lvl w:ilvl="0">
+      <w:start w:val="1"/>
+      <w:numFmt w:val="bullet"/>
+      <w:lvlText w:val=""/>
+      <w:lvlJc w:val="left"/>
+      <w:pPr>
+        <w:tabs>
+          <w:tab w:val="num" w:pos="720"/>
+        </w:tabs>
+        <w:ind w:left="720" w:hanging="360"/>
+      </w:pPr>
+      <w:rPr>
+        <w:rFonts w:ascii="Symbol" w:hAnsi="Symbol" w:hint="default"/>
+        <w:sz w:val="20"/>
+      </w:rPr>
+    </w:lvl>
+    <w:lvl w:ilvl="1">
+      <w:start w:val="1"/>
+      <w:numFmt w:val="bullet"/>
+      <w:lvlText w:val="o"/>
+      <w:lvlJc w:val="left"/>
+      <w:pPr>
+        <w:tabs>
+          <w:tab w:val="num" w:pos="1440"/>
+        </w:tabs>
+        <w:ind w:left="1440" w:hanging="360"/>
+      </w:pPr>
+      <w:rPr>
+        <w:rFonts w:ascii="Courier New" w:hAnsi="Courier New" w:hint="default"/>
+        <w:sz w:val="20"/>
+      </w:rPr>
+    </w:lvl>
+    <w:lvl w:ilvl="2" w:tentative="1">
+      <w:start w:val="1"/>
+      <w:numFmt w:val="bullet"/>
+      <w:lvlText w:val=""/>
+      <w:lvlJc w:val="left"/>
+      <w:pPr>
+        <w:tabs>
+          <w:tab w:val="num" w:pos="2160"/>
+        </w:tabs>
+        <w:ind w:left="2160" w:hanging="360"/>
+      </w:pPr>
+      <w:rPr>
+        <w:rFonts w:ascii="Wingdings" w:hAnsi="Wingdings" w:hint="default"/>
+        <w:sz w:val="20"/>
+      </w:rPr>
+    </w:lvl>
+    <w:lvl w:ilvl="3" w:tentative="1">
+      <w:start w:val="1"/>
+      <w:numFmt w:val="bullet"/>
+      <w:lvlText w:val=""/>
+      <w:lvlJc w:val="left"/>
+      <w:pPr>
+        <w:tabs>
+          <w:tab w:val="num" w:pos="2880"/>
+        </w:tabs>
+        <w:ind w:left="2880" w:hanging="360"/>
+      </w:pPr>
+      <w:rPr>
+        <w:rFonts w:ascii="Wingdings" w:hAnsi="Wingdings" w:hint="default"/>
+        <w:sz w:val="20"/>
+      </w:rPr>
+    </w:lvl>
+    <w:lvl w:ilvl="4" w:tentative="1">
+      <w:start w:val="1"/>
+      <w:numFmt w:val="bullet"/>
+      <w:lvlText w:val=""/>
+      <w:lvlJc w:val="left"/>
+      <w:pPr>
+        <w:tabs>
+          <w:tab w:val="num" w:pos="3600"/>
+        </w:tabs>
+        <w:ind w:left="3600" w:hanging="360"/>
+      </w:pPr>
+      <w:rPr>
+        <w:rFonts w:ascii="Wingdings" w:hAnsi="Wingdings" w:hint="default"/>
+        <w:sz w:val="20"/>
+      </w:rPr>
+    </w:lvl>
+    <w:lvl w:ilvl="5" w:tentative="1">
+      <w:start w:val="1"/>
+      <w:numFmt w:val="bullet"/>
+      <w:lvlText w:val=""/>
+      <w:lvlJc w:val="left"/>
+      <w:pPr>
+        <w:tabs>
+          <w:tab w:val="num" w:pos="4320"/>
+        </w:tabs>
+        <w:ind w:left="4320" w:hanging="360"/>
+      </w:pPr>
+      <w:rPr>
+        <w:rFonts w:ascii="Wingdings" w:hAnsi="Wingdings" w:hint="default"/>
+        <w:sz w:val="20"/>
+      </w:rPr>
+    </w:lvl>
+    <w:lvl w:ilvl="6" w:tentative="1">
+      <w:start w:val="1"/>
+      <w:numFmt w:val="bullet"/>
+      <w:lvlText w:val=""/>
+      <w:lvlJc w:val="left"/>
+      <w:pPr>
+        <w:tabs>
+          <w:tab w:val="num" w:pos="5040"/>
+        </w:tabs>
+        <w:ind w:left="5040" w:hanging="360"/>
+      </w:pPr>
+      <w:rPr>
+        <w:rFonts w:ascii="Wingdings" w:hAnsi="Wingdings" w:hint="default"/>
+        <w:sz w:val="20"/>
+      </w:rPr>
+    </w:lvl>
+    <w:lvl w:ilvl="7" w:tentative="1">
+      <w:start w:val="1"/>
+      <w:numFmt w:val="bullet"/>
+      <w:lvlText w:val=""/>
+      <w:lvlJc w:val="left"/>
+      <w:pPr>
+        <w:tabs>
+          <w:tab w:val="num" w:pos="5760"/>
+        </w:tabs>
+        <w:ind w:left="5760" w:hanging="360"/>
+      </w:pPr>
+      <w:rPr>
+        <w:rFonts w:ascii="Wingdings" w:hAnsi="Wingdings" w:hint="default"/>
+        <w:sz w:val="20"/>
+      </w:rPr>
+    </w:lvl>
+    <w:lvl w:ilvl="8" w:tentative="1">
+      <w:start w:val="1"/>
+      <w:numFmt w:val="bullet"/>
+      <w:lvlText w:val=""/>
+      <w:lvlJc w:val="left"/>
+      <w:pPr>
+        <w:tabs>
+          <w:tab w:val="num" w:pos="6480"/>
+        </w:tabs>
+        <w:ind w:left="6480" w:hanging="360"/>
+      </w:pPr>
+      <w:rPr>
+        <w:rFonts w:ascii="Wingdings" w:hAnsi="Wingdings" w:hint="default"/>
+        <w:sz w:val="20"/>
+      </w:rPr>
+    </w:lvl>
+  </w:abstractNum>
+  <w:abstractNum w:abstractNumId="14" w15:restartNumberingAfterBreak="0">
     <w:nsid w:val="238B3912"/>
     <w:multiLevelType w:val="multilevel"/>
     <w:tmpl w:val="4FBA0370"/>
@@ -11575,7 +12674,7 @@
       </w:rPr>
     </w:lvl>
   </w:abstractNum>
-  <w:abstractNum w:abstractNumId="12" w15:restartNumberingAfterBreak="0">
+  <w:abstractNum w:abstractNumId="15" w15:restartNumberingAfterBreak="0">
     <w:nsid w:val="2A0E2223"/>
     <w:multiLevelType w:val="multilevel"/>
     <w:tmpl w:val="BABC417C"/>
@@ -11724,7 +12823,7 @@
       </w:rPr>
     </w:lvl>
   </w:abstractNum>
-  <w:abstractNum w:abstractNumId="13" w15:restartNumberingAfterBreak="0">
+  <w:abstractNum w:abstractNumId="16" w15:restartNumberingAfterBreak="0">
     <w:nsid w:val="322B4C59"/>
     <w:multiLevelType w:val="multilevel"/>
     <w:tmpl w:val="5AFE44B4"/>
@@ -11873,7 +12972,7 @@
       </w:rPr>
     </w:lvl>
   </w:abstractNum>
-  <w:abstractNum w:abstractNumId="14" w15:restartNumberingAfterBreak="0">
+  <w:abstractNum w:abstractNumId="17" w15:restartNumberingAfterBreak="0">
     <w:nsid w:val="325D5FE1"/>
     <w:multiLevelType w:val="multilevel"/>
     <w:tmpl w:val="EA2AF38C"/>
@@ -12022,7 +13121,7 @@
       </w:rPr>
     </w:lvl>
   </w:abstractNum>
-  <w:abstractNum w:abstractNumId="15" w15:restartNumberingAfterBreak="0">
+  <w:abstractNum w:abstractNumId="18" w15:restartNumberingAfterBreak="0">
     <w:nsid w:val="35F94708"/>
     <w:multiLevelType w:val="multilevel"/>
     <w:tmpl w:val="7576CC62"/>
@@ -12171,7 +13270,7 @@
       </w:rPr>
     </w:lvl>
   </w:abstractNum>
-  <w:abstractNum w:abstractNumId="16" w15:restartNumberingAfterBreak="0">
+  <w:abstractNum w:abstractNumId="19" w15:restartNumberingAfterBreak="0">
     <w:nsid w:val="36911B21"/>
     <w:multiLevelType w:val="multilevel"/>
     <w:tmpl w:val="D7DEEE94"/>
@@ -12320,7 +13419,7 @@
       </w:rPr>
     </w:lvl>
   </w:abstractNum>
-  <w:abstractNum w:abstractNumId="17" w15:restartNumberingAfterBreak="0">
+  <w:abstractNum w:abstractNumId="20" w15:restartNumberingAfterBreak="0">
     <w:nsid w:val="38585826"/>
     <w:multiLevelType w:val="multilevel"/>
     <w:tmpl w:val="E79A940C"/>
@@ -12437,7 +13536,7 @@
       </w:pPr>
     </w:lvl>
   </w:abstractNum>
-  <w:abstractNum w:abstractNumId="18" w15:restartNumberingAfterBreak="0">
+  <w:abstractNum w:abstractNumId="21" w15:restartNumberingAfterBreak="0">
     <w:nsid w:val="38B06D14"/>
     <w:multiLevelType w:val="multilevel"/>
     <w:tmpl w:val="A9A822D6"/>
@@ -12586,7 +13685,7 @@
       </w:rPr>
     </w:lvl>
   </w:abstractNum>
-  <w:abstractNum w:abstractNumId="19" w15:restartNumberingAfterBreak="0">
+  <w:abstractNum w:abstractNumId="22" w15:restartNumberingAfterBreak="0">
     <w:nsid w:val="3C763D34"/>
     <w:multiLevelType w:val="multilevel"/>
     <w:tmpl w:val="606A47B8"/>
@@ -12735,7 +13834,7 @@
       </w:rPr>
     </w:lvl>
   </w:abstractNum>
-  <w:abstractNum w:abstractNumId="20" w15:restartNumberingAfterBreak="0">
+  <w:abstractNum w:abstractNumId="23" w15:restartNumberingAfterBreak="0">
     <w:nsid w:val="3E89528C"/>
     <w:multiLevelType w:val="multilevel"/>
     <w:tmpl w:val="0E5E767E"/>
@@ -12884,7 +13983,156 @@
       </w:rPr>
     </w:lvl>
   </w:abstractNum>
-  <w:abstractNum w:abstractNumId="21" w15:restartNumberingAfterBreak="0">
+  <w:abstractNum w:abstractNumId="24" w15:restartNumberingAfterBreak="0">
+    <w:nsid w:val="442E57A1"/>
+    <w:multiLevelType w:val="multilevel"/>
+    <w:tmpl w:val="E24C197C"/>
+    <w:lvl w:ilvl="0">
+      <w:start w:val="1"/>
+      <w:numFmt w:val="bullet"/>
+      <w:lvlText w:val=""/>
+      <w:lvlJc w:val="left"/>
+      <w:pPr>
+        <w:tabs>
+          <w:tab w:val="num" w:pos="720"/>
+        </w:tabs>
+        <w:ind w:left="720" w:hanging="360"/>
+      </w:pPr>
+      <w:rPr>
+        <w:rFonts w:ascii="Symbol" w:hAnsi="Symbol" w:hint="default"/>
+        <w:sz w:val="20"/>
+      </w:rPr>
+    </w:lvl>
+    <w:lvl w:ilvl="1" w:tentative="1">
+      <w:start w:val="1"/>
+      <w:numFmt w:val="bullet"/>
+      <w:lvlText w:val="o"/>
+      <w:lvlJc w:val="left"/>
+      <w:pPr>
+        <w:tabs>
+          <w:tab w:val="num" w:pos="1440"/>
+        </w:tabs>
+        <w:ind w:left="1440" w:hanging="360"/>
+      </w:pPr>
+      <w:rPr>
+        <w:rFonts w:ascii="Courier New" w:hAnsi="Courier New" w:hint="default"/>
+        <w:sz w:val="20"/>
+      </w:rPr>
+    </w:lvl>
+    <w:lvl w:ilvl="2" w:tentative="1">
+      <w:start w:val="1"/>
+      <w:numFmt w:val="bullet"/>
+      <w:lvlText w:val=""/>
+      <w:lvlJc w:val="left"/>
+      <w:pPr>
+        <w:tabs>
+          <w:tab w:val="num" w:pos="2160"/>
+        </w:tabs>
+        <w:ind w:left="2160" w:hanging="360"/>
+      </w:pPr>
+      <w:rPr>
+        <w:rFonts w:ascii="Wingdings" w:hAnsi="Wingdings" w:hint="default"/>
+        <w:sz w:val="20"/>
+      </w:rPr>
+    </w:lvl>
+    <w:lvl w:ilvl="3" w:tentative="1">
+      <w:start w:val="1"/>
+      <w:numFmt w:val="bullet"/>
+      <w:lvlText w:val=""/>
+      <w:lvlJc w:val="left"/>
+      <w:pPr>
+        <w:tabs>
+          <w:tab w:val="num" w:pos="2880"/>
+        </w:tabs>
+        <w:ind w:left="2880" w:hanging="360"/>
+      </w:pPr>
+      <w:rPr>
+        <w:rFonts w:ascii="Wingdings" w:hAnsi="Wingdings" w:hint="default"/>
+        <w:sz w:val="20"/>
+      </w:rPr>
+    </w:lvl>
+    <w:lvl w:ilvl="4" w:tentative="1">
+      <w:start w:val="1"/>
+      <w:numFmt w:val="bullet"/>
+      <w:lvlText w:val=""/>
+      <w:lvlJc w:val="left"/>
+      <w:pPr>
+        <w:tabs>
+          <w:tab w:val="num" w:pos="3600"/>
+        </w:tabs>
+        <w:ind w:left="3600" w:hanging="360"/>
+      </w:pPr>
+      <w:rPr>
+        <w:rFonts w:ascii="Wingdings" w:hAnsi="Wingdings" w:hint="default"/>
+        <w:sz w:val="20"/>
+      </w:rPr>
+    </w:lvl>
+    <w:lvl w:ilvl="5" w:tentative="1">
+      <w:start w:val="1"/>
+      <w:numFmt w:val="bullet"/>
+      <w:lvlText w:val=""/>
+      <w:lvlJc w:val="left"/>
+      <w:pPr>
+        <w:tabs>
+          <w:tab w:val="num" w:pos="4320"/>
+        </w:tabs>
+        <w:ind w:left="4320" w:hanging="360"/>
+      </w:pPr>
+      <w:rPr>
+        <w:rFonts w:ascii="Wingdings" w:hAnsi="Wingdings" w:hint="default"/>
+        <w:sz w:val="20"/>
+      </w:rPr>
+    </w:lvl>
+    <w:lvl w:ilvl="6" w:tentative="1">
+      <w:start w:val="1"/>
+      <w:numFmt w:val="bullet"/>
+      <w:lvlText w:val=""/>
+      <w:lvlJc w:val="left"/>
+      <w:pPr>
+        <w:tabs>
+          <w:tab w:val="num" w:pos="5040"/>
+        </w:tabs>
+        <w:ind w:left="5040" w:hanging="360"/>
+      </w:pPr>
+      <w:rPr>
+        <w:rFonts w:ascii="Wingdings" w:hAnsi="Wingdings" w:hint="default"/>
+        <w:sz w:val="20"/>
+      </w:rPr>
+    </w:lvl>
+    <w:lvl w:ilvl="7" w:tentative="1">
+      <w:start w:val="1"/>
+      <w:numFmt w:val="bullet"/>
+      <w:lvlText w:val=""/>
+      <w:lvlJc w:val="left"/>
+      <w:pPr>
+        <w:tabs>
+          <w:tab w:val="num" w:pos="5760"/>
+        </w:tabs>
+        <w:ind w:left="5760" w:hanging="360"/>
+      </w:pPr>
+      <w:rPr>
+        <w:rFonts w:ascii="Wingdings" w:hAnsi="Wingdings" w:hint="default"/>
+        <w:sz w:val="20"/>
+      </w:rPr>
+    </w:lvl>
+    <w:lvl w:ilvl="8" w:tentative="1">
+      <w:start w:val="1"/>
+      <w:numFmt w:val="bullet"/>
+      <w:lvlText w:val=""/>
+      <w:lvlJc w:val="left"/>
+      <w:pPr>
+        <w:tabs>
+          <w:tab w:val="num" w:pos="6480"/>
+        </w:tabs>
+        <w:ind w:left="6480" w:hanging="360"/>
+      </w:pPr>
+      <w:rPr>
+        <w:rFonts w:ascii="Wingdings" w:hAnsi="Wingdings" w:hint="default"/>
+        <w:sz w:val="20"/>
+      </w:rPr>
+    </w:lvl>
+  </w:abstractNum>
+  <w:abstractNum w:abstractNumId="25" w15:restartNumberingAfterBreak="0">
     <w:nsid w:val="477B76D3"/>
     <w:multiLevelType w:val="multilevel"/>
     <w:tmpl w:val="9140E5CC"/>
@@ -13033,7 +14281,7 @@
       </w:rPr>
     </w:lvl>
   </w:abstractNum>
-  <w:abstractNum w:abstractNumId="22" w15:restartNumberingAfterBreak="0">
+  <w:abstractNum w:abstractNumId="26" w15:restartNumberingAfterBreak="0">
     <w:nsid w:val="48E41B5C"/>
     <w:multiLevelType w:val="multilevel"/>
     <w:tmpl w:val="8B7EEF42"/>
@@ -13182,7 +14430,7 @@
       </w:rPr>
     </w:lvl>
   </w:abstractNum>
-  <w:abstractNum w:abstractNumId="23" w15:restartNumberingAfterBreak="0">
+  <w:abstractNum w:abstractNumId="27" w15:restartNumberingAfterBreak="0">
     <w:nsid w:val="4B066687"/>
     <w:multiLevelType w:val="multilevel"/>
     <w:tmpl w:val="25BC0B0C"/>
@@ -13331,7 +14579,7 @@
       </w:rPr>
     </w:lvl>
   </w:abstractNum>
-  <w:abstractNum w:abstractNumId="24" w15:restartNumberingAfterBreak="0">
+  <w:abstractNum w:abstractNumId="28" w15:restartNumberingAfterBreak="0">
     <w:nsid w:val="4C3564B4"/>
     <w:multiLevelType w:val="multilevel"/>
     <w:tmpl w:val="451EF882"/>
@@ -13480,7 +14728,7 @@
       </w:rPr>
     </w:lvl>
   </w:abstractNum>
-  <w:abstractNum w:abstractNumId="25" w15:restartNumberingAfterBreak="0">
+  <w:abstractNum w:abstractNumId="29" w15:restartNumberingAfterBreak="0">
     <w:nsid w:val="4D835BAB"/>
     <w:multiLevelType w:val="multilevel"/>
     <w:tmpl w:val="F6E2C52E"/>
@@ -13629,7 +14877,7 @@
       </w:rPr>
     </w:lvl>
   </w:abstractNum>
-  <w:abstractNum w:abstractNumId="26" w15:restartNumberingAfterBreak="0">
+  <w:abstractNum w:abstractNumId="30" w15:restartNumberingAfterBreak="0">
     <w:nsid w:val="53553397"/>
     <w:multiLevelType w:val="multilevel"/>
     <w:tmpl w:val="E7CADAC6"/>
@@ -13778,7 +15026,7 @@
       </w:rPr>
     </w:lvl>
   </w:abstractNum>
-  <w:abstractNum w:abstractNumId="27" w15:restartNumberingAfterBreak="0">
+  <w:abstractNum w:abstractNumId="31" w15:restartNumberingAfterBreak="0">
     <w:nsid w:val="53DD0F10"/>
     <w:multiLevelType w:val="multilevel"/>
     <w:tmpl w:val="FDDEBAB8"/>
@@ -13927,7 +15175,7 @@
       </w:rPr>
     </w:lvl>
   </w:abstractNum>
-  <w:abstractNum w:abstractNumId="28" w15:restartNumberingAfterBreak="0">
+  <w:abstractNum w:abstractNumId="32" w15:restartNumberingAfterBreak="0">
     <w:nsid w:val="5417337C"/>
     <w:multiLevelType w:val="multilevel"/>
     <w:tmpl w:val="D44E35D2"/>
@@ -14076,7 +15324,7 @@
       </w:rPr>
     </w:lvl>
   </w:abstractNum>
-  <w:abstractNum w:abstractNumId="29" w15:restartNumberingAfterBreak="0">
+  <w:abstractNum w:abstractNumId="33" w15:restartNumberingAfterBreak="0">
     <w:nsid w:val="58020B16"/>
     <w:multiLevelType w:val="multilevel"/>
     <w:tmpl w:val="F1027CEC"/>
@@ -14225,7 +15473,7 @@
       </w:rPr>
     </w:lvl>
   </w:abstractNum>
-  <w:abstractNum w:abstractNumId="30" w15:restartNumberingAfterBreak="0">
+  <w:abstractNum w:abstractNumId="34" w15:restartNumberingAfterBreak="0">
     <w:nsid w:val="5EE2447A"/>
     <w:multiLevelType w:val="multilevel"/>
     <w:tmpl w:val="92BE112E"/>
@@ -14374,7 +15622,156 @@
       </w:rPr>
     </w:lvl>
   </w:abstractNum>
-  <w:abstractNum w:abstractNumId="31" w15:restartNumberingAfterBreak="0">
+  <w:abstractNum w:abstractNumId="35" w15:restartNumberingAfterBreak="0">
+    <w:nsid w:val="5FDE0AFB"/>
+    <w:multiLevelType w:val="multilevel"/>
+    <w:tmpl w:val="F97CCDCE"/>
+    <w:lvl w:ilvl="0">
+      <w:start w:val="1"/>
+      <w:numFmt w:val="bullet"/>
+      <w:lvlText w:val=""/>
+      <w:lvlJc w:val="left"/>
+      <w:pPr>
+        <w:tabs>
+          <w:tab w:val="num" w:pos="720"/>
+        </w:tabs>
+        <w:ind w:left="720" w:hanging="360"/>
+      </w:pPr>
+      <w:rPr>
+        <w:rFonts w:ascii="Symbol" w:hAnsi="Symbol" w:hint="default"/>
+        <w:sz w:val="20"/>
+      </w:rPr>
+    </w:lvl>
+    <w:lvl w:ilvl="1" w:tentative="1">
+      <w:start w:val="1"/>
+      <w:numFmt w:val="bullet"/>
+      <w:lvlText w:val="o"/>
+      <w:lvlJc w:val="left"/>
+      <w:pPr>
+        <w:tabs>
+          <w:tab w:val="num" w:pos="1440"/>
+        </w:tabs>
+        <w:ind w:left="1440" w:hanging="360"/>
+      </w:pPr>
+      <w:rPr>
+        <w:rFonts w:ascii="Courier New" w:hAnsi="Courier New" w:hint="default"/>
+        <w:sz w:val="20"/>
+      </w:rPr>
+    </w:lvl>
+    <w:lvl w:ilvl="2" w:tentative="1">
+      <w:start w:val="1"/>
+      <w:numFmt w:val="bullet"/>
+      <w:lvlText w:val=""/>
+      <w:lvlJc w:val="left"/>
+      <w:pPr>
+        <w:tabs>
+          <w:tab w:val="num" w:pos="2160"/>
+        </w:tabs>
+        <w:ind w:left="2160" w:hanging="360"/>
+      </w:pPr>
+      <w:rPr>
+        <w:rFonts w:ascii="Wingdings" w:hAnsi="Wingdings" w:hint="default"/>
+        <w:sz w:val="20"/>
+      </w:rPr>
+    </w:lvl>
+    <w:lvl w:ilvl="3" w:tentative="1">
+      <w:start w:val="1"/>
+      <w:numFmt w:val="bullet"/>
+      <w:lvlText w:val=""/>
+      <w:lvlJc w:val="left"/>
+      <w:pPr>
+        <w:tabs>
+          <w:tab w:val="num" w:pos="2880"/>
+        </w:tabs>
+        <w:ind w:left="2880" w:hanging="360"/>
+      </w:pPr>
+      <w:rPr>
+        <w:rFonts w:ascii="Wingdings" w:hAnsi="Wingdings" w:hint="default"/>
+        <w:sz w:val="20"/>
+      </w:rPr>
+    </w:lvl>
+    <w:lvl w:ilvl="4" w:tentative="1">
+      <w:start w:val="1"/>
+      <w:numFmt w:val="bullet"/>
+      <w:lvlText w:val=""/>
+      <w:lvlJc w:val="left"/>
+      <w:pPr>
+        <w:tabs>
+          <w:tab w:val="num" w:pos="3600"/>
+        </w:tabs>
+        <w:ind w:left="3600" w:hanging="360"/>
+      </w:pPr>
+      <w:rPr>
+        <w:rFonts w:ascii="Wingdings" w:hAnsi="Wingdings" w:hint="default"/>
+        <w:sz w:val="20"/>
+      </w:rPr>
+    </w:lvl>
+    <w:lvl w:ilvl="5" w:tentative="1">
+      <w:start w:val="1"/>
+      <w:numFmt w:val="bullet"/>
+      <w:lvlText w:val=""/>
+      <w:lvlJc w:val="left"/>
+      <w:pPr>
+        <w:tabs>
+          <w:tab w:val="num" w:pos="4320"/>
+        </w:tabs>
+        <w:ind w:left="4320" w:hanging="360"/>
+      </w:pPr>
+      <w:rPr>
+        <w:rFonts w:ascii="Wingdings" w:hAnsi="Wingdings" w:hint="default"/>
+        <w:sz w:val="20"/>
+      </w:rPr>
+    </w:lvl>
+    <w:lvl w:ilvl="6" w:tentative="1">
+      <w:start w:val="1"/>
+      <w:numFmt w:val="bullet"/>
+      <w:lvlText w:val=""/>
+      <w:lvlJc w:val="left"/>
+      <w:pPr>
+        <w:tabs>
+          <w:tab w:val="num" w:pos="5040"/>
+        </w:tabs>
+        <w:ind w:left="5040" w:hanging="360"/>
+      </w:pPr>
+      <w:rPr>
+        <w:rFonts w:ascii="Wingdings" w:hAnsi="Wingdings" w:hint="default"/>
+        <w:sz w:val="20"/>
+      </w:rPr>
+    </w:lvl>
+    <w:lvl w:ilvl="7" w:tentative="1">
+      <w:start w:val="1"/>
+      <w:numFmt w:val="bullet"/>
+      <w:lvlText w:val=""/>
+      <w:lvlJc w:val="left"/>
+      <w:pPr>
+        <w:tabs>
+          <w:tab w:val="num" w:pos="5760"/>
+        </w:tabs>
+        <w:ind w:left="5760" w:hanging="360"/>
+      </w:pPr>
+      <w:rPr>
+        <w:rFonts w:ascii="Wingdings" w:hAnsi="Wingdings" w:hint="default"/>
+        <w:sz w:val="20"/>
+      </w:rPr>
+    </w:lvl>
+    <w:lvl w:ilvl="8" w:tentative="1">
+      <w:start w:val="1"/>
+      <w:numFmt w:val="bullet"/>
+      <w:lvlText w:val=""/>
+      <w:lvlJc w:val="left"/>
+      <w:pPr>
+        <w:tabs>
+          <w:tab w:val="num" w:pos="6480"/>
+        </w:tabs>
+        <w:ind w:left="6480" w:hanging="360"/>
+      </w:pPr>
+      <w:rPr>
+        <w:rFonts w:ascii="Wingdings" w:hAnsi="Wingdings" w:hint="default"/>
+        <w:sz w:val="20"/>
+      </w:rPr>
+    </w:lvl>
+  </w:abstractNum>
+  <w:abstractNum w:abstractNumId="36" w15:restartNumberingAfterBreak="0">
     <w:nsid w:val="60CF2B52"/>
     <w:multiLevelType w:val="multilevel"/>
     <w:tmpl w:val="6C16E6BA"/>
@@ -14523,7 +15920,7 @@
       </w:rPr>
     </w:lvl>
   </w:abstractNum>
-  <w:abstractNum w:abstractNumId="32" w15:restartNumberingAfterBreak="0">
+  <w:abstractNum w:abstractNumId="37" w15:restartNumberingAfterBreak="0">
     <w:nsid w:val="61AC5A5C"/>
     <w:multiLevelType w:val="multilevel"/>
     <w:tmpl w:val="A55C3FFC"/>
@@ -14672,7 +16069,7 @@
       </w:rPr>
     </w:lvl>
   </w:abstractNum>
-  <w:abstractNum w:abstractNumId="33" w15:restartNumberingAfterBreak="0">
+  <w:abstractNum w:abstractNumId="38" w15:restartNumberingAfterBreak="0">
     <w:nsid w:val="61E85DDC"/>
     <w:multiLevelType w:val="multilevel"/>
     <w:tmpl w:val="2974D29E"/>
@@ -14821,7 +16218,7 @@
       </w:rPr>
     </w:lvl>
   </w:abstractNum>
-  <w:abstractNum w:abstractNumId="34" w15:restartNumberingAfterBreak="0">
+  <w:abstractNum w:abstractNumId="39" w15:restartNumberingAfterBreak="0">
     <w:nsid w:val="65F52997"/>
     <w:multiLevelType w:val="multilevel"/>
     <w:tmpl w:val="65D037CE"/>
@@ -14970,7 +16367,7 @@
       </w:rPr>
     </w:lvl>
   </w:abstractNum>
-  <w:abstractNum w:abstractNumId="35" w15:restartNumberingAfterBreak="0">
+  <w:abstractNum w:abstractNumId="40" w15:restartNumberingAfterBreak="0">
     <w:nsid w:val="69AE17CE"/>
     <w:multiLevelType w:val="multilevel"/>
     <w:tmpl w:val="E2BE48F6"/>
@@ -15119,7 +16516,7 @@
       </w:rPr>
     </w:lvl>
   </w:abstractNum>
-  <w:abstractNum w:abstractNumId="36" w15:restartNumberingAfterBreak="0">
+  <w:abstractNum w:abstractNumId="41" w15:restartNumberingAfterBreak="0">
     <w:nsid w:val="6B3B7DB8"/>
     <w:multiLevelType w:val="multilevel"/>
     <w:tmpl w:val="AA040FF4"/>
@@ -15268,7 +16665,156 @@
       </w:rPr>
     </w:lvl>
   </w:abstractNum>
-  <w:abstractNum w:abstractNumId="37" w15:restartNumberingAfterBreak="0">
+  <w:abstractNum w:abstractNumId="42" w15:restartNumberingAfterBreak="0">
+    <w:nsid w:val="6B5310FE"/>
+    <w:multiLevelType w:val="multilevel"/>
+    <w:tmpl w:val="3DCAF18C"/>
+    <w:lvl w:ilvl="0">
+      <w:start w:val="1"/>
+      <w:numFmt w:val="bullet"/>
+      <w:lvlText w:val=""/>
+      <w:lvlJc w:val="left"/>
+      <w:pPr>
+        <w:tabs>
+          <w:tab w:val="num" w:pos="720"/>
+        </w:tabs>
+        <w:ind w:left="720" w:hanging="360"/>
+      </w:pPr>
+      <w:rPr>
+        <w:rFonts w:ascii="Symbol" w:hAnsi="Symbol" w:hint="default"/>
+        <w:sz w:val="20"/>
+      </w:rPr>
+    </w:lvl>
+    <w:lvl w:ilvl="1">
+      <w:start w:val="1"/>
+      <w:numFmt w:val="bullet"/>
+      <w:lvlText w:val="o"/>
+      <w:lvlJc w:val="left"/>
+      <w:pPr>
+        <w:tabs>
+          <w:tab w:val="num" w:pos="1440"/>
+        </w:tabs>
+        <w:ind w:left="1440" w:hanging="360"/>
+      </w:pPr>
+      <w:rPr>
+        <w:rFonts w:ascii="Courier New" w:hAnsi="Courier New" w:hint="default"/>
+        <w:sz w:val="20"/>
+      </w:rPr>
+    </w:lvl>
+    <w:lvl w:ilvl="2" w:tentative="1">
+      <w:start w:val="1"/>
+      <w:numFmt w:val="bullet"/>
+      <w:lvlText w:val=""/>
+      <w:lvlJc w:val="left"/>
+      <w:pPr>
+        <w:tabs>
+          <w:tab w:val="num" w:pos="2160"/>
+        </w:tabs>
+        <w:ind w:left="2160" w:hanging="360"/>
+      </w:pPr>
+      <w:rPr>
+        <w:rFonts w:ascii="Wingdings" w:hAnsi="Wingdings" w:hint="default"/>
+        <w:sz w:val="20"/>
+      </w:rPr>
+    </w:lvl>
+    <w:lvl w:ilvl="3" w:tentative="1">
+      <w:start w:val="1"/>
+      <w:numFmt w:val="bullet"/>
+      <w:lvlText w:val=""/>
+      <w:lvlJc w:val="left"/>
+      <w:pPr>
+        <w:tabs>
+          <w:tab w:val="num" w:pos="2880"/>
+        </w:tabs>
+        <w:ind w:left="2880" w:hanging="360"/>
+      </w:pPr>
+      <w:rPr>
+        <w:rFonts w:ascii="Wingdings" w:hAnsi="Wingdings" w:hint="default"/>
+        <w:sz w:val="20"/>
+      </w:rPr>
+    </w:lvl>
+    <w:lvl w:ilvl="4" w:tentative="1">
+      <w:start w:val="1"/>
+      <w:numFmt w:val="bullet"/>
+      <w:lvlText w:val=""/>
+      <w:lvlJc w:val="left"/>
+      <w:pPr>
+        <w:tabs>
+          <w:tab w:val="num" w:pos="3600"/>
+        </w:tabs>
+        <w:ind w:left="3600" w:hanging="360"/>
+      </w:pPr>
+      <w:rPr>
+        <w:rFonts w:ascii="Wingdings" w:hAnsi="Wingdings" w:hint="default"/>
+        <w:sz w:val="20"/>
+      </w:rPr>
+    </w:lvl>
+    <w:lvl w:ilvl="5" w:tentative="1">
+      <w:start w:val="1"/>
+      <w:numFmt w:val="bullet"/>
+      <w:lvlText w:val=""/>
+      <w:lvlJc w:val="left"/>
+      <w:pPr>
+        <w:tabs>
+          <w:tab w:val="num" w:pos="4320"/>
+        </w:tabs>
+        <w:ind w:left="4320" w:hanging="360"/>
+      </w:pPr>
+      <w:rPr>
+        <w:rFonts w:ascii="Wingdings" w:hAnsi="Wingdings" w:hint="default"/>
+        <w:sz w:val="20"/>
+      </w:rPr>
+    </w:lvl>
+    <w:lvl w:ilvl="6" w:tentative="1">
+      <w:start w:val="1"/>
+      <w:numFmt w:val="bullet"/>
+      <w:lvlText w:val=""/>
+      <w:lvlJc w:val="left"/>
+      <w:pPr>
+        <w:tabs>
+          <w:tab w:val="num" w:pos="5040"/>
+        </w:tabs>
+        <w:ind w:left="5040" w:hanging="360"/>
+      </w:pPr>
+      <w:rPr>
+        <w:rFonts w:ascii="Wingdings" w:hAnsi="Wingdings" w:hint="default"/>
+        <w:sz w:val="20"/>
+      </w:rPr>
+    </w:lvl>
+    <w:lvl w:ilvl="7" w:tentative="1">
+      <w:start w:val="1"/>
+      <w:numFmt w:val="bullet"/>
+      <w:lvlText w:val=""/>
+      <w:lvlJc w:val="left"/>
+      <w:pPr>
+        <w:tabs>
+          <w:tab w:val="num" w:pos="5760"/>
+        </w:tabs>
+        <w:ind w:left="5760" w:hanging="360"/>
+      </w:pPr>
+      <w:rPr>
+        <w:rFonts w:ascii="Wingdings" w:hAnsi="Wingdings" w:hint="default"/>
+        <w:sz w:val="20"/>
+      </w:rPr>
+    </w:lvl>
+    <w:lvl w:ilvl="8" w:tentative="1">
+      <w:start w:val="1"/>
+      <w:numFmt w:val="bullet"/>
+      <w:lvlText w:val=""/>
+      <w:lvlJc w:val="left"/>
+      <w:pPr>
+        <w:tabs>
+          <w:tab w:val="num" w:pos="6480"/>
+        </w:tabs>
+        <w:ind w:left="6480" w:hanging="360"/>
+      </w:pPr>
+      <w:rPr>
+        <w:rFonts w:ascii="Wingdings" w:hAnsi="Wingdings" w:hint="default"/>
+        <w:sz w:val="20"/>
+      </w:rPr>
+    </w:lvl>
+  </w:abstractNum>
+  <w:abstractNum w:abstractNumId="43" w15:restartNumberingAfterBreak="0">
     <w:nsid w:val="77752113"/>
     <w:multiLevelType w:val="multilevel"/>
     <w:tmpl w:val="20E0BBA2"/>
@@ -15381,7 +16927,7 @@
       </w:pPr>
     </w:lvl>
   </w:abstractNum>
-  <w:abstractNum w:abstractNumId="38" w15:restartNumberingAfterBreak="0">
+  <w:abstractNum w:abstractNumId="44" w15:restartNumberingAfterBreak="0">
     <w:nsid w:val="7D9E7BAB"/>
     <w:multiLevelType w:val="multilevel"/>
     <w:tmpl w:val="333E4654"/>
@@ -15530,7 +17076,7 @@
       </w:rPr>
     </w:lvl>
   </w:abstractNum>
-  <w:abstractNum w:abstractNumId="39" w15:restartNumberingAfterBreak="0">
+  <w:abstractNum w:abstractNumId="45" w15:restartNumberingAfterBreak="0">
     <w:nsid w:val="7E5671D4"/>
     <w:multiLevelType w:val="multilevel"/>
     <w:tmpl w:val="690E984A"/>
@@ -15683,121 +17229,139 @@
     <w:abstractNumId w:val="0"/>
   </w:num>
   <w:num w:numId="2" w16cid:durableId="1847667532">
+    <w:abstractNumId w:val="31"/>
+  </w:num>
+  <w:num w:numId="3" w16cid:durableId="914978668">
+    <w:abstractNumId w:val="26"/>
+  </w:num>
+  <w:num w:numId="4" w16cid:durableId="2142527154">
+    <w:abstractNumId w:val="17"/>
+  </w:num>
+  <w:num w:numId="5" w16cid:durableId="867909741">
+    <w:abstractNumId w:val="39"/>
+  </w:num>
+  <w:num w:numId="6" w16cid:durableId="200899695">
     <w:abstractNumId w:val="27"/>
   </w:num>
-  <w:num w:numId="3" w16cid:durableId="914978668">
+  <w:num w:numId="7" w16cid:durableId="525602675">
+    <w:abstractNumId w:val="32"/>
+  </w:num>
+  <w:num w:numId="8" w16cid:durableId="404449882">
+    <w:abstractNumId w:val="36"/>
+  </w:num>
+  <w:num w:numId="9" w16cid:durableId="218171652">
+    <w:abstractNumId w:val="20"/>
+  </w:num>
+  <w:num w:numId="10" w16cid:durableId="1782646830">
+    <w:abstractNumId w:val="4"/>
+  </w:num>
+  <w:num w:numId="11" w16cid:durableId="1676112663">
+    <w:abstractNumId w:val="43"/>
+  </w:num>
+  <w:num w:numId="12" w16cid:durableId="350649421">
+    <w:abstractNumId w:val="29"/>
+  </w:num>
+  <w:num w:numId="13" w16cid:durableId="145634161">
+    <w:abstractNumId w:val="33"/>
+  </w:num>
+  <w:num w:numId="14" w16cid:durableId="396830030">
+    <w:abstractNumId w:val="16"/>
+  </w:num>
+  <w:num w:numId="15" w16cid:durableId="1318875219">
+    <w:abstractNumId w:val="38"/>
+  </w:num>
+  <w:num w:numId="16" w16cid:durableId="2130541432">
+    <w:abstractNumId w:val="37"/>
+  </w:num>
+  <w:num w:numId="17" w16cid:durableId="676731534">
+    <w:abstractNumId w:val="44"/>
+  </w:num>
+  <w:num w:numId="18" w16cid:durableId="1535577605">
+    <w:abstractNumId w:val="15"/>
+  </w:num>
+  <w:num w:numId="19" w16cid:durableId="208691953">
+    <w:abstractNumId w:val="6"/>
+  </w:num>
+  <w:num w:numId="20" w16cid:durableId="1111165675">
+    <w:abstractNumId w:val="9"/>
+  </w:num>
+  <w:num w:numId="21" w16cid:durableId="1722168810">
+    <w:abstractNumId w:val="45"/>
+  </w:num>
+  <w:num w:numId="22" w16cid:durableId="806052140">
+    <w:abstractNumId w:val="14"/>
+  </w:num>
+  <w:num w:numId="23" w16cid:durableId="123741037">
+    <w:abstractNumId w:val="11"/>
+  </w:num>
+  <w:num w:numId="24" w16cid:durableId="1969581554">
     <w:abstractNumId w:val="22"/>
   </w:num>
-  <w:num w:numId="4" w16cid:durableId="2142527154">
-    <w:abstractNumId w:val="14"/>
-  </w:num>
-  <w:num w:numId="5" w16cid:durableId="867909741">
-    <w:abstractNumId w:val="34"/>
-  </w:num>
-  <w:num w:numId="6" w16cid:durableId="200899695">
-    <w:abstractNumId w:val="23"/>
-  </w:num>
-  <w:num w:numId="7" w16cid:durableId="525602675">
-    <w:abstractNumId w:val="28"/>
-  </w:num>
-  <w:num w:numId="8" w16cid:durableId="404449882">
-    <w:abstractNumId w:val="31"/>
-  </w:num>
-  <w:num w:numId="9" w16cid:durableId="218171652">
-    <w:abstractNumId w:val="17"/>
-  </w:num>
-  <w:num w:numId="10" w16cid:durableId="1782646830">
-    <w:abstractNumId w:val="3"/>
-  </w:num>
-  <w:num w:numId="11" w16cid:durableId="1676112663">
-    <w:abstractNumId w:val="37"/>
-  </w:num>
-  <w:num w:numId="12" w16cid:durableId="350649421">
-    <w:abstractNumId w:val="25"/>
-  </w:num>
-  <w:num w:numId="13" w16cid:durableId="145634161">
-    <w:abstractNumId w:val="29"/>
-  </w:num>
-  <w:num w:numId="14" w16cid:durableId="396830030">
-    <w:abstractNumId w:val="13"/>
-  </w:num>
-  <w:num w:numId="15" w16cid:durableId="1318875219">
-    <w:abstractNumId w:val="33"/>
-  </w:num>
-  <w:num w:numId="16" w16cid:durableId="2130541432">
-    <w:abstractNumId w:val="32"/>
-  </w:num>
-  <w:num w:numId="17" w16cid:durableId="676731534">
-    <w:abstractNumId w:val="38"/>
-  </w:num>
-  <w:num w:numId="18" w16cid:durableId="1535577605">
+  <w:num w:numId="25" w16cid:durableId="1402211511">
     <w:abstractNumId w:val="12"/>
-  </w:num>
-  <w:num w:numId="19" w16cid:durableId="208691953">
-    <w:abstractNumId w:val="5"/>
-  </w:num>
-  <w:num w:numId="20" w16cid:durableId="1111165675">
-    <w:abstractNumId w:val="8"/>
-  </w:num>
-  <w:num w:numId="21" w16cid:durableId="1722168810">
-    <w:abstractNumId w:val="39"/>
-  </w:num>
-  <w:num w:numId="22" w16cid:durableId="806052140">
-    <w:abstractNumId w:val="11"/>
-  </w:num>
-  <w:num w:numId="23" w16cid:durableId="123741037">
-    <w:abstractNumId w:val="9"/>
-  </w:num>
-  <w:num w:numId="24" w16cid:durableId="1969581554">
-    <w:abstractNumId w:val="19"/>
-  </w:num>
-  <w:num w:numId="25" w16cid:durableId="1402211511">
-    <w:abstractNumId w:val="10"/>
   </w:num>
   <w:num w:numId="26" w16cid:durableId="1081948959">
     <w:abstractNumId w:val="1"/>
   </w:num>
   <w:num w:numId="27" w16cid:durableId="1926575299">
+    <w:abstractNumId w:val="21"/>
+  </w:num>
+  <w:num w:numId="28" w16cid:durableId="1322078859">
+    <w:abstractNumId w:val="40"/>
+  </w:num>
+  <w:num w:numId="29" w16cid:durableId="349182232">
+    <w:abstractNumId w:val="19"/>
+  </w:num>
+  <w:num w:numId="30" w16cid:durableId="917446462">
+    <w:abstractNumId w:val="30"/>
+  </w:num>
+  <w:num w:numId="31" w16cid:durableId="1126583402">
     <w:abstractNumId w:val="18"/>
   </w:num>
-  <w:num w:numId="28" w16cid:durableId="1322078859">
+  <w:num w:numId="32" w16cid:durableId="663242224">
+    <w:abstractNumId w:val="28"/>
+  </w:num>
+  <w:num w:numId="33" w16cid:durableId="935092267">
+    <w:abstractNumId w:val="34"/>
+  </w:num>
+  <w:num w:numId="34" w16cid:durableId="2012560674">
+    <w:abstractNumId w:val="8"/>
+  </w:num>
+  <w:num w:numId="35" w16cid:durableId="1048336329">
+    <w:abstractNumId w:val="3"/>
+  </w:num>
+  <w:num w:numId="36" w16cid:durableId="1314409939">
+    <w:abstractNumId w:val="7"/>
+  </w:num>
+  <w:num w:numId="37" w16cid:durableId="624845902">
+    <w:abstractNumId w:val="41"/>
+  </w:num>
+  <w:num w:numId="38" w16cid:durableId="639384694">
+    <w:abstractNumId w:val="23"/>
+  </w:num>
+  <w:num w:numId="39" w16cid:durableId="718818198">
+    <w:abstractNumId w:val="25"/>
+  </w:num>
+  <w:num w:numId="40" w16cid:durableId="15278389">
+    <w:abstractNumId w:val="5"/>
+  </w:num>
+  <w:num w:numId="41" w16cid:durableId="34166071">
+    <w:abstractNumId w:val="24"/>
+  </w:num>
+  <w:num w:numId="42" w16cid:durableId="1743139510">
     <w:abstractNumId w:val="35"/>
   </w:num>
-  <w:num w:numId="29" w16cid:durableId="349182232">
-    <w:abstractNumId w:val="16"/>
+  <w:num w:numId="43" w16cid:durableId="1888838204">
+    <w:abstractNumId w:val="13"/>
   </w:num>
-  <w:num w:numId="30" w16cid:durableId="917446462">
-    <w:abstractNumId w:val="26"/>
+  <w:num w:numId="44" w16cid:durableId="67653504">
+    <w:abstractNumId w:val="42"/>
   </w:num>
-  <w:num w:numId="31" w16cid:durableId="1126583402">
-    <w:abstractNumId w:val="15"/>
+  <w:num w:numId="45" w16cid:durableId="1491213733">
+    <w:abstractNumId w:val="10"/>
   </w:num>
-  <w:num w:numId="32" w16cid:durableId="663242224">
-    <w:abstractNumId w:val="24"/>
-  </w:num>
-  <w:num w:numId="33" w16cid:durableId="935092267">
-    <w:abstractNumId w:val="30"/>
-  </w:num>
-  <w:num w:numId="34" w16cid:durableId="2012560674">
-    <w:abstractNumId w:val="7"/>
-  </w:num>
-  <w:num w:numId="35" w16cid:durableId="1048336329">
+  <w:num w:numId="46" w16cid:durableId="54623542">
     <w:abstractNumId w:val="2"/>
-  </w:num>
-  <w:num w:numId="36" w16cid:durableId="1314409939">
-    <w:abstractNumId w:val="6"/>
-  </w:num>
-  <w:num w:numId="37" w16cid:durableId="624845902">
-    <w:abstractNumId w:val="36"/>
-  </w:num>
-  <w:num w:numId="38" w16cid:durableId="639384694">
-    <w:abstractNumId w:val="20"/>
-  </w:num>
-  <w:num w:numId="39" w16cid:durableId="718818198">
-    <w:abstractNumId w:val="21"/>
-  </w:num>
-  <w:num w:numId="40" w16cid:durableId="15278389">
-    <w:abstractNumId w:val="4"/>
   </w:num>
 </w:numbering>
 </file>

</xml_diff>

<commit_message>
add model employees & shift work
</commit_message>
<xml_diff>
--- a/Document.docx
+++ b/Document.docx
@@ -219,7 +219,108 @@
         <w:t>);</w:t>
       </w:r>
     </w:p>
+    <w:p>
+      <w:r>
+        <w:t>-- 1. Bảng nhân viên (Liên kết tài khoản User với Rạp)</w:t>
+      </w:r>
+    </w:p>
+    <w:p>
+      <w:r>
+        <w:t>CREATE TABLE employees (</w:t>
+      </w:r>
+    </w:p>
+    <w:p>
+      <w:r>
+        <w:t xml:space="preserve">    id BIGINT AUTO_INCREMENT PRIMARY KEY,</w:t>
+      </w:r>
+    </w:p>
+    <w:p>
+      <w:r>
+        <w:t xml:space="preserve">    user_id UUID NOT NULL,               -- ID của user bên User Service (để biết là ai)</w:t>
+      </w:r>
+    </w:p>
+    <w:p>
+      <w:r>
+        <w:t xml:space="preserve">    cinema_id BIGINT NOT NULL,           -- ID của rạp (FK tới bảng cinemas)</w:t>
+      </w:r>
+    </w:p>
+    <w:p>
+      <w:r>
+        <w:t xml:space="preserve">    position VARCHAR(50),                -- Vị trí: MANAGER, STAFF, TICKET_SELLER</w:t>
+      </w:r>
+    </w:p>
+    <w:p>
+      <w:r>
+        <w:lastRenderedPageBreak/>
+        <w:t xml:space="preserve">    status VARCHAR(20) DEFAULT 'ACTIVE', -- ACTIVE, RESIGNED (đã nghỉ)</w:t>
+      </w:r>
+    </w:p>
+    <w:p>
+      <w:r>
+        <w:t xml:space="preserve">    joined_at TIMESTAMP DEFAULT CURRENT_TIMESTAMP,</w:t>
+      </w:r>
+    </w:p>
+    <w:p>
+      <w:r>
+        <w:t xml:space="preserve">    CONSTRAINT fk_employee_cinema FOREIGN KEY (cinema_id) REFERENCES cinemas(id)</w:t>
+      </w:r>
+    </w:p>
+    <w:p>
+      <w:r>
+        <w:t>);</w:t>
+      </w:r>
+    </w:p>
     <w:p/>
+    <w:p>
+      <w:r>
+        <w:t>-- 2. Bảng ca làm việc</w:t>
+      </w:r>
+    </w:p>
+    <w:p>
+      <w:r>
+        <w:t>CREATE TABLE work_shifts (</w:t>
+      </w:r>
+    </w:p>
+    <w:p>
+      <w:r>
+        <w:t xml:space="preserve">    id BIGINT AUTO_INCREMENT PRIMARY KEY,</w:t>
+      </w:r>
+    </w:p>
+    <w:p>
+      <w:r>
+        <w:t xml:space="preserve">    employee_id BIGINT NOT NULL,         -- Nhân viên nào</w:t>
+      </w:r>
+    </w:p>
+    <w:p>
+      <w:r>
+        <w:t xml:space="preserve">    shift_name VARCHAR(50),              -- Tên ca: Sáng, Chiều, Tối</w:t>
+      </w:r>
+    </w:p>
+    <w:p>
+      <w:r>
+        <w:t xml:space="preserve">    start_time TIMESTAMP NOT NULL,       -- Thời gian bắt đầu (vd: 2024-02-20 08:00:00)</w:t>
+      </w:r>
+    </w:p>
+    <w:p>
+      <w:r>
+        <w:t xml:space="preserve">    end_time TIMESTAMP NOT NULL,         -- Thời gian kết thúc</w:t>
+      </w:r>
+    </w:p>
+    <w:p>
+      <w:r>
+        <w:t xml:space="preserve">    is_attended BOOLEAN DEFAULT FALSE,   -- Điểm danh: True/False</w:t>
+      </w:r>
+    </w:p>
+    <w:p>
+      <w:r>
+        <w:t xml:space="preserve">    CONSTRAINT fk_shift_employee FOREIGN KEY (employee_id) REFERENCES employees(id)</w:t>
+      </w:r>
+    </w:p>
+    <w:p>
+      <w:r>
+        <w:t>);</w:t>
+      </w:r>
+    </w:p>
     <w:p/>
     <w:p>
       <w:pPr>
@@ -251,37 +352,37 @@
     </w:p>
     <w:p>
       <w:r>
+        <w:t xml:space="preserve">    show_time_id BIGINT NOT NULL,</w:t>
+      </w:r>
+    </w:p>
+    <w:p>
+      <w:r>
+        <w:t xml:space="preserve">    status VARCHAR(20),                -- PENDING, PAID, CANCELLED</w:t>
+      </w:r>
+    </w:p>
+    <w:p>
+      <w:r>
+        <w:t xml:space="preserve">    total_amount DECIMAL(10,2),</w:t>
+      </w:r>
+    </w:p>
+    <w:p>
+      <w:r>
+        <w:t xml:space="preserve">    created_at TIMESTAMP DEFAULT CURRENT_TIMESTAMP</w:t>
+      </w:r>
+    </w:p>
+    <w:p>
+      <w:r>
+        <w:t>);</w:t>
+      </w:r>
+    </w:p>
+    <w:p>
+      <w:r>
+        <w:t>CREATE TABLE booking_seats (</w:t>
+      </w:r>
+    </w:p>
+    <w:p>
+      <w:r>
         <w:lastRenderedPageBreak/>
-        <w:t xml:space="preserve">    show_time_id BIGINT NOT NULL,</w:t>
-      </w:r>
-    </w:p>
-    <w:p>
-      <w:r>
-        <w:t xml:space="preserve">    status VARCHAR(20),                -- PENDING, PAID, CANCELLED</w:t>
-      </w:r>
-    </w:p>
-    <w:p>
-      <w:r>
-        <w:t xml:space="preserve">    total_amount DECIMAL(10,2),</w:t>
-      </w:r>
-    </w:p>
-    <w:p>
-      <w:r>
-        <w:t xml:space="preserve">    created_at TIMESTAMP DEFAULT CURRENT_TIMESTAMP</w:t>
-      </w:r>
-    </w:p>
-    <w:p>
-      <w:r>
-        <w:t>);</w:t>
-      </w:r>
-    </w:p>
-    <w:p>
-      <w:r>
-        <w:t>CREATE TABLE booking_seats (</w:t>
-      </w:r>
-    </w:p>
-    <w:p>
-      <w:r>
         <w:t xml:space="preserve">    id BIGINT AUTO_INCREMENT PRIMARY KEY,</w:t>
       </w:r>
     </w:p>
@@ -486,7 +587,6 @@
           </w:tcPr>
           <w:p>
             <w:r>
-              <w:lastRenderedPageBreak/>
               <w:t>Booking → ShowTime</w:t>
             </w:r>
           </w:p>
@@ -554,6 +654,7 @@
           <w:b/>
           <w:bCs/>
         </w:rPr>
+        <w:lastRenderedPageBreak/>
         <w:t>1️</w:t>
       </w:r>
       <w:r>
@@ -779,7 +880,6 @@
     </w:p>
     <w:p>
       <w:r>
-        <w:lastRenderedPageBreak/>
         <w:t xml:space="preserve"> → Keycloak tạo user</w:t>
       </w:r>
     </w:p>
@@ -848,6 +948,7 @@
     </w:p>
     <w:p>
       <w:r>
+        <w:lastRenderedPageBreak/>
         <w:t>Frontend redirect:</w:t>
       </w:r>
     </w:p>
@@ -1030,7 +1131,6 @@
         </w:numPr>
       </w:pPr>
       <w:r>
-        <w:lastRenderedPageBreak/>
         <w:t>validate</w:t>
       </w:r>
     </w:p>
@@ -1111,6 +1211,7 @@
           <w:b/>
           <w:bCs/>
         </w:rPr>
+        <w:lastRenderedPageBreak/>
         <w:t>🔹</w:t>
       </w:r>
       <w:r>
@@ -1239,7 +1340,6 @@
     </w:p>
     <w:p>
       <w:r>
-        <w:lastRenderedPageBreak/>
         <w:t xml:space="preserve">  provider,</w:t>
       </w:r>
     </w:p>
@@ -1308,6 +1408,7 @@
     </w:p>
     <w:p>
       <w:r>
+        <w:lastRenderedPageBreak/>
         <w:t>SESSION_ID → user_id</w:t>
       </w:r>
     </w:p>
@@ -1502,7 +1603,6 @@
     </w:p>
     <w:p>
       <w:r>
-        <w:lastRenderedPageBreak/>
         <w:t xml:space="preserve"> → User registration = ON</w:t>
       </w:r>
     </w:p>
@@ -1558,6 +1658,7 @@
     </w:p>
     <w:p>
       <w:r>
+        <w:lastRenderedPageBreak/>
         <w:pict w14:anchorId="18C46399">
           <v:rect id="_x0000_i1035" style="width:0;height:1.5pt" o:hralign="center" o:hrstd="t" o:hr="t" fillcolor="#a0a0a0" stroked="f"/>
         </w:pict>
@@ -1731,7 +1832,6 @@
     </w:p>
     <w:p>
       <w:r>
-        <w:lastRenderedPageBreak/>
         <w:t xml:space="preserve">  ↓</w:t>
       </w:r>
     </w:p>
@@ -1812,6 +1912,7 @@
     </w:p>
     <w:p>
       <w:r>
+        <w:lastRenderedPageBreak/>
         <w:t>User</w:t>
       </w:r>
     </w:p>
@@ -1948,91 +2049,91 @@
     </w:p>
     <w:p>
       <w:r>
+        <w:t>Frontend</w:t>
+      </w:r>
+    </w:p>
+    <w:p>
+      <w:r>
+        <w:t xml:space="preserve"> → gửi request + SESSION_ID</w:t>
+      </w:r>
+    </w:p>
+    <w:p>
+      <w:r>
+        <w:t xml:space="preserve"> → Backend lấy SESSION_ID</w:t>
+      </w:r>
+    </w:p>
+    <w:p>
+      <w:r>
+        <w:t xml:space="preserve"> → Check Redis</w:t>
+      </w:r>
+    </w:p>
+    <w:p>
+      <w:r>
+        <w:t xml:space="preserve">    </w:t>
+      </w:r>
+      <w:r>
+        <w:rPr>
+          <w:rFonts w:ascii="Segoe UI Symbol" w:hAnsi="Segoe UI Symbol" w:cs="Segoe UI Symbol"/>
+        </w:rPr>
+        <w:t>✔</w:t>
+      </w:r>
+      <w:r>
+        <w:t xml:space="preserve"> c</w:t>
+      </w:r>
+      <w:r>
+        <w:rPr>
+          <w:rFonts w:ascii="Calibri" w:hAnsi="Calibri" w:cs="Calibri"/>
+        </w:rPr>
+        <w:t>ò</w:t>
+      </w:r>
+      <w:r>
+        <w:t xml:space="preserve">n </w:t>
+      </w:r>
+      <w:r>
+        <w:rPr>
+          <w:rFonts w:ascii="Calibri" w:hAnsi="Calibri" w:cs="Calibri"/>
+        </w:rPr>
+        <w:t>→</w:t>
+      </w:r>
+      <w:r>
+        <w:t xml:space="preserve"> cho qua</w:t>
+      </w:r>
+    </w:p>
+    <w:p>
+      <w:r>
+        <w:t xml:space="preserve">    </w:t>
+      </w:r>
+      <w:r>
+        <w:rPr>
+          <w:rFonts w:ascii="Segoe UI Emoji" w:hAnsi="Segoe UI Emoji" w:cs="Segoe UI Emoji"/>
+        </w:rPr>
+        <w:t>❌</w:t>
+      </w:r>
+      <w:r>
+        <w:t xml:space="preserve"> mất → 401 → login lại</w:t>
+      </w:r>
+    </w:p>
+    <w:p>
+      <w:r>
+        <w:rPr>
+          <w:rFonts w:ascii="Segoe UI Emoji" w:hAnsi="Segoe UI Emoji" w:cs="Segoe UI Emoji"/>
+        </w:rPr>
+        <w:t>📌</w:t>
+      </w:r>
+      <w:r>
+        <w:t xml:space="preserve"> </w:t>
+      </w:r>
+      <w:r>
+        <w:rPr>
+          <w:b/>
+          <w:bCs/>
+        </w:rPr>
+        <w:t>KHÔNG gọi Keycloak mỗi request</w:t>
+      </w:r>
+    </w:p>
+    <w:p>
+      <w:r>
         <w:lastRenderedPageBreak/>
-        <w:t>Frontend</w:t>
-      </w:r>
-    </w:p>
-    <w:p>
-      <w:r>
-        <w:t xml:space="preserve"> → gửi request + SESSION_ID</w:t>
-      </w:r>
-    </w:p>
-    <w:p>
-      <w:r>
-        <w:t xml:space="preserve"> → Backend lấy SESSION_ID</w:t>
-      </w:r>
-    </w:p>
-    <w:p>
-      <w:r>
-        <w:t xml:space="preserve"> → Check Redis</w:t>
-      </w:r>
-    </w:p>
-    <w:p>
-      <w:r>
-        <w:t xml:space="preserve">    </w:t>
-      </w:r>
-      <w:r>
-        <w:rPr>
-          <w:rFonts w:ascii="Segoe UI Symbol" w:hAnsi="Segoe UI Symbol" w:cs="Segoe UI Symbol"/>
-        </w:rPr>
-        <w:t>✔</w:t>
-      </w:r>
-      <w:r>
-        <w:t xml:space="preserve"> c</w:t>
-      </w:r>
-      <w:r>
-        <w:rPr>
-          <w:rFonts w:ascii="Calibri" w:hAnsi="Calibri" w:cs="Calibri"/>
-        </w:rPr>
-        <w:t>ò</w:t>
-      </w:r>
-      <w:r>
-        <w:t xml:space="preserve">n </w:t>
-      </w:r>
-      <w:r>
-        <w:rPr>
-          <w:rFonts w:ascii="Calibri" w:hAnsi="Calibri" w:cs="Calibri"/>
-        </w:rPr>
-        <w:t>→</w:t>
-      </w:r>
-      <w:r>
-        <w:t xml:space="preserve"> cho qua</w:t>
-      </w:r>
-    </w:p>
-    <w:p>
-      <w:r>
-        <w:t xml:space="preserve">    </w:t>
-      </w:r>
-      <w:r>
-        <w:rPr>
-          <w:rFonts w:ascii="Segoe UI Emoji" w:hAnsi="Segoe UI Emoji" w:cs="Segoe UI Emoji"/>
-        </w:rPr>
-        <w:t>❌</w:t>
-      </w:r>
-      <w:r>
-        <w:t xml:space="preserve"> mất → 401 → login lại</w:t>
-      </w:r>
-    </w:p>
-    <w:p>
-      <w:r>
-        <w:rPr>
-          <w:rFonts w:ascii="Segoe UI Emoji" w:hAnsi="Segoe UI Emoji" w:cs="Segoe UI Emoji"/>
-        </w:rPr>
-        <w:t>📌</w:t>
-      </w:r>
-      <w:r>
-        <w:t xml:space="preserve"> </w:t>
-      </w:r>
-      <w:r>
-        <w:rPr>
-          <w:b/>
-          <w:bCs/>
-        </w:rPr>
-        <w:t>KHÔNG gọi Keycloak mỗi request</w:t>
-      </w:r>
-    </w:p>
-    <w:p>
-      <w:r>
         <w:pict w14:anchorId="2B480902">
           <v:rect id="_x0000_i1039" style="width:0;height:1.5pt" o:hralign="center" o:hrstd="t" o:hr="t" fillcolor="#a0a0a0" stroked="f"/>
         </w:pict>
@@ -2280,7 +2381,6 @@
     </w:p>
     <w:p>
       <w:r>
-        <w:lastRenderedPageBreak/>
         <w:t xml:space="preserve">    - hoặc bị xoá nếu có sync logout</w:t>
       </w:r>
     </w:p>
@@ -2378,6 +2478,7 @@
         <w:rPr>
           <w:rFonts w:ascii="Segoe UI Symbol" w:hAnsi="Segoe UI Symbol" w:cs="Segoe UI Symbol"/>
         </w:rPr>
+        <w:lastRenderedPageBreak/>
         <w:t>➡</w:t>
       </w:r>
       <w:r>
@@ -2907,7 +3008,6 @@
     </w:p>
     <w:p>
       <w:r>
-        <w:lastRenderedPageBreak/>
         <w:t xml:space="preserve">Ví dụ </w:t>
       </w:r>
     </w:p>
@@ -3009,6 +3109,7 @@
     </w:p>
     <w:p>
       <w:r>
+        <w:lastRenderedPageBreak/>
         <w:t>Frontend (Web)</w:t>
       </w:r>
     </w:p>
@@ -3142,7 +3243,6 @@
     </w:p>
     <w:p>
       <w:r>
-        <w:lastRenderedPageBreak/>
         <w:t xml:space="preserve"> → Trả cookie SESSION_ID</w:t>
       </w:r>
     </w:p>
@@ -3197,6 +3297,7 @@
           <w:b/>
           <w:bCs/>
         </w:rPr>
+        <w:lastRenderedPageBreak/>
         <w:t>🎟️</w:t>
       </w:r>
       <w:r>
@@ -3350,52 +3451,52 @@
     </w:p>
     <w:p>
       <w:r>
+        <w:t>Body: movieId, showtimeId, seats</w:t>
+      </w:r>
+    </w:p>
+    <w:p>
+      <w:r>
+        <w:rPr>
+          <w:b/>
+          <w:bCs/>
+        </w:rPr>
+        <w:t>Booking Service làm gì?</w:t>
+      </w:r>
+    </w:p>
+    <w:p>
+      <w:r>
+        <w:t>1. Check Redis session</w:t>
+      </w:r>
+    </w:p>
+    <w:p>
+      <w:r>
+        <w:t>2. Check ROLE_USER</w:t>
+      </w:r>
+    </w:p>
+    <w:p>
+      <w:r>
+        <w:t>3. Validate ghế</w:t>
+      </w:r>
+    </w:p>
+    <w:p>
+      <w:r>
+        <w:t>4. Tạo booking = PENDING</w:t>
+      </w:r>
+    </w:p>
+    <w:p>
+      <w:r>
+        <w:rPr>
+          <w:rFonts w:ascii="Segoe UI Emoji" w:hAnsi="Segoe UI Emoji" w:cs="Segoe UI Emoji"/>
+        </w:rPr>
+        <w:t>📌</w:t>
+      </w:r>
+      <w:r>
+        <w:t xml:space="preserve"> DB:</w:t>
+      </w:r>
+    </w:p>
+    <w:p>
+      <w:r>
         <w:lastRenderedPageBreak/>
-        <w:t>Body: movieId, showtimeId, seats</w:t>
-      </w:r>
-    </w:p>
-    <w:p>
-      <w:r>
-        <w:rPr>
-          <w:b/>
-          <w:bCs/>
-        </w:rPr>
-        <w:t>Booking Service làm gì?</w:t>
-      </w:r>
-    </w:p>
-    <w:p>
-      <w:r>
-        <w:t>1. Check Redis session</w:t>
-      </w:r>
-    </w:p>
-    <w:p>
-      <w:r>
-        <w:t>2. Check ROLE_USER</w:t>
-      </w:r>
-    </w:p>
-    <w:p>
-      <w:r>
-        <w:t>3. Validate ghế</w:t>
-      </w:r>
-    </w:p>
-    <w:p>
-      <w:r>
-        <w:t>4. Tạo booking = PENDING</w:t>
-      </w:r>
-    </w:p>
-    <w:p>
-      <w:r>
-        <w:rPr>
-          <w:rFonts w:ascii="Segoe UI Emoji" w:hAnsi="Segoe UI Emoji" w:cs="Segoe UI Emoji"/>
-        </w:rPr>
-        <w:t>📌</w:t>
-      </w:r>
-      <w:r>
-        <w:t xml:space="preserve"> DB:</w:t>
-      </w:r>
-    </w:p>
-    <w:p>
-      <w:r>
         <w:t>booking(id, user_id, status=PENDING)</w:t>
       </w:r>
     </w:p>
@@ -3561,49 +3662,49 @@
     </w:p>
     <w:p>
       <w:r>
+        <w:t>Body: title, duration, description</w:t>
+      </w:r>
+    </w:p>
+    <w:p>
+      <w:r>
+        <w:rPr>
+          <w:b/>
+          <w:bCs/>
+        </w:rPr>
+        <w:t>Movie Service</w:t>
+      </w:r>
+    </w:p>
+    <w:p>
+      <w:r>
+        <w:t>1. Check Redis</w:t>
+      </w:r>
+    </w:p>
+    <w:p>
+      <w:r>
+        <w:t>2. Check role:</w:t>
+      </w:r>
+    </w:p>
+    <w:p>
+      <w:r>
+        <w:t xml:space="preserve">   - ROLE_ADMIN → OK</w:t>
+      </w:r>
+    </w:p>
+    <w:p>
+      <w:r>
+        <w:t xml:space="preserve">   - ROLE_USER → 403</w:t>
+      </w:r>
+    </w:p>
+    <w:p>
+      <w:r>
+        <w:t>3. Lưu phim</w:t>
+      </w:r>
+    </w:p>
+    <w:p>
+      <w:r>
+        <w:rPr>
+          <w:rFonts w:ascii="Segoe UI Emoji" w:hAnsi="Segoe UI Emoji" w:cs="Segoe UI Emoji"/>
+        </w:rPr>
         <w:lastRenderedPageBreak/>
-        <w:t>Body: title, duration, description</w:t>
-      </w:r>
-    </w:p>
-    <w:p>
-      <w:r>
-        <w:rPr>
-          <w:b/>
-          <w:bCs/>
-        </w:rPr>
-        <w:t>Movie Service</w:t>
-      </w:r>
-    </w:p>
-    <w:p>
-      <w:r>
-        <w:t>1. Check Redis</w:t>
-      </w:r>
-    </w:p>
-    <w:p>
-      <w:r>
-        <w:t>2. Check role:</w:t>
-      </w:r>
-    </w:p>
-    <w:p>
-      <w:r>
-        <w:t xml:space="preserve">   - ROLE_ADMIN → OK</w:t>
-      </w:r>
-    </w:p>
-    <w:p>
-      <w:r>
-        <w:t xml:space="preserve">   - ROLE_USER → 403</w:t>
-      </w:r>
-    </w:p>
-    <w:p>
-      <w:r>
-        <w:t>3. Lưu phim</w:t>
-      </w:r>
-    </w:p>
-    <w:p>
-      <w:r>
-        <w:rPr>
-          <w:rFonts w:ascii="Segoe UI Emoji" w:hAnsi="Segoe UI Emoji" w:cs="Segoe UI Emoji"/>
-        </w:rPr>
         <w:t>📌</w:t>
       </w:r>
       <w:r>
@@ -3913,7 +4014,6 @@
         <w:rPr>
           <w:rFonts w:ascii="Segoe UI Emoji" w:hAnsi="Segoe UI Emoji" w:cs="Segoe UI Emoji"/>
         </w:rPr>
-        <w:lastRenderedPageBreak/>
         <w:t>📌</w:t>
       </w:r>
       <w:r>
@@ -3993,6 +4093,7 @@
     </w:p>
     <w:p>
       <w:r>
+        <w:lastRenderedPageBreak/>
         <w:t xml:space="preserve"> → (optional) gọi Keycloak logout</w:t>
       </w:r>
     </w:p>
@@ -4084,7 +4185,6 @@
     <w:p/>
     <w:p>
       <w:r>
-        <w:lastRenderedPageBreak/>
         <w:t xml:space="preserve">Lộ trình xây dụng </w:t>
       </w:r>
     </w:p>
@@ -4153,6 +4253,7 @@
           <w:b/>
           <w:bCs/>
         </w:rPr>
+        <w:lastRenderedPageBreak/>
         <w:t>Trạng thái:</w:t>
       </w:r>
       <w:r>
@@ -4386,7 +4487,6 @@
         </w:numPr>
       </w:pPr>
       <w:r>
-        <w:lastRenderedPageBreak/>
         <w:t xml:space="preserve">Viết </w:t>
       </w:r>
       <w:r>
@@ -4459,6 +4559,7 @@
           <w:b/>
           <w:bCs/>
         </w:rPr>
+        <w:lastRenderedPageBreak/>
         <w:t>Tại sao:</w:t>
       </w:r>
       <w:r>
@@ -4645,15 +4746,15 @@
     <w:p/>
     <w:p>
       <w:r>
+        <w:t xml:space="preserve">Config </w:t>
+      </w:r>
+    </w:p>
+    <w:p>
+      <w:r>
+        <w:rPr>
+          <w:noProof/>
+        </w:rPr>
         <w:lastRenderedPageBreak/>
-        <w:t xml:space="preserve">Config </w:t>
-      </w:r>
-    </w:p>
-    <w:p>
-      <w:r>
-        <w:rPr>
-          <w:noProof/>
-        </w:rPr>
         <w:drawing>
           <wp:inline distT="0" distB="0" distL="0" distR="0" wp14:anchorId="623A7EFC" wp14:editId="4D6C59DA">
             <wp:extent cx="5943600" cy="3106420"/>
@@ -4826,7 +4927,6 @@
           <w:b/>
           <w:bCs/>
         </w:rPr>
-        <w:lastRenderedPageBreak/>
         <w:t>Lúc khởi động:</w:t>
       </w:r>
       <w:r>
@@ -4855,6 +4955,7 @@
           <w:b/>
           <w:bCs/>
         </w:rPr>
+        <w:lastRenderedPageBreak/>
         <w:t>Khi nhận Request:</w:t>
       </w:r>
     </w:p>
@@ -5610,7 +5711,6 @@
         </w:numPr>
       </w:pPr>
       <w:r>
-        <w:lastRenderedPageBreak/>
         <w:t>Order Service</w:t>
       </w:r>
     </w:p>
@@ -5633,6 +5733,7 @@
         </w:numPr>
       </w:pPr>
       <w:r>
+        <w:lastRenderedPageBreak/>
         <w:t>User Service</w:t>
       </w:r>
     </w:p>
@@ -5932,7 +6033,6 @@
         </w:numPr>
       </w:pPr>
       <w:r>
-        <w:lastRenderedPageBreak/>
         <w:t>Cache user</w:t>
       </w:r>
     </w:p>
@@ -5955,6 +6055,7 @@
         </w:numPr>
       </w:pPr>
       <w:r>
+        <w:lastRenderedPageBreak/>
         <w:t>Giảm load DB</w:t>
       </w:r>
     </w:p>
@@ -6256,7 +6357,6 @@
                 <w:b/>
                 <w:bCs/>
               </w:rPr>
-              <w:lastRenderedPageBreak/>
               <w:t>Command</w:t>
             </w:r>
           </w:p>
@@ -6325,6 +6425,7 @@
           </w:tcPr>
           <w:p>
             <w:r>
+              <w:lastRenderedPageBreak/>
               <w:t>UpdateOrder</w:t>
             </w:r>
           </w:p>
@@ -6702,22 +6803,22 @@
           <w:b/>
           <w:bCs/>
         </w:rPr>
+        <w:t>🔟</w:t>
+      </w:r>
+      <w:r>
+        <w:rPr>
+          <w:b/>
+          <w:bCs/>
+        </w:rPr>
+        <w:t xml:space="preserve"> Event-Driven có phải lập trình hướng sự kiện không?</w:t>
+      </w:r>
+    </w:p>
+    <w:p>
+      <w:r>
+        <w:rPr>
+          <w:rFonts w:ascii="Segoe UI Emoji" w:hAnsi="Segoe UI Emoji" w:cs="Segoe UI Emoji"/>
+        </w:rPr>
         <w:lastRenderedPageBreak/>
-        <w:t>🔟</w:t>
-      </w:r>
-      <w:r>
-        <w:rPr>
-          <w:b/>
-          <w:bCs/>
-        </w:rPr>
-        <w:t xml:space="preserve"> Event-Driven có phải lập trình hướng sự kiện không?</w:t>
-      </w:r>
-    </w:p>
-    <w:p>
-      <w:r>
-        <w:rPr>
-          <w:rFonts w:ascii="Segoe UI Emoji" w:hAnsi="Segoe UI Emoji" w:cs="Segoe UI Emoji"/>
-        </w:rPr>
         <w:t>✅</w:t>
       </w:r>
       <w:r>
@@ -7209,7 +7310,6 @@
         </w:numPr>
       </w:pPr>
       <w:r>
-        <w:lastRenderedPageBreak/>
         <w:t>Loose coupling</w:t>
       </w:r>
     </w:p>
@@ -7221,6 +7321,7 @@
         </w:numPr>
       </w:pPr>
       <w:r>
+        <w:lastRenderedPageBreak/>
         <w:t>Dễ mở rộng</w:t>
       </w:r>
     </w:p>
@@ -7687,7 +7788,6 @@
         </w:numPr>
       </w:pPr>
       <w:r>
-        <w:lastRenderedPageBreak/>
         <w:t xml:space="preserve">Tạo </w:t>
       </w:r>
       <w:r>
@@ -7706,6 +7806,7 @@
         </w:numPr>
       </w:pPr>
       <w:r>
+        <w:lastRenderedPageBreak/>
         <w:t xml:space="preserve">Cho </w:t>
       </w:r>
       <w:r>
@@ -7798,7 +7899,6 @@
         <w:rPr>
           <w:noProof/>
         </w:rPr>
-        <w:lastRenderedPageBreak/>
         <w:drawing>
           <wp:inline distT="0" distB="0" distL="0" distR="0" wp14:anchorId="5942C588" wp14:editId="71A0C7E6">
             <wp:extent cx="3620005" cy="4744112"/>
@@ -7998,7 +8098,6 @@
     </w:p>
     <w:p>
       <w:r>
-        <w:lastRenderedPageBreak/>
         <w:t>│</w:t>
       </w:r>
     </w:p>
@@ -8217,6 +8316,7 @@
     </w:p>
     <w:p>
       <w:r>
+        <w:lastRenderedPageBreak/>
         <w:t>Ví dụ:</w:t>
       </w:r>
     </w:p>
@@ -8328,7 +8428,6 @@
         <w:rPr>
           <w:rFonts w:ascii="Segoe UI Emoji" w:hAnsi="Segoe UI Emoji" w:cs="Segoe UI Emoji"/>
         </w:rPr>
-        <w:lastRenderedPageBreak/>
         <w:t>👉</w:t>
       </w:r>
       <w:r>
@@ -8500,6 +8599,7 @@
         <w:rPr>
           <w:rFonts w:ascii="Segoe UI Emoji" w:hAnsi="Segoe UI Emoji" w:cs="Segoe UI Emoji"/>
         </w:rPr>
+        <w:lastRenderedPageBreak/>
         <w:t>📌</w:t>
       </w:r>
       <w:r>
@@ -8626,7 +8726,6 @@
     </w:p>
     <w:p>
       <w:r>
-        <w:lastRenderedPageBreak/>
         <w:t>MovieCreatedEvent</w:t>
       </w:r>
     </w:p>
@@ -8806,6 +8905,7 @@
           <w:b/>
           <w:bCs/>
         </w:rPr>
+        <w:lastRenderedPageBreak/>
         <w:t>🔵</w:t>
       </w:r>
       <w:r>
@@ -8933,7 +9033,6 @@
     </w:p>
     <w:p>
       <w:r>
-        <w:lastRenderedPageBreak/>
         <w:t>Ví dụ:</w:t>
       </w:r>
     </w:p>
@@ -9087,6 +9186,7 @@
     </w:p>
     <w:p>
       <w:r>
+        <w:lastRenderedPageBreak/>
         <w:pict w14:anchorId="0751A6D0">
           <v:rect id="_x0000_i1085" style="width:0;height:1.5pt" o:hralign="center" o:hrstd="t" o:hr="t" fillcolor="#a0a0a0" stroked="f"/>
         </w:pict>
@@ -9230,90 +9330,90 @@
     </w:p>
     <w:p>
       <w:r>
+        <w:t xml:space="preserve"> ↓</w:t>
+      </w:r>
+    </w:p>
+    <w:p>
+      <w:r>
+        <w:t>command/controller</w:t>
+      </w:r>
+    </w:p>
+    <w:p>
+      <w:r>
+        <w:t xml:space="preserve"> ↓</w:t>
+      </w:r>
+    </w:p>
+    <w:p>
+      <w:r>
+        <w:t>CreateMovieCommand</w:t>
+      </w:r>
+    </w:p>
+    <w:p>
+      <w:r>
+        <w:t xml:space="preserve"> ↓</w:t>
+      </w:r>
+    </w:p>
+    <w:p>
+      <w:r>
+        <w:t>MovieAggregate (@CommandHandler)</w:t>
+      </w:r>
+    </w:p>
+    <w:p>
+      <w:r>
+        <w:t xml:space="preserve"> ↓</w:t>
+      </w:r>
+    </w:p>
+    <w:p>
+      <w:r>
+        <w:t>MovieCreatedEvent</w:t>
+      </w:r>
+    </w:p>
+    <w:p>
+      <w:r>
+        <w:t xml:space="preserve"> ↓</w:t>
+      </w:r>
+    </w:p>
+    <w:p>
+      <w:r>
+        <w:t>Event Store</w:t>
+      </w:r>
+    </w:p>
+    <w:p>
+      <w:r>
+        <w:t xml:space="preserve"> ↓</w:t>
+      </w:r>
+    </w:p>
+    <w:p>
+      <w:r>
+        <w:t>Event Bus</w:t>
+      </w:r>
+    </w:p>
+    <w:p>
+      <w:r>
+        <w:t xml:space="preserve"> ↓</w:t>
+      </w:r>
+    </w:p>
+    <w:p>
+      <w:r>
+        <w:t>query/projection</w:t>
+      </w:r>
+    </w:p>
+    <w:p>
+      <w:r>
+        <w:t xml:space="preserve"> ↓</w:t>
+      </w:r>
+    </w:p>
+    <w:p>
+      <w:r>
+        <w:t>Read Database</w:t>
+      </w:r>
+    </w:p>
+    <w:p>
+      <w:r>
+        <w:rPr>
+          <w:rFonts w:ascii="Segoe UI Emoji" w:hAnsi="Segoe UI Emoji" w:cs="Segoe UI Emoji"/>
+        </w:rPr>
         <w:lastRenderedPageBreak/>
-        <w:t xml:space="preserve"> ↓</w:t>
-      </w:r>
-    </w:p>
-    <w:p>
-      <w:r>
-        <w:t>command/controller</w:t>
-      </w:r>
-    </w:p>
-    <w:p>
-      <w:r>
-        <w:t xml:space="preserve"> ↓</w:t>
-      </w:r>
-    </w:p>
-    <w:p>
-      <w:r>
-        <w:t>CreateMovieCommand</w:t>
-      </w:r>
-    </w:p>
-    <w:p>
-      <w:r>
-        <w:t xml:space="preserve"> ↓</w:t>
-      </w:r>
-    </w:p>
-    <w:p>
-      <w:r>
-        <w:t>MovieAggregate (@CommandHandler)</w:t>
-      </w:r>
-    </w:p>
-    <w:p>
-      <w:r>
-        <w:t xml:space="preserve"> ↓</w:t>
-      </w:r>
-    </w:p>
-    <w:p>
-      <w:r>
-        <w:t>MovieCreatedEvent</w:t>
-      </w:r>
-    </w:p>
-    <w:p>
-      <w:r>
-        <w:t xml:space="preserve"> ↓</w:t>
-      </w:r>
-    </w:p>
-    <w:p>
-      <w:r>
-        <w:t>Event Store</w:t>
-      </w:r>
-    </w:p>
-    <w:p>
-      <w:r>
-        <w:t xml:space="preserve"> ↓</w:t>
-      </w:r>
-    </w:p>
-    <w:p>
-      <w:r>
-        <w:t>Event Bus</w:t>
-      </w:r>
-    </w:p>
-    <w:p>
-      <w:r>
-        <w:t xml:space="preserve"> ↓</w:t>
-      </w:r>
-    </w:p>
-    <w:p>
-      <w:r>
-        <w:t>query/projection</w:t>
-      </w:r>
-    </w:p>
-    <w:p>
-      <w:r>
-        <w:t xml:space="preserve"> ↓</w:t>
-      </w:r>
-    </w:p>
-    <w:p>
-      <w:r>
-        <w:t>Read Database</w:t>
-      </w:r>
-    </w:p>
-    <w:p>
-      <w:r>
-        <w:rPr>
-          <w:rFonts w:ascii="Segoe UI Emoji" w:hAnsi="Segoe UI Emoji" w:cs="Segoe UI Emoji"/>
-        </w:rPr>
         <w:t>📌</w:t>
       </w:r>
       <w:r>
@@ -9397,7 +9497,6 @@
     </w:p>
     <w:p>
       <w:r>
-        <w:lastRenderedPageBreak/>
         <w:t xml:space="preserve"> ↓</w:t>
       </w:r>
     </w:p>
@@ -9704,6 +9803,7 @@
         <w:rPr>
           <w:rFonts w:ascii="Segoe UI Symbol" w:hAnsi="Segoe UI Symbol" w:cs="Segoe UI Symbol"/>
         </w:rPr>
+        <w:lastRenderedPageBreak/>
         <w:t>✔</w:t>
       </w:r>
       <w:r>
@@ -9850,7 +9950,6 @@
     <w:p/>
     <w:p>
       <w:r>
-        <w:lastRenderedPageBreak/>
         <w:t>Tạo common services</w:t>
       </w:r>
     </w:p>
@@ -10022,6 +10121,7 @@
         </w:numPr>
       </w:pPr>
       <w:r>
+        <w:lastRenderedPageBreak/>
         <w:t>Spring đọc các annotation trong </w:t>
       </w:r>
       <w:hyperlink r:id="rId10" w:history="1">
@@ -10227,7 +10327,6 @@
         </w:numPr>
       </w:pPr>
       <w:r>
-        <w:lastRenderedPageBreak/>
         <w:t>Danh sách field bị lỗi (ví dụ: "title")</w:t>
       </w:r>
     </w:p>
@@ -10423,6 +10522,7 @@
         <w:ind w:left="720"/>
       </w:pPr>
       <w:r>
+        <w:lastRenderedPageBreak/>
         <w:t>5. Trả về ResponseEntity với:</w:t>
       </w:r>
     </w:p>
@@ -10485,7 +10585,6 @@
     </w:p>
     <w:p>
       <w:r>
-        <w:lastRenderedPageBreak/>
         <w:t>}</w:t>
       </w:r>
     </w:p>
@@ -17969,6 +18068,7 @@
   <w:style w:type="character" w:default="1" w:styleId="DefaultParagraphFont">
     <w:name w:val="Default Paragraph Font"/>
     <w:uiPriority w:val="1"/>
+    <w:semiHidden/>
     <w:unhideWhenUsed/>
   </w:style>
   <w:style w:type="table" w:default="1" w:styleId="TableNormal">

</xml_diff>

<commit_message>
update kakfa & test kafka
</commit_message>
<xml_diff>
--- a/Document.docx
+++ b/Document.docx
@@ -10586,6 +10586,386 @@
     <w:p>
       <w:r>
         <w:t>}</w:t>
+      </w:r>
+    </w:p>
+    <w:p/>
+    <w:p/>
+    <w:p>
+      <w:r>
+        <w:t xml:space="preserve">Kafka </w:t>
+      </w:r>
+    </w:p>
+    <w:p>
+      <w:pPr>
+        <w:rPr>
+          <w:b/>
+          <w:bCs/>
+        </w:rPr>
+      </w:pPr>
+      <w:r>
+        <w:rPr>
+          <w:b/>
+          <w:bCs/>
+        </w:rPr>
+        <w:t>0️</w:t>
+      </w:r>
+      <w:r>
+        <w:rPr>
+          <w:rFonts w:ascii="Segoe UI Symbol" w:hAnsi="Segoe UI Symbol" w:cs="Segoe UI Symbol"/>
+          <w:b/>
+          <w:bCs/>
+        </w:rPr>
+        <w:t>⃣</w:t>
+      </w:r>
+      <w:r>
+        <w:rPr>
+          <w:b/>
+          <w:bCs/>
+        </w:rPr>
+        <w:t xml:space="preserve"> Khởi động Kafka</w:t>
+      </w:r>
+    </w:p>
+    <w:p>
+      <w:r>
+        <w:t>docker compose up -d</w:t>
+      </w:r>
+    </w:p>
+    <w:p>
+      <w:r>
+        <w:pict w14:anchorId="48CD9F79">
+          <v:rect id="_x0000_i1091" style="width:0;height:1.5pt" o:hralign="center" o:hrstd="t" o:hr="t" fillcolor="#a0a0a0" stroked="f"/>
+        </w:pict>
+      </w:r>
+    </w:p>
+    <w:p>
+      <w:pPr>
+        <w:rPr>
+          <w:b/>
+          <w:bCs/>
+        </w:rPr>
+      </w:pPr>
+      <w:r>
+        <w:rPr>
+          <w:b/>
+          <w:bCs/>
+        </w:rPr>
+        <w:t>1️</w:t>
+      </w:r>
+      <w:r>
+        <w:rPr>
+          <w:rFonts w:ascii="Segoe UI Symbol" w:hAnsi="Segoe UI Symbol" w:cs="Segoe UI Symbol"/>
+          <w:b/>
+          <w:bCs/>
+        </w:rPr>
+        <w:t>⃣</w:t>
+      </w:r>
+      <w:r>
+        <w:rPr>
+          <w:b/>
+          <w:bCs/>
+        </w:rPr>
+        <w:t xml:space="preserve"> Vào terminal Kafka container</w:t>
+      </w:r>
+    </w:p>
+    <w:p>
+      <w:r>
+        <w:t>docker exec -it kafka bash</w:t>
+      </w:r>
+    </w:p>
+    <w:p>
+      <w:r>
+        <w:t>cd /opt/kafka/bin</w:t>
+      </w:r>
+    </w:p>
+    <w:p>
+      <w:r>
+        <w:pict w14:anchorId="136BCC70">
+          <v:rect id="_x0000_i1092" style="width:0;height:1.5pt" o:hralign="center" o:hrstd="t" o:hr="t" fillcolor="#a0a0a0" stroked="f"/>
+        </w:pict>
+      </w:r>
+    </w:p>
+    <w:p>
+      <w:pPr>
+        <w:rPr>
+          <w:b/>
+          <w:bCs/>
+        </w:rPr>
+      </w:pPr>
+      <w:r>
+        <w:rPr>
+          <w:b/>
+          <w:bCs/>
+        </w:rPr>
+        <w:t>2️</w:t>
+      </w:r>
+      <w:r>
+        <w:rPr>
+          <w:rFonts w:ascii="Segoe UI Symbol" w:hAnsi="Segoe UI Symbol" w:cs="Segoe UI Symbol"/>
+          <w:b/>
+          <w:bCs/>
+        </w:rPr>
+        <w:t>⃣</w:t>
+      </w:r>
+      <w:r>
+        <w:rPr>
+          <w:b/>
+          <w:bCs/>
+        </w:rPr>
+        <w:t xml:space="preserve"> Tạo topic (3 partitions)</w:t>
+      </w:r>
+    </w:p>
+    <w:p>
+      <w:r>
+        <w:t>./kafka-topics.sh --bootstrap-server kafka:9092 \</w:t>
+      </w:r>
+    </w:p>
+    <w:p>
+      <w:r>
+        <w:t xml:space="preserve">  --create \</w:t>
+      </w:r>
+    </w:p>
+    <w:p>
+      <w:r>
+        <w:t xml:space="preserve">  --topic movie-created \</w:t>
+      </w:r>
+    </w:p>
+    <w:p>
+      <w:r>
+        <w:t xml:space="preserve">  --partitions 3 \</w:t>
+      </w:r>
+    </w:p>
+    <w:p>
+      <w:r>
+        <w:lastRenderedPageBreak/>
+        <w:t xml:space="preserve">  --replication-factor 1</w:t>
+      </w:r>
+    </w:p>
+    <w:p>
+      <w:r>
+        <w:t>Kiểm tra:</w:t>
+      </w:r>
+    </w:p>
+    <w:p>
+      <w:r>
+        <w:t>./kafka-topics.sh --bootstrap-server kafka:9092 \</w:t>
+      </w:r>
+    </w:p>
+    <w:p>
+      <w:r>
+        <w:t xml:space="preserve">  --describe \</w:t>
+      </w:r>
+    </w:p>
+    <w:p>
+      <w:r>
+        <w:t xml:space="preserve">  --topic movie-created</w:t>
+      </w:r>
+    </w:p>
+    <w:p>
+      <w:r>
+        <w:pict w14:anchorId="298E923F">
+          <v:rect id="_x0000_i1093" style="width:0;height:1.5pt" o:hralign="center" o:hrstd="t" o:hr="t" fillcolor="#a0a0a0" stroked="f"/>
+        </w:pict>
+      </w:r>
+    </w:p>
+    <w:p>
+      <w:pPr>
+        <w:rPr>
+          <w:b/>
+          <w:bCs/>
+        </w:rPr>
+      </w:pPr>
+      <w:r>
+        <w:rPr>
+          <w:b/>
+          <w:bCs/>
+        </w:rPr>
+        <w:t>3️</w:t>
+      </w:r>
+      <w:r>
+        <w:rPr>
+          <w:rFonts w:ascii="Segoe UI Symbol" w:hAnsi="Segoe UI Symbol" w:cs="Segoe UI Symbol"/>
+          <w:b/>
+          <w:bCs/>
+        </w:rPr>
+        <w:t>⃣</w:t>
+      </w:r>
+      <w:r>
+        <w:rPr>
+          <w:b/>
+          <w:bCs/>
+        </w:rPr>
+        <w:t xml:space="preserve"> MỞ CONSUMER (Terminal A)</w:t>
+      </w:r>
+    </w:p>
+    <w:p>
+      <w:pPr>
+        <w:rPr>
+          <w:b/>
+          <w:bCs/>
+        </w:rPr>
+      </w:pPr>
+      <w:r>
+        <w:rPr>
+          <w:b/>
+          <w:bCs/>
+        </w:rPr>
+        <w:t>Consumer theo group</w:t>
+      </w:r>
+    </w:p>
+    <w:p>
+      <w:r>
+        <w:t>./kafka-console-consumer.sh \</w:t>
+      </w:r>
+    </w:p>
+    <w:p>
+      <w:r>
+        <w:t xml:space="preserve">  --bootstrap-server kafka:9092 \</w:t>
+      </w:r>
+    </w:p>
+    <w:p>
+      <w:r>
+        <w:t xml:space="preserve">  --topic movie-created \</w:t>
+      </w:r>
+    </w:p>
+    <w:p>
+      <w:r>
+        <w:t xml:space="preserve">  --group movie-service-group</w:t>
+      </w:r>
+    </w:p>
+    <w:p>
+      <w:r>
+        <w:rPr>
+          <w:rFonts w:ascii="Segoe UI Emoji" w:hAnsi="Segoe UI Emoji" w:cs="Segoe UI Emoji"/>
+        </w:rPr>
+        <w:t>👉</w:t>
+      </w:r>
+      <w:r>
+        <w:t xml:space="preserve"> </w:t>
+      </w:r>
+      <w:r>
+        <w:rPr>
+          <w:b/>
+          <w:bCs/>
+        </w:rPr>
+        <w:t>Giữ terminal này mở</w:t>
+      </w:r>
+    </w:p>
+    <w:p>
+      <w:r>
+        <w:pict w14:anchorId="5D8D3F25">
+          <v:rect id="_x0000_i1094" style="width:0;height:1.5pt" o:hralign="center" o:hrstd="t" o:hr="t" fillcolor="#a0a0a0" stroked="f"/>
+        </w:pict>
+      </w:r>
+    </w:p>
+    <w:p>
+      <w:pPr>
+        <w:rPr>
+          <w:b/>
+          <w:bCs/>
+        </w:rPr>
+      </w:pPr>
+      <w:r>
+        <w:rPr>
+          <w:b/>
+          <w:bCs/>
+        </w:rPr>
+        <w:t>4️</w:t>
+      </w:r>
+      <w:r>
+        <w:rPr>
+          <w:rFonts w:ascii="Segoe UI Symbol" w:hAnsi="Segoe UI Symbol" w:cs="Segoe UI Symbol"/>
+          <w:b/>
+          <w:bCs/>
+        </w:rPr>
+        <w:t>⃣</w:t>
+      </w:r>
+      <w:r>
+        <w:rPr>
+          <w:b/>
+          <w:bCs/>
+        </w:rPr>
+        <w:t xml:space="preserve"> MỞ PRODUCER CÓ KEY (Terminal B)</w:t>
+      </w:r>
+    </w:p>
+    <w:p>
+      <w:r>
+        <w:t>./kafka-console-producer.sh \</w:t>
+      </w:r>
+    </w:p>
+    <w:p>
+      <w:r>
+        <w:t xml:space="preserve">  --bootstrap-server kafka:9092 \</w:t>
+      </w:r>
+    </w:p>
+    <w:p>
+      <w:r>
+        <w:t xml:space="preserve">  --topic movie-created \</w:t>
+      </w:r>
+    </w:p>
+    <w:p>
+      <w:r>
+        <w:t xml:space="preserve">  --property parse.key=true \</w:t>
+      </w:r>
+    </w:p>
+    <w:p>
+      <w:r>
+        <w:t xml:space="preserve">  --property key.separator=:</w:t>
+      </w:r>
+    </w:p>
+    <w:p>
+      <w:r>
+        <w:t xml:space="preserve">Gõ </w:t>
+      </w:r>
+      <w:r>
+        <w:rPr>
+          <w:b/>
+          <w:bCs/>
+        </w:rPr>
+        <w:t>KHÔNG DÒNG TRỐNG</w:t>
+      </w:r>
+      <w:r>
+        <w:t>:</w:t>
+      </w:r>
+    </w:p>
+    <w:p>
+      <w:r>
+        <w:t>1:{"event":"CREATED","movieId":1,"name":"Inception"}</w:t>
+      </w:r>
+    </w:p>
+    <w:p>
+      <w:r>
+        <w:t>1:{"event":"UPDATED","movieId":1,"name":"Inception v2"}</w:t>
+      </w:r>
+    </w:p>
+    <w:p>
+      <w:r>
+        <w:t>2:{"event":"CREATED","movieId":2,"name":"Avatar"}</w:t>
+      </w:r>
+    </w:p>
+    <w:p>
+      <w:r>
+        <w:rPr>
+          <w:rFonts w:ascii="Segoe UI Emoji" w:hAnsi="Segoe UI Emoji" w:cs="Segoe UI Emoji"/>
+        </w:rPr>
+        <w:t>👉</w:t>
+      </w:r>
+      <w:r>
+        <w:t xml:space="preserve"> Thoát </w:t>
+      </w:r>
+      <w:r>
+        <w:rPr>
+          <w:b/>
+          <w:bCs/>
+        </w:rPr>
+        <w:t>đúng cách</w:t>
+      </w:r>
+      <w:r>
+        <w:t>:</w:t>
+      </w:r>
+    </w:p>
+    <w:p>
+      <w:r>
+        <w:t>Ctrl + D</w:t>
       </w:r>
     </w:p>
     <w:p/>
@@ -18068,7 +18448,6 @@
   <w:style w:type="character" w:default="1" w:styleId="DefaultParagraphFont">
     <w:name w:val="Default Paragraph Font"/>
     <w:uiPriority w:val="1"/>
-    <w:semiHidden/>
     <w:unhideWhenUsed/>
   </w:style>
   <w:style w:type="table" w:default="1" w:styleId="TableNormal">

</xml_diff>